<commit_message>
Add firsts real Tags.
</commit_message>
<xml_diff>
--- a/_assets/template.docx
+++ b/_assets/template.docx
@@ -4,12 +4,11 @@
   <w:body>
     <w:p>
       <w:pPr>
-        <w:pStyle w:val="Normal1"/>
+        <w:pStyle w:val="LOnormal"/>
         <w:keepNext w:val="true"/>
         <w:keepLines/>
         <w:pageBreakBefore w:val="false"/>
         <w:widowControl/>
-        <w:pBdr/>
         <w:shd w:val="clear" w:fill="auto"/>
         <w:spacing w:lineRule="auto" w:line="312" w:before="0" w:after="0"/>
         <w:ind w:left="0" w:right="0" w:hanging="0"/>
@@ -57,7 +56,7 @@
     </w:p>
     <w:p>
       <w:pPr>
-        <w:pStyle w:val="Normal1"/>
+        <w:pStyle w:val="LOnormal"/>
         <w:jc w:val="center"/>
         <w:rPr/>
       </w:pPr>
@@ -67,7 +66,7 @@
     </w:p>
     <w:p>
       <w:pPr>
-        <w:pStyle w:val="Normal1"/>
+        <w:pStyle w:val="LOnormal"/>
         <w:jc w:val="center"/>
         <w:rPr/>
       </w:pPr>
@@ -78,12 +77,11 @@
     </w:p>
     <w:p>
       <w:pPr>
-        <w:pStyle w:val="Normal1"/>
+        <w:pStyle w:val="LOnormal"/>
         <w:keepNext w:val="true"/>
         <w:keepLines/>
         <w:pageBreakBefore w:val="false"/>
         <w:widowControl/>
-        <w:pBdr/>
         <w:shd w:val="clear" w:fill="auto"/>
         <w:spacing w:lineRule="auto" w:line="312" w:before="0" w:after="0"/>
         <w:ind w:left="0" w:right="0" w:hanging="0"/>
@@ -130,12 +128,11 @@
     </w:p>
     <w:p>
       <w:pPr>
-        <w:pStyle w:val="Normal1"/>
+        <w:pStyle w:val="LOnormal"/>
         <w:keepNext w:val="true"/>
         <w:keepLines/>
         <w:pageBreakBefore w:val="false"/>
         <w:widowControl/>
-        <w:pBdr/>
         <w:shd w:val="clear" w:fill="auto"/>
         <w:spacing w:lineRule="auto" w:line="312" w:before="0" w:after="0"/>
         <w:ind w:left="0" w:right="0" w:hanging="0"/>
@@ -183,16 +180,16 @@
     </w:p>
     <w:p>
       <w:pPr>
-        <w:pStyle w:val="Normal1"/>
-        <w:rPr/>
-      </w:pPr>
-      <w:r>
-        <w:rPr/>
-      </w:r>
-    </w:p>
-    <w:p>
-      <w:pPr>
-        <w:pStyle w:val="Normal1"/>
+        <w:pStyle w:val="LOnormal"/>
+        <w:rPr/>
+      </w:pPr>
+      <w:r>
+        <w:rPr/>
+      </w:r>
+    </w:p>
+    <w:p>
+      <w:pPr>
+        <w:pStyle w:val="LOnormal"/>
         <w:rPr/>
       </w:pPr>
       <w:r>
@@ -202,16 +199,16 @@
     </w:p>
     <w:p>
       <w:pPr>
-        <w:pStyle w:val="Normal1"/>
-        <w:rPr/>
-      </w:pPr>
-      <w:r>
-        <w:rPr/>
-      </w:r>
-    </w:p>
-    <w:p>
-      <w:pPr>
-        <w:pStyle w:val="Normal1"/>
+        <w:pStyle w:val="LOnormal"/>
+        <w:rPr/>
+      </w:pPr>
+      <w:r>
+        <w:rPr/>
+      </w:r>
+    </w:p>
+    <w:p>
+      <w:pPr>
+        <w:pStyle w:val="LOnormal"/>
         <w:rPr/>
       </w:pPr>
       <w:r>
@@ -221,7 +218,7 @@
     </w:p>
     <w:p>
       <w:pPr>
-        <w:pStyle w:val="Normal1"/>
+        <w:pStyle w:val="LOnormal"/>
         <w:rPr/>
       </w:pPr>
       <w:r>
@@ -233,22 +230,48 @@
     </w:p>
     <w:p>
       <w:pPr>
-        <w:pStyle w:val="Normal1"/>
-        <w:rPr/>
-      </w:pPr>
-      <w:r>
-        <w:rPr/>
-      </w:r>
-    </w:p>
-    <w:p>
-      <w:pPr>
-        <w:pStyle w:val="Normal1"/>
+        <w:pStyle w:val="LOnormal"/>
+        <w:rPr/>
+      </w:pPr>
+      <w:r>
+        <w:rPr/>
+      </w:r>
+    </w:p>
+    <w:p>
+      <w:pPr>
+        <w:pStyle w:val="LOnormal"/>
         <w:rPr/>
       </w:pPr>
       <w:r>
         <w:rPr/>
         <w:t>﻿</w:t>
       </w:r>
+      <w:r>
+        <w:rPr>
+          <w:shd w:fill="FF8000" w:val="clear"/>
+        </w:rPr>
+        <w:t>LOGIS ANGE</w:t>
+      </w:r>
+      <w:r>
+        <w:rPr>
+          <w:shd w:fill="FF8000" w:val="clear"/>
+        </w:rPr>
+        <w:t>﻿</w:t>
+      </w:r>
+      <w:r>
+        <w:rPr>
+          <w:shd w:fill="FF8000" w:val="clear"/>
+        </w:rPr>
+        <w:t>, SCI, dont le siège social est situé 259 rue de Wallers, immatriculée au registre du commerce et des sociétés sous le numéro d'identification 842 930 349 RCS Raismes, représentée par Gabriel Brun en sa qualité de gérant, dument habilité ;</w:t>
+      </w:r>
+    </w:p>
+    <w:p>
+      <w:pPr>
+        <w:pStyle w:val="Texteprformat"/>
+        <w:spacing w:before="0" w:after="0"/>
+        <w:ind w:left="0" w:right="0" w:hanging="0"/>
+        <w:rPr/>
+      </w:pPr>
       <w:r>
         <w:rPr>
           <w:rStyle w:val="Textesource"/>
@@ -260,31 +283,7 @@
           <w:smallCaps w:val="false"/>
           <w:shd w:fill="B4C7DC" w:val="clear"/>
         </w:rPr>
-        <w:t>{{my_tag_here}}</w:t>
-      </w:r>
-    </w:p>
-    <w:p>
-      <w:pPr>
-        <w:pStyle w:val="Normal1"/>
-        <w:rPr/>
-      </w:pPr>
-      <w:r>
-        <w:rPr>
-          <w:shd w:fill="FF8000" w:val="clear"/>
-        </w:rPr>
-        <w:t>LOGIS ANGE</w:t>
-      </w:r>
-      <w:r>
-        <w:rPr>
-          <w:shd w:fill="FF8000" w:val="clear"/>
-        </w:rPr>
-        <w:t>﻿</w:t>
-      </w:r>
-      <w:r>
-        <w:rPr>
-          <w:shd w:fill="FF8000" w:val="clear"/>
-        </w:rPr>
-        <w:t>, SCI, dont le siège social est situé 259 rue de Wallers, immatriculée au registre du commerce et des sociétés sous le numéro d'identification 842 930 349 RCS Raismes, représentée par Gabriel Brun en sa qualité de gérant, dument habilité ;</w:t>
+        <w:t>{{companyName}} {{officeStreetNumber}} {{officeStreetName}} {{officeCity}} {{siren}}</w:t>
       </w:r>
     </w:p>
     <w:p>
@@ -305,8 +304,144 @@
           <w:smallCaps w:val="false"/>
           <w:shd w:fill="B4C7DC" w:val="clear"/>
         </w:rPr>
-        <w:t>{{</w:t>
-      </w:r>
+        <w:t>{{managerLastName}} {{managerFirstName}} {{position}}</w:t>
+      </w:r>
+    </w:p>
+    <w:p>
+      <w:pPr>
+        <w:pStyle w:val="LOnormal"/>
+        <w:rPr/>
+      </w:pPr>
+      <w:r>
+        <w:rPr/>
+        <w:t>Désigné(s) ci-après, le "</w:t>
+      </w:r>
+      <w:r>
+        <w:rPr>
+          <w:b/>
+        </w:rPr>
+        <w:t>Bailleur</w:t>
+      </w:r>
+      <w:r>
+        <w:rPr/>
+        <w:t>" ;</w:t>
+      </w:r>
+    </w:p>
+    <w:p>
+      <w:pPr>
+        <w:pStyle w:val="LOnormal"/>
+        <w:rPr/>
+      </w:pPr>
+      <w:r>
+        <w:rPr/>
+      </w:r>
+    </w:p>
+    <w:p>
+      <w:pPr>
+        <w:pStyle w:val="LOnormal"/>
+        <w:rPr/>
+      </w:pPr>
+      <w:r>
+        <w:rPr/>
+        <w:t>Et, d'autre part,</w:t>
+      </w:r>
+    </w:p>
+    <w:p>
+      <w:pPr>
+        <w:pStyle w:val="LOnormal"/>
+        <w:rPr/>
+      </w:pPr>
+      <w:r>
+        <w:rPr>
+          <w:b/>
+        </w:rPr>
+        <w:t>2. Le(s) Locataire(s)</w:t>
+      </w:r>
+    </w:p>
+    <w:p>
+      <w:pPr>
+        <w:pStyle w:val="LOnormal"/>
+        <w:rPr/>
+      </w:pPr>
+      <w:r>
+        <w:rPr/>
+      </w:r>
+    </w:p>
+    <w:p>
+      <w:pPr>
+        <w:pStyle w:val="LOnormal"/>
+        <w:jc w:val="left"/>
+        <w:rPr/>
+      </w:pPr>
+      <w:r>
+        <w:rPr/>
+      </w:r>
+    </w:p>
+    <w:p>
+      <w:pPr>
+        <w:pStyle w:val="LOnormal"/>
+        <w:jc w:val="left"/>
+        <w:rPr/>
+      </w:pPr>
+      <w:r>
+        <w:rPr/>
+        <w:t>﻿</w:t>
+      </w:r>
+      <w:r>
+        <w:rPr>
+          <w:shd w:fill="FF8000" w:val="clear"/>
+        </w:rPr>
+        <w:t>Monsieur STÉPHANE, JEAN, MARC BOUCHER, né le 16/06/1990 à AMBOHIMANDROSO, demeurant 11 B RUE JEAN JAURES 59410 ANZIN ;</w:t>
+      </w:r>
+    </w:p>
+    <w:p>
+      <w:pPr>
+        <w:pStyle w:val="LOnormal"/>
+        <w:jc w:val="left"/>
+        <w:rPr>
+          <w:highlight w:val="none"/>
+          <w:shd w:fill="FF8000" w:val="clear"/>
+        </w:rPr>
+      </w:pPr>
+      <w:r>
+        <w:rPr>
+          <w:shd w:fill="FF8000" w:val="clear"/>
+        </w:rPr>
+      </w:r>
+    </w:p>
+    <w:p>
+      <w:pPr>
+        <w:pStyle w:val="LOnormal"/>
+        <w:jc w:val="left"/>
+        <w:rPr>
+          <w:highlight w:val="none"/>
+          <w:shd w:fill="FF8000" w:val="clear"/>
+        </w:rPr>
+      </w:pPr>
+      <w:r>
+        <w:rPr>
+          <w:shd w:fill="FF8000" w:val="clear"/>
+        </w:rPr>
+        <w:t>﻿</w:t>
+      </w:r>
+      <w:r>
+        <w:rPr>
+          <w:shd w:fill="FF8000" w:val="clear"/>
+        </w:rPr>
+        <w:t>Madame FLORENCE SOANAMBININA ep. BOUCHER, né le 21/11/1990 à MAHAVOKY MAHAJANGA, demeurant 11 B RUE JEAN JAURES 59410 ANZIN ;</w:t>
+      </w:r>
+    </w:p>
+    <w:p>
+      <w:pPr>
+        <w:pStyle w:val="Texteprformat"/>
+        <w:spacing w:before="0" w:after="0"/>
+        <w:ind w:left="0" w:right="0" w:hanging="0"/>
+        <w:jc w:val="left"/>
+        <w:rPr>
+          <w:highlight w:val="none"/>
+          <w:shd w:fill="FF8000" w:val="clear"/>
+        </w:rPr>
+      </w:pPr>
       <w:r>
         <w:rPr>
           <w:rStyle w:val="Textesource"/>
@@ -318,8 +453,20 @@
           <w:smallCaps w:val="false"/>
           <w:shd w:fill="B4C7DC" w:val="clear"/>
         </w:rPr>
-        <w:t>companyName</w:t>
-      </w:r>
+        <w:t>{{genderSalutation}} {{tenantLastName}} {{tenantFirstName}} {{dateOfBirth}} {{birthCity}}</w:t>
+      </w:r>
+    </w:p>
+    <w:p>
+      <w:pPr>
+        <w:pStyle w:val="Texteprformat"/>
+        <w:spacing w:before="0" w:after="0"/>
+        <w:ind w:left="0" w:right="0" w:hanging="0"/>
+        <w:jc w:val="left"/>
+        <w:rPr>
+          <w:highlight w:val="none"/>
+          <w:shd w:fill="FF8000" w:val="clear"/>
+        </w:rPr>
+      </w:pPr>
       <w:r>
         <w:rPr>
           <w:rStyle w:val="Textesource"/>
@@ -331,16 +478,631 @@
           <w:smallCaps w:val="false"/>
           <w:shd w:fill="B4C7DC" w:val="clear"/>
         </w:rPr>
-        <w:t>}} {{officeStreetNumber}} {{officeStreetName}} {{officeCity}} {{siren}}</w:t>
-      </w:r>
-    </w:p>
-    <w:p>
-      <w:pPr>
-        <w:pStyle w:val="Texteprformat"/>
-        <w:spacing w:before="0" w:after="0"/>
+        <w:t>{{tenantStreetNumber}} {{tenantStreetName}} {{tenantCity}}</w:t>
+      </w:r>
+    </w:p>
+    <w:p>
+      <w:pPr>
+        <w:pStyle w:val="LOnormal"/>
+        <w:jc w:val="left"/>
+        <w:rPr/>
+      </w:pPr>
+      <w:r>
+        <w:rPr/>
+      </w:r>
+    </w:p>
+    <w:p>
+      <w:pPr>
+        <w:pStyle w:val="LOnormal"/>
+        <w:jc w:val="left"/>
+        <w:rPr/>
+      </w:pPr>
+      <w:r>
+        <w:rPr/>
+        <w:t>désigné(s) ci-après le "</w:t>
+      </w:r>
+      <w:r>
+        <w:rPr>
+          <w:b/>
+        </w:rPr>
+        <w:t>Locataire</w:t>
+      </w:r>
+      <w:r>
+        <w:rPr/>
+        <w:t>".</w:t>
+      </w:r>
+    </w:p>
+    <w:p>
+      <w:pPr>
+        <w:pStyle w:val="LOnormal"/>
+        <w:jc w:val="left"/>
+        <w:rPr/>
+      </w:pPr>
+      <w:r>
+        <w:rPr/>
+      </w:r>
+    </w:p>
+    <w:p>
+      <w:pPr>
+        <w:pStyle w:val="LOnormal"/>
+        <w:rPr/>
+      </w:pPr>
+      <w:r>
+        <w:rPr/>
+        <w:t>Le Bailleur et le Locataire étant ci-après désignés, ensemble, les "</w:t>
+      </w:r>
+      <w:r>
+        <w:rPr>
+          <w:b/>
+        </w:rPr>
+        <w:t>Parties</w:t>
+      </w:r>
+      <w:r>
+        <w:rPr/>
+        <w:t>".</w:t>
+      </w:r>
+    </w:p>
+    <w:p>
+      <w:pPr>
+        <w:pStyle w:val="LOnormal"/>
+        <w:rPr/>
+      </w:pPr>
+      <w:r>
+        <w:rPr/>
+      </w:r>
+    </w:p>
+    <w:p>
+      <w:pPr>
+        <w:pStyle w:val="LOnormal"/>
+        <w:keepNext w:val="true"/>
+        <w:keepLines/>
+        <w:pageBreakBefore w:val="false"/>
+        <w:widowControl/>
+        <w:shd w:val="clear" w:fill="auto"/>
+        <w:spacing w:lineRule="auto" w:line="312" w:before="0" w:after="0"/>
         <w:ind w:left="0" w:right="0" w:hanging="0"/>
-        <w:rPr/>
-      </w:pPr>
+        <w:jc w:val="left"/>
+        <w:rPr>
+          <w:rFonts w:ascii="Arial" w:hAnsi="Arial" w:eastAsia="Arial" w:cs="Arial"/>
+          <w:b/>
+          <w:b/>
+          <w:i w:val="false"/>
+          <w:i w:val="false"/>
+          <w:caps w:val="false"/>
+          <w:smallCaps w:val="false"/>
+          <w:strike w:val="false"/>
+          <w:dstrike w:val="false"/>
+          <w:color w:val="051259"/>
+          <w:position w:val="0"/>
+          <w:sz w:val="28"/>
+          <w:sz w:val="28"/>
+          <w:szCs w:val="28"/>
+          <w:u w:val="none"/>
+          <w:shd w:fill="auto" w:val="clear"/>
+          <w:vertAlign w:val="baseline"/>
+        </w:rPr>
+      </w:pPr>
+      <w:r>
+        <w:rPr>
+          <w:rFonts w:eastAsia="Arial" w:cs="Arial"/>
+          <w:b/>
+          <w:i w:val="false"/>
+          <w:caps w:val="false"/>
+          <w:smallCaps w:val="false"/>
+          <w:strike w:val="false"/>
+          <w:dstrike w:val="false"/>
+          <w:color w:val="051259"/>
+          <w:position w:val="0"/>
+          <w:sz w:val="28"/>
+          <w:sz w:val="28"/>
+          <w:szCs w:val="28"/>
+          <w:u w:val="none"/>
+          <w:shd w:fill="auto" w:val="clear"/>
+          <w:vertAlign w:val="baseline"/>
+        </w:rPr>
+        <w:t>Il a été convenu ce qui suit :</w:t>
+      </w:r>
+    </w:p>
+    <w:p>
+      <w:pPr>
+        <w:pStyle w:val="LOnormal"/>
+        <w:keepNext w:val="true"/>
+        <w:keepLines/>
+        <w:pageBreakBefore w:val="false"/>
+        <w:widowControl/>
+        <w:shd w:val="clear" w:fill="auto"/>
+        <w:spacing w:lineRule="auto" w:line="312" w:before="0" w:after="0"/>
+        <w:ind w:left="0" w:right="0" w:hanging="0"/>
+        <w:jc w:val="left"/>
+        <w:rPr>
+          <w:rFonts w:ascii="Arial" w:hAnsi="Arial" w:eastAsia="Arial" w:cs="Arial"/>
+          <w:b/>
+          <w:b/>
+          <w:i w:val="false"/>
+          <w:i w:val="false"/>
+          <w:caps w:val="false"/>
+          <w:smallCaps w:val="false"/>
+          <w:strike w:val="false"/>
+          <w:dstrike w:val="false"/>
+          <w:color w:val="051259"/>
+          <w:position w:val="0"/>
+          <w:sz w:val="28"/>
+          <w:sz w:val="28"/>
+          <w:szCs w:val="28"/>
+          <w:u w:val="none"/>
+          <w:shd w:fill="auto" w:val="clear"/>
+          <w:vertAlign w:val="baseline"/>
+        </w:rPr>
+      </w:pPr>
+      <w:r>
+        <w:rPr>
+          <w:rFonts w:eastAsia="Arial" w:cs="Arial"/>
+          <w:b/>
+          <w:i w:val="false"/>
+          <w:caps w:val="false"/>
+          <w:smallCaps w:val="false"/>
+          <w:strike w:val="false"/>
+          <w:dstrike w:val="false"/>
+          <w:color w:val="051259"/>
+          <w:position w:val="0"/>
+          <w:sz w:val="28"/>
+          <w:sz w:val="28"/>
+          <w:szCs w:val="28"/>
+          <w:u w:val="none"/>
+          <w:shd w:fill="auto" w:val="clear"/>
+          <w:vertAlign w:val="baseline"/>
+        </w:rPr>
+      </w:r>
+    </w:p>
+    <w:p>
+      <w:pPr>
+        <w:pStyle w:val="LOnormal"/>
+        <w:jc w:val="left"/>
+        <w:rPr/>
+      </w:pPr>
+      <w:r>
+        <w:rPr/>
+        <w:t>Par les présentes, le Bailleur consent un bail d’habitation portant sur le bien désigné ci-après, dans les conditions prévues par la loi n° 89-462 du 6 juillet 1989, au Locataire qui déclare y installer sa résidence principale et les accepte.</w:t>
+      </w:r>
+    </w:p>
+    <w:p>
+      <w:pPr>
+        <w:pStyle w:val="LOnormal"/>
+        <w:keepNext w:val="true"/>
+        <w:keepLines/>
+        <w:pageBreakBefore w:val="false"/>
+        <w:widowControl/>
+        <w:shd w:val="clear" w:fill="auto"/>
+        <w:spacing w:lineRule="auto" w:line="312" w:before="0" w:after="0"/>
+        <w:ind w:left="0" w:right="0" w:hanging="0"/>
+        <w:jc w:val="left"/>
+        <w:rPr>
+          <w:rFonts w:ascii="Arial" w:hAnsi="Arial" w:eastAsia="Arial" w:cs="Arial"/>
+          <w:b/>
+          <w:b/>
+          <w:i w:val="false"/>
+          <w:i w:val="false"/>
+          <w:caps w:val="false"/>
+          <w:smallCaps w:val="false"/>
+          <w:strike w:val="false"/>
+          <w:dstrike w:val="false"/>
+          <w:color w:val="051259"/>
+          <w:position w:val="0"/>
+          <w:sz w:val="28"/>
+          <w:sz w:val="28"/>
+          <w:szCs w:val="28"/>
+          <w:u w:val="none"/>
+          <w:shd w:fill="auto" w:val="clear"/>
+          <w:vertAlign w:val="baseline"/>
+        </w:rPr>
+      </w:pPr>
+      <w:r>
+        <w:rPr>
+          <w:rFonts w:eastAsia="Arial" w:cs="Arial"/>
+          <w:b/>
+          <w:i w:val="false"/>
+          <w:caps w:val="false"/>
+          <w:smallCaps w:val="false"/>
+          <w:strike w:val="false"/>
+          <w:dstrike w:val="false"/>
+          <w:color w:val="051259"/>
+          <w:position w:val="0"/>
+          <w:sz w:val="28"/>
+          <w:sz w:val="28"/>
+          <w:szCs w:val="28"/>
+          <w:u w:val="none"/>
+          <w:shd w:fill="auto" w:val="clear"/>
+          <w:vertAlign w:val="baseline"/>
+        </w:rPr>
+      </w:r>
+    </w:p>
+    <w:p>
+      <w:pPr>
+        <w:pStyle w:val="LOnormal"/>
+        <w:keepNext w:val="true"/>
+        <w:keepLines/>
+        <w:pageBreakBefore w:val="false"/>
+        <w:widowControl/>
+        <w:shd w:val="clear" w:fill="auto"/>
+        <w:spacing w:lineRule="auto" w:line="312" w:before="0" w:after="0"/>
+        <w:ind w:left="0" w:right="0" w:hanging="0"/>
+        <w:jc w:val="left"/>
+        <w:rPr>
+          <w:rFonts w:ascii="Arial" w:hAnsi="Arial" w:eastAsia="Arial" w:cs="Arial"/>
+          <w:b/>
+          <w:b/>
+          <w:i w:val="false"/>
+          <w:i w:val="false"/>
+          <w:caps w:val="false"/>
+          <w:smallCaps w:val="false"/>
+          <w:strike w:val="false"/>
+          <w:dstrike w:val="false"/>
+          <w:color w:val="051259"/>
+          <w:position w:val="0"/>
+          <w:sz w:val="28"/>
+          <w:sz w:val="28"/>
+          <w:szCs w:val="28"/>
+          <w:u w:val="none"/>
+          <w:shd w:fill="auto" w:val="clear"/>
+          <w:vertAlign w:val="baseline"/>
+        </w:rPr>
+      </w:pPr>
+      <w:r>
+        <w:rPr>
+          <w:rFonts w:eastAsia="Arial" w:cs="Arial"/>
+          <w:b/>
+          <w:i w:val="false"/>
+          <w:caps w:val="false"/>
+          <w:smallCaps w:val="false"/>
+          <w:strike w:val="false"/>
+          <w:dstrike w:val="false"/>
+          <w:color w:val="051259"/>
+          <w:position w:val="0"/>
+          <w:sz w:val="28"/>
+          <w:sz w:val="28"/>
+          <w:szCs w:val="28"/>
+          <w:u w:val="none"/>
+          <w:shd w:fill="auto" w:val="clear"/>
+          <w:vertAlign w:val="baseline"/>
+        </w:rPr>
+        <w:t>Article 1 - Objet du contrat</w:t>
+      </w:r>
+    </w:p>
+    <w:p>
+      <w:pPr>
+        <w:pStyle w:val="LOnormal"/>
+        <w:keepNext w:val="true"/>
+        <w:keepLines/>
+        <w:pageBreakBefore w:val="false"/>
+        <w:widowControl/>
+        <w:shd w:val="clear" w:fill="auto"/>
+        <w:spacing w:lineRule="auto" w:line="312" w:before="0" w:after="0"/>
+        <w:ind w:left="0" w:right="0" w:hanging="0"/>
+        <w:jc w:val="left"/>
+        <w:rPr>
+          <w:rFonts w:ascii="Arial" w:hAnsi="Arial" w:eastAsia="Arial" w:cs="Arial"/>
+          <w:b/>
+          <w:b/>
+          <w:i w:val="false"/>
+          <w:i w:val="false"/>
+          <w:caps w:val="false"/>
+          <w:smallCaps w:val="false"/>
+          <w:strike w:val="false"/>
+          <w:dstrike w:val="false"/>
+          <w:color w:val="051259"/>
+          <w:position w:val="0"/>
+          <w:sz w:val="28"/>
+          <w:sz w:val="28"/>
+          <w:szCs w:val="28"/>
+          <w:u w:val="none"/>
+          <w:shd w:fill="auto" w:val="clear"/>
+          <w:vertAlign w:val="baseline"/>
+        </w:rPr>
+      </w:pPr>
+      <w:r>
+        <w:rPr>
+          <w:rFonts w:eastAsia="Arial" w:cs="Arial"/>
+          <w:b/>
+          <w:i w:val="false"/>
+          <w:caps w:val="false"/>
+          <w:smallCaps w:val="false"/>
+          <w:strike w:val="false"/>
+          <w:dstrike w:val="false"/>
+          <w:color w:val="051259"/>
+          <w:position w:val="0"/>
+          <w:sz w:val="28"/>
+          <w:sz w:val="28"/>
+          <w:szCs w:val="28"/>
+          <w:u w:val="none"/>
+          <w:shd w:fill="auto" w:val="clear"/>
+          <w:vertAlign w:val="baseline"/>
+        </w:rPr>
+      </w:r>
+    </w:p>
+    <w:p>
+      <w:pPr>
+        <w:pStyle w:val="LOnormal"/>
+        <w:jc w:val="left"/>
+        <w:rPr/>
+      </w:pPr>
+      <w:r>
+        <w:rPr/>
+        <w:t>Le présent contrat a pour objet la location d’un appartement ainsi déterminé :</w:t>
+      </w:r>
+    </w:p>
+    <w:p>
+      <w:pPr>
+        <w:pStyle w:val="LOnormal"/>
+        <w:keepNext w:val="true"/>
+        <w:keepLines/>
+        <w:pageBreakBefore w:val="false"/>
+        <w:widowControl/>
+        <w:shd w:val="clear" w:fill="auto"/>
+        <w:spacing w:lineRule="auto" w:line="312" w:before="0" w:after="0"/>
+        <w:ind w:left="0" w:right="0" w:hanging="0"/>
+        <w:jc w:val="left"/>
+        <w:rPr>
+          <w:rFonts w:ascii="Arial" w:hAnsi="Arial" w:eastAsia="Arial" w:cs="Arial"/>
+          <w:b/>
+          <w:b/>
+          <w:i w:val="false"/>
+          <w:i w:val="false"/>
+          <w:caps w:val="false"/>
+          <w:smallCaps w:val="false"/>
+          <w:strike w:val="false"/>
+          <w:dstrike w:val="false"/>
+          <w:color w:val="051259"/>
+          <w:position w:val="0"/>
+          <w:sz w:val="24"/>
+          <w:sz w:val="24"/>
+          <w:szCs w:val="24"/>
+          <w:u w:val="none"/>
+          <w:shd w:fill="auto" w:val="clear"/>
+          <w:vertAlign w:val="baseline"/>
+        </w:rPr>
+      </w:pPr>
+      <w:r>
+        <w:rPr>
+          <w:rFonts w:eastAsia="Arial" w:cs="Arial"/>
+          <w:b/>
+          <w:i w:val="false"/>
+          <w:caps w:val="false"/>
+          <w:smallCaps w:val="false"/>
+          <w:strike w:val="false"/>
+          <w:dstrike w:val="false"/>
+          <w:color w:val="051259"/>
+          <w:position w:val="0"/>
+          <w:sz w:val="24"/>
+          <w:sz w:val="24"/>
+          <w:szCs w:val="24"/>
+          <w:u w:val="none"/>
+          <w:shd w:fill="auto" w:val="clear"/>
+          <w:vertAlign w:val="baseline"/>
+        </w:rPr>
+      </w:r>
+    </w:p>
+    <w:p>
+      <w:pPr>
+        <w:pStyle w:val="LOnormal"/>
+        <w:keepNext w:val="true"/>
+        <w:keepLines/>
+        <w:pageBreakBefore w:val="false"/>
+        <w:widowControl/>
+        <w:shd w:val="clear" w:fill="auto"/>
+        <w:spacing w:lineRule="auto" w:line="312" w:before="0" w:after="0"/>
+        <w:ind w:left="0" w:right="0" w:hanging="0"/>
+        <w:jc w:val="left"/>
+        <w:rPr>
+          <w:rFonts w:ascii="Arial" w:hAnsi="Arial" w:eastAsia="Arial" w:cs="Arial"/>
+          <w:b/>
+          <w:b/>
+          <w:i w:val="false"/>
+          <w:i w:val="false"/>
+          <w:caps w:val="false"/>
+          <w:smallCaps w:val="false"/>
+          <w:strike w:val="false"/>
+          <w:dstrike w:val="false"/>
+          <w:color w:val="051259"/>
+          <w:position w:val="0"/>
+          <w:sz w:val="24"/>
+          <w:sz w:val="24"/>
+          <w:szCs w:val="24"/>
+          <w:u w:val="none"/>
+          <w:shd w:fill="auto" w:val="clear"/>
+          <w:vertAlign w:val="baseline"/>
+        </w:rPr>
+      </w:pPr>
+      <w:r>
+        <w:rPr>
+          <w:rFonts w:eastAsia="Arial" w:cs="Arial"/>
+          <w:b/>
+          <w:i w:val="false"/>
+          <w:caps w:val="false"/>
+          <w:smallCaps w:val="false"/>
+          <w:strike w:val="false"/>
+          <w:dstrike w:val="false"/>
+          <w:color w:val="051259"/>
+          <w:position w:val="0"/>
+          <w:sz w:val="24"/>
+          <w:sz w:val="24"/>
+          <w:szCs w:val="24"/>
+          <w:u w:val="none"/>
+          <w:shd w:fill="auto" w:val="clear"/>
+          <w:vertAlign w:val="baseline"/>
+        </w:rPr>
+        <w:t>1.1 Consistance du logement</w:t>
+      </w:r>
+    </w:p>
+    <w:p>
+      <w:pPr>
+        <w:pStyle w:val="LOnormal"/>
+        <w:keepNext w:val="true"/>
+        <w:keepLines/>
+        <w:pageBreakBefore w:val="false"/>
+        <w:widowControl/>
+        <w:shd w:val="clear" w:fill="auto"/>
+        <w:spacing w:lineRule="auto" w:line="312" w:before="0" w:after="0"/>
+        <w:ind w:left="0" w:right="0" w:hanging="0"/>
+        <w:jc w:val="left"/>
+        <w:rPr>
+          <w:rFonts w:ascii="Arial" w:hAnsi="Arial" w:eastAsia="Arial" w:cs="Arial"/>
+          <w:b/>
+          <w:b/>
+          <w:i w:val="false"/>
+          <w:i w:val="false"/>
+          <w:caps w:val="false"/>
+          <w:smallCaps w:val="false"/>
+          <w:strike w:val="false"/>
+          <w:dstrike w:val="false"/>
+          <w:color w:val="051259"/>
+          <w:position w:val="0"/>
+          <w:sz w:val="24"/>
+          <w:sz w:val="24"/>
+          <w:szCs w:val="24"/>
+          <w:u w:val="none"/>
+          <w:shd w:fill="auto" w:val="clear"/>
+          <w:vertAlign w:val="baseline"/>
+        </w:rPr>
+      </w:pPr>
+      <w:r>
+        <w:rPr>
+          <w:rFonts w:eastAsia="Arial" w:cs="Arial"/>
+          <w:b/>
+          <w:i w:val="false"/>
+          <w:caps w:val="false"/>
+          <w:smallCaps w:val="false"/>
+          <w:strike w:val="false"/>
+          <w:dstrike w:val="false"/>
+          <w:color w:val="051259"/>
+          <w:position w:val="0"/>
+          <w:sz w:val="24"/>
+          <w:sz w:val="24"/>
+          <w:szCs w:val="24"/>
+          <w:u w:val="none"/>
+          <w:shd w:fill="auto" w:val="clear"/>
+          <w:vertAlign w:val="baseline"/>
+        </w:rPr>
+      </w:r>
+    </w:p>
+    <w:p>
+      <w:pPr>
+        <w:pStyle w:val="LOnormal"/>
+        <w:keepNext w:val="true"/>
+        <w:keepLines/>
+        <w:pageBreakBefore w:val="false"/>
+        <w:widowControl/>
+        <w:shd w:val="clear" w:fill="auto"/>
+        <w:spacing w:lineRule="auto" w:line="312" w:before="0" w:after="0"/>
+        <w:ind w:left="0" w:right="0" w:hanging="0"/>
+        <w:jc w:val="left"/>
+        <w:rPr>
+          <w:rFonts w:ascii="Arial" w:hAnsi="Arial" w:eastAsia="Arial" w:cs="Arial"/>
+          <w:b/>
+          <w:b/>
+          <w:i w:val="false"/>
+          <w:i w:val="false"/>
+          <w:caps w:val="false"/>
+          <w:smallCaps w:val="false"/>
+          <w:strike w:val="false"/>
+          <w:dstrike w:val="false"/>
+          <w:color w:val="051259"/>
+          <w:position w:val="0"/>
+          <w:sz w:val="20"/>
+          <w:sz w:val="20"/>
+          <w:szCs w:val="20"/>
+          <w:u w:val="none"/>
+          <w:shd w:fill="auto" w:val="clear"/>
+          <w:vertAlign w:val="baseline"/>
+        </w:rPr>
+      </w:pPr>
+      <w:r>
+        <w:rPr>
+          <w:rFonts w:eastAsia="Arial" w:cs="Arial"/>
+          <w:b/>
+          <w:i w:val="false"/>
+          <w:caps w:val="false"/>
+          <w:smallCaps w:val="false"/>
+          <w:strike w:val="false"/>
+          <w:dstrike w:val="false"/>
+          <w:color w:val="051259"/>
+          <w:position w:val="0"/>
+          <w:sz w:val="20"/>
+          <w:sz w:val="20"/>
+          <w:szCs w:val="20"/>
+          <w:u w:val="none"/>
+          <w:shd w:fill="auto" w:val="clear"/>
+          <w:vertAlign w:val="baseline"/>
+        </w:rPr>
+        <w:t>1.1.1 Adresse du logement</w:t>
+      </w:r>
+    </w:p>
+    <w:p>
+      <w:pPr>
+        <w:pStyle w:val="LOnormal"/>
+        <w:keepNext w:val="true"/>
+        <w:keepLines/>
+        <w:pageBreakBefore w:val="false"/>
+        <w:widowControl/>
+        <w:shd w:val="clear" w:fill="auto"/>
+        <w:spacing w:lineRule="auto" w:line="312" w:before="0" w:after="0"/>
+        <w:ind w:left="0" w:right="0" w:hanging="0"/>
+        <w:jc w:val="left"/>
+        <w:rPr>
+          <w:rFonts w:ascii="Arial" w:hAnsi="Arial" w:eastAsia="Arial" w:cs="Arial"/>
+          <w:b/>
+          <w:b/>
+          <w:i w:val="false"/>
+          <w:i w:val="false"/>
+          <w:caps w:val="false"/>
+          <w:smallCaps w:val="false"/>
+          <w:strike w:val="false"/>
+          <w:dstrike w:val="false"/>
+          <w:color w:val="051259"/>
+          <w:position w:val="0"/>
+          <w:sz w:val="20"/>
+          <w:sz w:val="20"/>
+          <w:szCs w:val="20"/>
+          <w:u w:val="none"/>
+          <w:shd w:fill="auto" w:val="clear"/>
+          <w:vertAlign w:val="baseline"/>
+        </w:rPr>
+      </w:pPr>
+      <w:r>
+        <w:rPr>
+          <w:rFonts w:eastAsia="Arial" w:cs="Arial"/>
+          <w:b/>
+          <w:i w:val="false"/>
+          <w:caps w:val="false"/>
+          <w:smallCaps w:val="false"/>
+          <w:strike w:val="false"/>
+          <w:dstrike w:val="false"/>
+          <w:color w:val="051259"/>
+          <w:position w:val="0"/>
+          <w:sz w:val="20"/>
+          <w:sz w:val="20"/>
+          <w:szCs w:val="20"/>
+          <w:u w:val="none"/>
+          <w:shd w:fill="auto" w:val="clear"/>
+          <w:vertAlign w:val="baseline"/>
+        </w:rPr>
+      </w:r>
+    </w:p>
+    <w:p>
+      <w:pPr>
+        <w:pStyle w:val="LOnormal"/>
+        <w:jc w:val="left"/>
+        <w:rPr/>
+      </w:pPr>
+      <w:r>
+        <w:rPr/>
+        <w:t xml:space="preserve">Le logement est situé </w:t>
+      </w:r>
+      <w:r>
+        <w:rPr>
+          <w:shd w:fill="FF8000" w:val="clear"/>
+        </w:rPr>
+        <w:t>32 A rue Henri Durre, 59590 Raismes.</w:t>
+      </w:r>
       <w:r>
         <w:rPr>
           <w:rStyle w:val="Textesource"/>
@@ -352,261 +1114,16 @@
           <w:smallCaps w:val="false"/>
           <w:shd w:fill="B4C7DC" w:val="clear"/>
         </w:rPr>
-        <w:t>{{managerLastName}} {{managerFirstName}} {{position}}</w:t>
-      </w:r>
-    </w:p>
-    <w:p>
-      <w:pPr>
-        <w:pStyle w:val="Normal1"/>
-        <w:rPr/>
-      </w:pPr>
-      <w:r>
-        <w:rPr/>
-        <w:t>Désigné(s) ci-après, le "</w:t>
-      </w:r>
-      <w:r>
-        <w:rPr>
-          <w:b/>
-        </w:rPr>
-        <w:t>Bailleur</w:t>
-      </w:r>
-      <w:r>
-        <w:rPr/>
-        <w:t>" ;</w:t>
-      </w:r>
-    </w:p>
-    <w:p>
-      <w:pPr>
-        <w:pStyle w:val="Normal1"/>
-        <w:rPr/>
-      </w:pPr>
-      <w:r>
-        <w:rPr/>
-      </w:r>
-    </w:p>
-    <w:p>
-      <w:pPr>
-        <w:pStyle w:val="Normal1"/>
-        <w:rPr/>
-      </w:pPr>
-      <w:r>
-        <w:rPr/>
-        <w:t>Et, d'autre part,</w:t>
-      </w:r>
-    </w:p>
-    <w:p>
-      <w:pPr>
-        <w:pStyle w:val="Normal1"/>
-        <w:rPr/>
-      </w:pPr>
-      <w:r>
-        <w:rPr>
-          <w:b/>
-        </w:rPr>
-        <w:t>2. Le(s) Locataire(s)</w:t>
-      </w:r>
-    </w:p>
-    <w:p>
-      <w:pPr>
-        <w:pStyle w:val="Normal1"/>
-        <w:rPr/>
-      </w:pPr>
-      <w:r>
-        <w:rPr/>
-      </w:r>
-    </w:p>
-    <w:p>
-      <w:pPr>
-        <w:pStyle w:val="Normal1"/>
-        <w:jc w:val="left"/>
-        <w:rPr/>
-      </w:pPr>
-      <w:r>
-        <w:rPr/>
-      </w:r>
-    </w:p>
-    <w:p>
-      <w:pPr>
-        <w:pStyle w:val="Normal1"/>
-        <w:jc w:val="left"/>
-        <w:rPr/>
-      </w:pPr>
-      <w:r>
-        <w:rPr/>
-        <w:t>﻿</w:t>
-      </w:r>
-      <w:r>
-        <w:rPr>
-          <w:shd w:fill="FF8000" w:val="clear"/>
-        </w:rPr>
-        <w:t>Monsieur STÉPHANE, JEAN, MARC BOUCHER, né le 16/06/1990 à AMBOHIMANDROSO, demeurant 11 B RUE JEAN JAURES 59410 ANZIN ;</w:t>
-      </w:r>
-    </w:p>
-    <w:p>
-      <w:pPr>
-        <w:pStyle w:val="Normal1"/>
-        <w:jc w:val="left"/>
-        <w:rPr>
-          <w:highlight w:val="none"/>
-          <w:shd w:fill="FF8000" w:val="clear"/>
-        </w:rPr>
-      </w:pPr>
-      <w:r>
-        <w:rPr>
-          <w:shd w:fill="FF8000" w:val="clear"/>
-        </w:rPr>
-      </w:r>
-    </w:p>
-    <w:p>
-      <w:pPr>
-        <w:pStyle w:val="Normal1"/>
-        <w:jc w:val="left"/>
-        <w:rPr>
-          <w:highlight w:val="none"/>
-          <w:shd w:fill="FF8000" w:val="clear"/>
-        </w:rPr>
-      </w:pPr>
-      <w:r>
-        <w:rPr>
-          <w:shd w:fill="FF8000" w:val="clear"/>
-        </w:rPr>
-        <w:t>﻿</w:t>
-      </w:r>
-      <w:r>
-        <w:rPr>
-          <w:shd w:fill="FF8000" w:val="clear"/>
-        </w:rPr>
-        <w:t>Madame FLORENCE SOANAMBININA ep. BOUCHER, né le 21/11/1990 à MAHAVOKY MAHAJANGA, demeurant 11 B RUE JEAN JAURES 59410 ANZIN ;</w:t>
-      </w:r>
-    </w:p>
-    <w:p>
-      <w:pPr>
-        <w:pStyle w:val="Texteprformat"/>
-        <w:spacing w:before="0" w:after="0"/>
-        <w:ind w:left="0" w:right="0" w:hanging="0"/>
-        <w:jc w:val="left"/>
-        <w:rPr>
-          <w:highlight w:val="none"/>
-          <w:shd w:fill="FF8000" w:val="clear"/>
-        </w:rPr>
-      </w:pPr>
-      <w:r>
-        <w:rPr>
-          <w:rStyle w:val="Textesource"/>
-          <w:rFonts w:ascii="inherit" w:hAnsi="inherit"/>
-          <w:b w:val="false"/>
-          <w:bCs w:val="false"/>
-          <w:i w:val="false"/>
-          <w:caps w:val="false"/>
-          <w:smallCaps w:val="false"/>
-          <w:shd w:fill="B4C7DC" w:val="clear"/>
-        </w:rPr>
-        <w:t>{{genderSalutation}} {{tenantLastName}} {{tenantFirstName}} {{dateOfBirth}} {{birthCity}}</w:t>
-      </w:r>
-    </w:p>
-    <w:p>
-      <w:pPr>
-        <w:pStyle w:val="Texteprformat"/>
-        <w:spacing w:before="0" w:after="0"/>
-        <w:ind w:left="0" w:right="0" w:hanging="0"/>
-        <w:jc w:val="left"/>
-        <w:rPr>
-          <w:highlight w:val="none"/>
-          <w:shd w:fill="FF8000" w:val="clear"/>
-        </w:rPr>
-      </w:pPr>
-      <w:r>
-        <w:rPr>
-          <w:rStyle w:val="Textesource"/>
-          <w:rFonts w:ascii="inherit" w:hAnsi="inherit"/>
-          <w:b w:val="false"/>
-          <w:bCs w:val="false"/>
-          <w:i w:val="false"/>
-          <w:caps w:val="false"/>
-          <w:smallCaps w:val="false"/>
-          <w:shd w:fill="B4C7DC" w:val="clear"/>
-        </w:rPr>
-        <w:t>{{tenantStreetNumber}} {{tenantStreetName}} {{tenantCity}}</w:t>
-      </w:r>
-    </w:p>
-    <w:p>
-      <w:pPr>
-        <w:pStyle w:val="Normal1"/>
-        <w:jc w:val="left"/>
-        <w:rPr/>
-      </w:pPr>
-      <w:r>
-        <w:rPr/>
-      </w:r>
-    </w:p>
-    <w:p>
-      <w:pPr>
-        <w:pStyle w:val="Normal1"/>
-        <w:jc w:val="left"/>
-        <w:rPr/>
-      </w:pPr>
-      <w:r>
-        <w:rPr/>
-        <w:t>désigné(s) ci-après le "</w:t>
-      </w:r>
-      <w:r>
-        <w:rPr>
-          <w:b/>
-        </w:rPr>
-        <w:t>Locataire</w:t>
-      </w:r>
-      <w:r>
-        <w:rPr/>
-        <w:t>".</w:t>
-      </w:r>
-    </w:p>
-    <w:p>
-      <w:pPr>
-        <w:pStyle w:val="Normal1"/>
-        <w:jc w:val="left"/>
-        <w:rPr/>
-      </w:pPr>
-      <w:r>
-        <w:rPr/>
-      </w:r>
-    </w:p>
-    <w:p>
-      <w:pPr>
-        <w:pStyle w:val="Normal1"/>
-        <w:rPr/>
-      </w:pPr>
-      <w:r>
-        <w:rPr/>
-        <w:t>Le Bailleur et le Locataire étant ci-après désignés, ensemble, les "</w:t>
-      </w:r>
-      <w:r>
-        <w:rPr>
-          <w:b/>
-        </w:rPr>
-        <w:t>Parties</w:t>
-      </w:r>
-      <w:r>
-        <w:rPr/>
-        <w:t>".</w:t>
-      </w:r>
-    </w:p>
-    <w:p>
-      <w:pPr>
-        <w:pStyle w:val="Normal1"/>
-        <w:rPr/>
-      </w:pPr>
-      <w:r>
-        <w:rPr/>
-      </w:r>
-    </w:p>
-    <w:p>
-      <w:pPr>
-        <w:pStyle w:val="Normal1"/>
+        <w:t>{{residenceStreetNumber}}  {{residenceStreetName}} {{residenceCity}}.</w:t>
+      </w:r>
+    </w:p>
+    <w:p>
+      <w:pPr>
+        <w:pStyle w:val="LOnormal"/>
         <w:keepNext w:val="true"/>
         <w:keepLines/>
         <w:pageBreakBefore w:val="false"/>
         <w:widowControl/>
-        <w:pBdr/>
         <w:shd w:val="clear" w:fill="auto"/>
         <w:spacing w:lineRule="auto" w:line="312" w:before="0" w:after="0"/>
         <w:ind w:left="0" w:right="0" w:hanging="0"/>
@@ -623,9 +1140,9 @@
           <w:dstrike w:val="false"/>
           <w:color w:val="051259"/>
           <w:position w:val="0"/>
-          <w:sz w:val="28"/>
-          <w:sz w:val="28"/>
-          <w:szCs w:val="28"/>
+          <w:sz w:val="20"/>
+          <w:sz w:val="20"/>
+          <w:szCs w:val="20"/>
           <w:u w:val="none"/>
           <w:shd w:fill="auto" w:val="clear"/>
           <w:vertAlign w:val="baseline"/>
@@ -642,24 +1159,22 @@
           <w:dstrike w:val="false"/>
           <w:color w:val="051259"/>
           <w:position w:val="0"/>
-          <w:sz w:val="28"/>
-          <w:sz w:val="28"/>
-          <w:szCs w:val="28"/>
-          <w:u w:val="none"/>
-          <w:shd w:fill="auto" w:val="clear"/>
-          <w:vertAlign w:val="baseline"/>
-        </w:rPr>
-        <w:t>Il a été convenu ce qui suit :</w:t>
-      </w:r>
-    </w:p>
-    <w:p>
-      <w:pPr>
-        <w:pStyle w:val="Normal1"/>
+          <w:sz w:val="20"/>
+          <w:sz w:val="20"/>
+          <w:szCs w:val="20"/>
+          <w:u w:val="none"/>
+          <w:shd w:fill="auto" w:val="clear"/>
+          <w:vertAlign w:val="baseline"/>
+        </w:rPr>
+      </w:r>
+    </w:p>
+    <w:p>
+      <w:pPr>
+        <w:pStyle w:val="LOnormal"/>
         <w:keepNext w:val="true"/>
         <w:keepLines/>
         <w:pageBreakBefore w:val="false"/>
         <w:widowControl/>
-        <w:pBdr/>
         <w:shd w:val="clear" w:fill="auto"/>
         <w:spacing w:lineRule="auto" w:line="312" w:before="0" w:after="0"/>
         <w:ind w:left="0" w:right="0" w:hanging="0"/>
@@ -676,9 +1191,9 @@
           <w:dstrike w:val="false"/>
           <w:color w:val="051259"/>
           <w:position w:val="0"/>
-          <w:sz w:val="28"/>
-          <w:sz w:val="28"/>
-          <w:szCs w:val="28"/>
+          <w:sz w:val="20"/>
+          <w:sz w:val="20"/>
+          <w:szCs w:val="20"/>
           <w:u w:val="none"/>
           <w:shd w:fill="auto" w:val="clear"/>
           <w:vertAlign w:val="baseline"/>
@@ -695,34 +1210,23 @@
           <w:dstrike w:val="false"/>
           <w:color w:val="051259"/>
           <w:position w:val="0"/>
-          <w:sz w:val="28"/>
-          <w:sz w:val="28"/>
-          <w:szCs w:val="28"/>
-          <w:u w:val="none"/>
-          <w:shd w:fill="auto" w:val="clear"/>
-          <w:vertAlign w:val="baseline"/>
-        </w:rPr>
-      </w:r>
-    </w:p>
-    <w:p>
-      <w:pPr>
-        <w:pStyle w:val="Normal1"/>
-        <w:jc w:val="left"/>
-        <w:rPr/>
-      </w:pPr>
-      <w:r>
-        <w:rPr/>
-        <w:t>Par les présentes, le Bailleur consent un bail d’habitation portant sur le bien désigné ci-après, dans les conditions prévues par la loi n° 89-462 du 6 juillet 1989, au Locataire qui déclare y installer sa résidence principale et les accepte.</w:t>
-      </w:r>
-    </w:p>
-    <w:p>
-      <w:pPr>
-        <w:pStyle w:val="Normal1"/>
+          <w:sz w:val="20"/>
+          <w:sz w:val="20"/>
+          <w:szCs w:val="20"/>
+          <w:u w:val="none"/>
+          <w:shd w:fill="auto" w:val="clear"/>
+          <w:vertAlign w:val="baseline"/>
+        </w:rPr>
+        <w:t>1.1.2 Caractéristiques du logement</w:t>
+      </w:r>
+    </w:p>
+    <w:p>
+      <w:pPr>
+        <w:pStyle w:val="LOnormal"/>
         <w:keepNext w:val="true"/>
         <w:keepLines/>
         <w:pageBreakBefore w:val="false"/>
         <w:widowControl/>
-        <w:pBdr/>
         <w:shd w:val="clear" w:fill="auto"/>
         <w:spacing w:lineRule="auto" w:line="312" w:before="0" w:after="0"/>
         <w:ind w:left="0" w:right="0" w:hanging="0"/>
@@ -739,331 +1243,6 @@
           <w:dstrike w:val="false"/>
           <w:color w:val="051259"/>
           <w:position w:val="0"/>
-          <w:sz w:val="28"/>
-          <w:sz w:val="28"/>
-          <w:szCs w:val="28"/>
-          <w:u w:val="none"/>
-          <w:shd w:fill="auto" w:val="clear"/>
-          <w:vertAlign w:val="baseline"/>
-        </w:rPr>
-      </w:pPr>
-      <w:r>
-        <w:rPr>
-          <w:rFonts w:eastAsia="Arial" w:cs="Arial"/>
-          <w:b/>
-          <w:i w:val="false"/>
-          <w:caps w:val="false"/>
-          <w:smallCaps w:val="false"/>
-          <w:strike w:val="false"/>
-          <w:dstrike w:val="false"/>
-          <w:color w:val="051259"/>
-          <w:position w:val="0"/>
-          <w:sz w:val="28"/>
-          <w:sz w:val="28"/>
-          <w:szCs w:val="28"/>
-          <w:u w:val="none"/>
-          <w:shd w:fill="auto" w:val="clear"/>
-          <w:vertAlign w:val="baseline"/>
-        </w:rPr>
-      </w:r>
-    </w:p>
-    <w:p>
-      <w:pPr>
-        <w:pStyle w:val="Normal1"/>
-        <w:keepNext w:val="true"/>
-        <w:keepLines/>
-        <w:pageBreakBefore w:val="false"/>
-        <w:widowControl/>
-        <w:pBdr/>
-        <w:shd w:val="clear" w:fill="auto"/>
-        <w:spacing w:lineRule="auto" w:line="312" w:before="0" w:after="0"/>
-        <w:ind w:left="0" w:right="0" w:hanging="0"/>
-        <w:jc w:val="left"/>
-        <w:rPr>
-          <w:rFonts w:ascii="Arial" w:hAnsi="Arial" w:eastAsia="Arial" w:cs="Arial"/>
-          <w:b/>
-          <w:b/>
-          <w:i w:val="false"/>
-          <w:i w:val="false"/>
-          <w:caps w:val="false"/>
-          <w:smallCaps w:val="false"/>
-          <w:strike w:val="false"/>
-          <w:dstrike w:val="false"/>
-          <w:color w:val="051259"/>
-          <w:position w:val="0"/>
-          <w:sz w:val="28"/>
-          <w:sz w:val="28"/>
-          <w:szCs w:val="28"/>
-          <w:u w:val="none"/>
-          <w:shd w:fill="auto" w:val="clear"/>
-          <w:vertAlign w:val="baseline"/>
-        </w:rPr>
-      </w:pPr>
-      <w:r>
-        <w:rPr>
-          <w:rFonts w:eastAsia="Arial" w:cs="Arial"/>
-          <w:b/>
-          <w:i w:val="false"/>
-          <w:caps w:val="false"/>
-          <w:smallCaps w:val="false"/>
-          <w:strike w:val="false"/>
-          <w:dstrike w:val="false"/>
-          <w:color w:val="051259"/>
-          <w:position w:val="0"/>
-          <w:sz w:val="28"/>
-          <w:sz w:val="28"/>
-          <w:szCs w:val="28"/>
-          <w:u w:val="none"/>
-          <w:shd w:fill="auto" w:val="clear"/>
-          <w:vertAlign w:val="baseline"/>
-        </w:rPr>
-        <w:t>Article 1 - Objet du contrat</w:t>
-      </w:r>
-    </w:p>
-    <w:p>
-      <w:pPr>
-        <w:pStyle w:val="Normal1"/>
-        <w:keepNext w:val="true"/>
-        <w:keepLines/>
-        <w:pageBreakBefore w:val="false"/>
-        <w:widowControl/>
-        <w:pBdr/>
-        <w:shd w:val="clear" w:fill="auto"/>
-        <w:spacing w:lineRule="auto" w:line="312" w:before="0" w:after="0"/>
-        <w:ind w:left="0" w:right="0" w:hanging="0"/>
-        <w:jc w:val="left"/>
-        <w:rPr>
-          <w:rFonts w:ascii="Arial" w:hAnsi="Arial" w:eastAsia="Arial" w:cs="Arial"/>
-          <w:b/>
-          <w:b/>
-          <w:i w:val="false"/>
-          <w:i w:val="false"/>
-          <w:caps w:val="false"/>
-          <w:smallCaps w:val="false"/>
-          <w:strike w:val="false"/>
-          <w:dstrike w:val="false"/>
-          <w:color w:val="051259"/>
-          <w:position w:val="0"/>
-          <w:sz w:val="28"/>
-          <w:sz w:val="28"/>
-          <w:szCs w:val="28"/>
-          <w:u w:val="none"/>
-          <w:shd w:fill="auto" w:val="clear"/>
-          <w:vertAlign w:val="baseline"/>
-        </w:rPr>
-      </w:pPr>
-      <w:r>
-        <w:rPr>
-          <w:rFonts w:eastAsia="Arial" w:cs="Arial"/>
-          <w:b/>
-          <w:i w:val="false"/>
-          <w:caps w:val="false"/>
-          <w:smallCaps w:val="false"/>
-          <w:strike w:val="false"/>
-          <w:dstrike w:val="false"/>
-          <w:color w:val="051259"/>
-          <w:position w:val="0"/>
-          <w:sz w:val="28"/>
-          <w:sz w:val="28"/>
-          <w:szCs w:val="28"/>
-          <w:u w:val="none"/>
-          <w:shd w:fill="auto" w:val="clear"/>
-          <w:vertAlign w:val="baseline"/>
-        </w:rPr>
-      </w:r>
-    </w:p>
-    <w:p>
-      <w:pPr>
-        <w:pStyle w:val="Normal1"/>
-        <w:jc w:val="left"/>
-        <w:rPr/>
-      </w:pPr>
-      <w:r>
-        <w:rPr/>
-        <w:t>Le présent contrat a pour objet la location d’un appartement ainsi déterminé :</w:t>
-      </w:r>
-    </w:p>
-    <w:p>
-      <w:pPr>
-        <w:pStyle w:val="Normal1"/>
-        <w:keepNext w:val="true"/>
-        <w:keepLines/>
-        <w:pageBreakBefore w:val="false"/>
-        <w:widowControl/>
-        <w:pBdr/>
-        <w:shd w:val="clear" w:fill="auto"/>
-        <w:spacing w:lineRule="auto" w:line="312" w:before="0" w:after="0"/>
-        <w:ind w:left="0" w:right="0" w:hanging="0"/>
-        <w:jc w:val="left"/>
-        <w:rPr>
-          <w:rFonts w:ascii="Arial" w:hAnsi="Arial" w:eastAsia="Arial" w:cs="Arial"/>
-          <w:b/>
-          <w:b/>
-          <w:i w:val="false"/>
-          <w:i w:val="false"/>
-          <w:caps w:val="false"/>
-          <w:smallCaps w:val="false"/>
-          <w:strike w:val="false"/>
-          <w:dstrike w:val="false"/>
-          <w:color w:val="051259"/>
-          <w:position w:val="0"/>
-          <w:sz w:val="24"/>
-          <w:sz w:val="24"/>
-          <w:szCs w:val="24"/>
-          <w:u w:val="none"/>
-          <w:shd w:fill="auto" w:val="clear"/>
-          <w:vertAlign w:val="baseline"/>
-        </w:rPr>
-      </w:pPr>
-      <w:r>
-        <w:rPr>
-          <w:rFonts w:eastAsia="Arial" w:cs="Arial"/>
-          <w:b/>
-          <w:i w:val="false"/>
-          <w:caps w:val="false"/>
-          <w:smallCaps w:val="false"/>
-          <w:strike w:val="false"/>
-          <w:dstrike w:val="false"/>
-          <w:color w:val="051259"/>
-          <w:position w:val="0"/>
-          <w:sz w:val="24"/>
-          <w:sz w:val="24"/>
-          <w:szCs w:val="24"/>
-          <w:u w:val="none"/>
-          <w:shd w:fill="auto" w:val="clear"/>
-          <w:vertAlign w:val="baseline"/>
-        </w:rPr>
-      </w:r>
-    </w:p>
-    <w:p>
-      <w:pPr>
-        <w:pStyle w:val="Normal1"/>
-        <w:keepNext w:val="true"/>
-        <w:keepLines/>
-        <w:pageBreakBefore w:val="false"/>
-        <w:widowControl/>
-        <w:pBdr/>
-        <w:shd w:val="clear" w:fill="auto"/>
-        <w:spacing w:lineRule="auto" w:line="312" w:before="0" w:after="0"/>
-        <w:ind w:left="0" w:right="0" w:hanging="0"/>
-        <w:jc w:val="left"/>
-        <w:rPr>
-          <w:rFonts w:ascii="Arial" w:hAnsi="Arial" w:eastAsia="Arial" w:cs="Arial"/>
-          <w:b/>
-          <w:b/>
-          <w:i w:val="false"/>
-          <w:i w:val="false"/>
-          <w:caps w:val="false"/>
-          <w:smallCaps w:val="false"/>
-          <w:strike w:val="false"/>
-          <w:dstrike w:val="false"/>
-          <w:color w:val="051259"/>
-          <w:position w:val="0"/>
-          <w:sz w:val="24"/>
-          <w:sz w:val="24"/>
-          <w:szCs w:val="24"/>
-          <w:u w:val="none"/>
-          <w:shd w:fill="auto" w:val="clear"/>
-          <w:vertAlign w:val="baseline"/>
-        </w:rPr>
-      </w:pPr>
-      <w:r>
-        <w:rPr>
-          <w:rFonts w:eastAsia="Arial" w:cs="Arial"/>
-          <w:b/>
-          <w:i w:val="false"/>
-          <w:caps w:val="false"/>
-          <w:smallCaps w:val="false"/>
-          <w:strike w:val="false"/>
-          <w:dstrike w:val="false"/>
-          <w:color w:val="051259"/>
-          <w:position w:val="0"/>
-          <w:sz w:val="24"/>
-          <w:sz w:val="24"/>
-          <w:szCs w:val="24"/>
-          <w:u w:val="none"/>
-          <w:shd w:fill="auto" w:val="clear"/>
-          <w:vertAlign w:val="baseline"/>
-        </w:rPr>
-        <w:t>1.1 Consistance du logement</w:t>
-      </w:r>
-    </w:p>
-    <w:p>
-      <w:pPr>
-        <w:pStyle w:val="Normal1"/>
-        <w:keepNext w:val="true"/>
-        <w:keepLines/>
-        <w:pageBreakBefore w:val="false"/>
-        <w:widowControl/>
-        <w:pBdr/>
-        <w:shd w:val="clear" w:fill="auto"/>
-        <w:spacing w:lineRule="auto" w:line="312" w:before="0" w:after="0"/>
-        <w:ind w:left="0" w:right="0" w:hanging="0"/>
-        <w:jc w:val="left"/>
-        <w:rPr>
-          <w:rFonts w:ascii="Arial" w:hAnsi="Arial" w:eastAsia="Arial" w:cs="Arial"/>
-          <w:b/>
-          <w:b/>
-          <w:i w:val="false"/>
-          <w:i w:val="false"/>
-          <w:caps w:val="false"/>
-          <w:smallCaps w:val="false"/>
-          <w:strike w:val="false"/>
-          <w:dstrike w:val="false"/>
-          <w:color w:val="051259"/>
-          <w:position w:val="0"/>
-          <w:sz w:val="24"/>
-          <w:sz w:val="24"/>
-          <w:szCs w:val="24"/>
-          <w:u w:val="none"/>
-          <w:shd w:fill="auto" w:val="clear"/>
-          <w:vertAlign w:val="baseline"/>
-        </w:rPr>
-      </w:pPr>
-      <w:r>
-        <w:rPr>
-          <w:rFonts w:eastAsia="Arial" w:cs="Arial"/>
-          <w:b/>
-          <w:i w:val="false"/>
-          <w:caps w:val="false"/>
-          <w:smallCaps w:val="false"/>
-          <w:strike w:val="false"/>
-          <w:dstrike w:val="false"/>
-          <w:color w:val="051259"/>
-          <w:position w:val="0"/>
-          <w:sz w:val="24"/>
-          <w:sz w:val="24"/>
-          <w:szCs w:val="24"/>
-          <w:u w:val="none"/>
-          <w:shd w:fill="auto" w:val="clear"/>
-          <w:vertAlign w:val="baseline"/>
-        </w:rPr>
-      </w:r>
-    </w:p>
-    <w:p>
-      <w:pPr>
-        <w:pStyle w:val="Normal1"/>
-        <w:keepNext w:val="true"/>
-        <w:keepLines/>
-        <w:pageBreakBefore w:val="false"/>
-        <w:widowControl/>
-        <w:pBdr/>
-        <w:shd w:val="clear" w:fill="auto"/>
-        <w:spacing w:lineRule="auto" w:line="312" w:before="0" w:after="0"/>
-        <w:ind w:left="0" w:right="0" w:hanging="0"/>
-        <w:jc w:val="left"/>
-        <w:rPr>
-          <w:rFonts w:ascii="Arial" w:hAnsi="Arial" w:eastAsia="Arial" w:cs="Arial"/>
-          <w:b/>
-          <w:b/>
-          <w:i w:val="false"/>
-          <w:i w:val="false"/>
-          <w:caps w:val="false"/>
-          <w:smallCaps w:val="false"/>
-          <w:strike w:val="false"/>
-          <w:dstrike w:val="false"/>
-          <w:color w:val="051259"/>
-          <w:position w:val="0"/>
           <w:sz w:val="20"/>
           <w:sz w:val="20"/>
           <w:szCs w:val="20"/>
@@ -1090,251 +1269,11 @@
           <w:shd w:fill="auto" w:val="clear"/>
           <w:vertAlign w:val="baseline"/>
         </w:rPr>
-        <w:t>1.1.1 Adresse du logement</w:t>
-      </w:r>
-    </w:p>
-    <w:p>
-      <w:pPr>
-        <w:pStyle w:val="Normal1"/>
-        <w:keepNext w:val="true"/>
-        <w:keepLines/>
-        <w:pageBreakBefore w:val="false"/>
-        <w:widowControl/>
-        <w:pBdr/>
-        <w:shd w:val="clear" w:fill="auto"/>
-        <w:spacing w:lineRule="auto" w:line="312" w:before="0" w:after="0"/>
-        <w:ind w:left="0" w:right="0" w:hanging="0"/>
-        <w:jc w:val="left"/>
-        <w:rPr>
-          <w:rFonts w:ascii="Arial" w:hAnsi="Arial" w:eastAsia="Arial" w:cs="Arial"/>
-          <w:b/>
-          <w:b/>
-          <w:i w:val="false"/>
-          <w:i w:val="false"/>
-          <w:caps w:val="false"/>
-          <w:smallCaps w:val="false"/>
-          <w:strike w:val="false"/>
-          <w:dstrike w:val="false"/>
-          <w:color w:val="051259"/>
-          <w:position w:val="0"/>
-          <w:sz w:val="20"/>
-          <w:sz w:val="20"/>
-          <w:szCs w:val="20"/>
-          <w:u w:val="none"/>
-          <w:shd w:fill="auto" w:val="clear"/>
-          <w:vertAlign w:val="baseline"/>
-        </w:rPr>
-      </w:pPr>
-      <w:r>
-        <w:rPr>
-          <w:rFonts w:eastAsia="Arial" w:cs="Arial"/>
-          <w:b/>
-          <w:i w:val="false"/>
-          <w:caps w:val="false"/>
-          <w:smallCaps w:val="false"/>
-          <w:strike w:val="false"/>
-          <w:dstrike w:val="false"/>
-          <w:color w:val="051259"/>
-          <w:position w:val="0"/>
-          <w:sz w:val="20"/>
-          <w:sz w:val="20"/>
-          <w:szCs w:val="20"/>
-          <w:u w:val="none"/>
-          <w:shd w:fill="auto" w:val="clear"/>
-          <w:vertAlign w:val="baseline"/>
-        </w:rPr>
-      </w:r>
-    </w:p>
-    <w:p>
-      <w:pPr>
-        <w:pStyle w:val="Normal1"/>
-        <w:jc w:val="left"/>
-        <w:rPr/>
-      </w:pPr>
-      <w:r>
-        <w:rPr/>
-        <w:t xml:space="preserve">Le logement est situé </w:t>
-      </w:r>
-      <w:r>
-        <w:rPr>
-          <w:shd w:fill="FF8000" w:val="clear"/>
-        </w:rPr>
-        <w:t>32 A rue Henri Durre, 59590 Raismes.</w:t>
-      </w:r>
-      <w:r>
-        <w:rPr>
-          <w:rStyle w:val="Textesource"/>
-          <w:rFonts w:ascii="inherit" w:hAnsi="inherit"/>
-          <w:b w:val="false"/>
-          <w:bCs w:val="false"/>
-          <w:i w:val="false"/>
-          <w:caps w:val="false"/>
-          <w:smallCaps w:val="false"/>
-          <w:shd w:fill="B4C7DC" w:val="clear"/>
-        </w:rPr>
-        <w:t>{{residenceStreetNumber}}  {{residenceStreetName}} {{residenceCity}}.</w:t>
-      </w:r>
-    </w:p>
-    <w:p>
-      <w:pPr>
-        <w:pStyle w:val="Normal1"/>
-        <w:keepNext w:val="true"/>
-        <w:keepLines/>
-        <w:pageBreakBefore w:val="false"/>
-        <w:widowControl/>
-        <w:pBdr/>
-        <w:shd w:val="clear" w:fill="auto"/>
-        <w:spacing w:lineRule="auto" w:line="312" w:before="0" w:after="0"/>
-        <w:ind w:left="0" w:right="0" w:hanging="0"/>
-        <w:jc w:val="left"/>
-        <w:rPr>
-          <w:rFonts w:ascii="Arial" w:hAnsi="Arial" w:eastAsia="Arial" w:cs="Arial"/>
-          <w:b/>
-          <w:b/>
-          <w:i w:val="false"/>
-          <w:i w:val="false"/>
-          <w:caps w:val="false"/>
-          <w:smallCaps w:val="false"/>
-          <w:strike w:val="false"/>
-          <w:dstrike w:val="false"/>
-          <w:color w:val="051259"/>
-          <w:position w:val="0"/>
-          <w:sz w:val="20"/>
-          <w:sz w:val="20"/>
-          <w:szCs w:val="20"/>
-          <w:u w:val="none"/>
-          <w:shd w:fill="auto" w:val="clear"/>
-          <w:vertAlign w:val="baseline"/>
-        </w:rPr>
-      </w:pPr>
-      <w:r>
-        <w:rPr>
-          <w:rFonts w:eastAsia="Arial" w:cs="Arial"/>
-          <w:b/>
-          <w:i w:val="false"/>
-          <w:caps w:val="false"/>
-          <w:smallCaps w:val="false"/>
-          <w:strike w:val="false"/>
-          <w:dstrike w:val="false"/>
-          <w:color w:val="051259"/>
-          <w:position w:val="0"/>
-          <w:sz w:val="20"/>
-          <w:sz w:val="20"/>
-          <w:szCs w:val="20"/>
-          <w:u w:val="none"/>
-          <w:shd w:fill="auto" w:val="clear"/>
-          <w:vertAlign w:val="baseline"/>
-        </w:rPr>
-      </w:r>
-    </w:p>
-    <w:p>
-      <w:pPr>
-        <w:pStyle w:val="Normal1"/>
-        <w:keepNext w:val="true"/>
-        <w:keepLines/>
-        <w:pageBreakBefore w:val="false"/>
-        <w:widowControl/>
-        <w:pBdr/>
-        <w:shd w:val="clear" w:fill="auto"/>
-        <w:spacing w:lineRule="auto" w:line="312" w:before="0" w:after="0"/>
-        <w:ind w:left="0" w:right="0" w:hanging="0"/>
-        <w:jc w:val="left"/>
-        <w:rPr>
-          <w:rFonts w:ascii="Arial" w:hAnsi="Arial" w:eastAsia="Arial" w:cs="Arial"/>
-          <w:b/>
-          <w:b/>
-          <w:i w:val="false"/>
-          <w:i w:val="false"/>
-          <w:caps w:val="false"/>
-          <w:smallCaps w:val="false"/>
-          <w:strike w:val="false"/>
-          <w:dstrike w:val="false"/>
-          <w:color w:val="051259"/>
-          <w:position w:val="0"/>
-          <w:sz w:val="20"/>
-          <w:sz w:val="20"/>
-          <w:szCs w:val="20"/>
-          <w:u w:val="none"/>
-          <w:shd w:fill="auto" w:val="clear"/>
-          <w:vertAlign w:val="baseline"/>
-        </w:rPr>
-      </w:pPr>
-      <w:r>
-        <w:rPr>
-          <w:rFonts w:eastAsia="Arial" w:cs="Arial"/>
-          <w:b/>
-          <w:i w:val="false"/>
-          <w:caps w:val="false"/>
-          <w:smallCaps w:val="false"/>
-          <w:strike w:val="false"/>
-          <w:dstrike w:val="false"/>
-          <w:color w:val="051259"/>
-          <w:position w:val="0"/>
-          <w:sz w:val="20"/>
-          <w:sz w:val="20"/>
-          <w:szCs w:val="20"/>
-          <w:u w:val="none"/>
-          <w:shd w:fill="auto" w:val="clear"/>
-          <w:vertAlign w:val="baseline"/>
-        </w:rPr>
-        <w:t>1.1.2 Caractéristiques du logement</w:t>
-      </w:r>
-    </w:p>
-    <w:p>
-      <w:pPr>
-        <w:pStyle w:val="Normal1"/>
-        <w:keepNext w:val="true"/>
-        <w:keepLines/>
-        <w:pageBreakBefore w:val="false"/>
-        <w:widowControl/>
-        <w:pBdr/>
-        <w:shd w:val="clear" w:fill="auto"/>
-        <w:spacing w:lineRule="auto" w:line="312" w:before="0" w:after="0"/>
-        <w:ind w:left="0" w:right="0" w:hanging="0"/>
-        <w:jc w:val="left"/>
-        <w:rPr>
-          <w:rFonts w:ascii="Arial" w:hAnsi="Arial" w:eastAsia="Arial" w:cs="Arial"/>
-          <w:b/>
-          <w:b/>
-          <w:i w:val="false"/>
-          <w:i w:val="false"/>
-          <w:caps w:val="false"/>
-          <w:smallCaps w:val="false"/>
-          <w:strike w:val="false"/>
-          <w:dstrike w:val="false"/>
-          <w:color w:val="051259"/>
-          <w:position w:val="0"/>
-          <w:sz w:val="20"/>
-          <w:sz w:val="20"/>
-          <w:szCs w:val="20"/>
-          <w:u w:val="none"/>
-          <w:shd w:fill="auto" w:val="clear"/>
-          <w:vertAlign w:val="baseline"/>
-        </w:rPr>
-      </w:pPr>
-      <w:r>
-        <w:rPr>
-          <w:rFonts w:eastAsia="Arial" w:cs="Arial"/>
-          <w:b/>
-          <w:i w:val="false"/>
-          <w:caps w:val="false"/>
-          <w:smallCaps w:val="false"/>
-          <w:strike w:val="false"/>
-          <w:dstrike w:val="false"/>
-          <w:color w:val="051259"/>
-          <w:position w:val="0"/>
-          <w:sz w:val="20"/>
-          <w:sz w:val="20"/>
-          <w:szCs w:val="20"/>
-          <w:u w:val="none"/>
-          <w:shd w:fill="auto" w:val="clear"/>
-          <w:vertAlign w:val="baseline"/>
-        </w:rPr>
-      </w:r>
-    </w:p>
-    <w:p>
-      <w:pPr>
-        <w:pStyle w:val="Normal1"/>
+      </w:r>
+    </w:p>
+    <w:p>
+      <w:pPr>
+        <w:pStyle w:val="LOnormal"/>
         <w:numPr>
           <w:ilvl w:val="0"/>
           <w:numId w:val="12"/>
@@ -1359,7 +1298,7 @@
     </w:p>
     <w:p>
       <w:pPr>
-        <w:pStyle w:val="Normal1"/>
+        <w:pStyle w:val="LOnormal"/>
         <w:numPr>
           <w:ilvl w:val="0"/>
           <w:numId w:val="13"/>
@@ -1393,7 +1332,7 @@
     </w:p>
     <w:p>
       <w:pPr>
-        <w:pStyle w:val="Normal1"/>
+        <w:pStyle w:val="LOnormal"/>
         <w:numPr>
           <w:ilvl w:val="0"/>
           <w:numId w:val="13"/>
@@ -1414,7 +1353,7 @@
     </w:p>
     <w:p>
       <w:pPr>
-        <w:pStyle w:val="Normal1"/>
+        <w:pStyle w:val="LOnormal"/>
         <w:numPr>
           <w:ilvl w:val="0"/>
           <w:numId w:val="13"/>
@@ -1435,7 +1374,7 @@
     </w:p>
     <w:p>
       <w:pPr>
-        <w:pStyle w:val="Normal1"/>
+        <w:pStyle w:val="LOnormal"/>
         <w:numPr>
           <w:ilvl w:val="0"/>
           <w:numId w:val="14"/>
@@ -1460,7 +1399,7 @@
     </w:p>
     <w:p>
       <w:pPr>
-        <w:pStyle w:val="Normal1"/>
+        <w:pStyle w:val="LOnormal"/>
         <w:numPr>
           <w:ilvl w:val="0"/>
           <w:numId w:val="1"/>
@@ -1481,7 +1420,7 @@
     </w:p>
     <w:p>
       <w:pPr>
-        <w:pStyle w:val="Normal1"/>
+        <w:pStyle w:val="LOnormal"/>
         <w:numPr>
           <w:ilvl w:val="0"/>
           <w:numId w:val="2"/>
@@ -1502,16 +1441,16 @@
     </w:p>
     <w:p>
       <w:pPr>
-        <w:pStyle w:val="Normal1"/>
-        <w:rPr/>
-      </w:pPr>
-      <w:r>
-        <w:rPr/>
-      </w:r>
-    </w:p>
-    <w:p>
-      <w:pPr>
-        <w:pStyle w:val="Normal1"/>
+        <w:pStyle w:val="LOnormal"/>
+        <w:rPr/>
+      </w:pPr>
+      <w:r>
+        <w:rPr/>
+      </w:r>
+    </w:p>
+    <w:p>
+      <w:pPr>
+        <w:pStyle w:val="LOnormal"/>
         <w:rPr/>
       </w:pPr>
       <w:r>
@@ -1523,7 +1462,7 @@
     </w:p>
     <w:p>
       <w:pPr>
-        <w:pStyle w:val="Normal1"/>
+        <w:pStyle w:val="LOnormal"/>
         <w:rPr>
           <w:highlight w:val="none"/>
           <w:shd w:fill="FFFF00" w:val="clear"/>
@@ -1538,16 +1477,16 @@
     </w:p>
     <w:p>
       <w:pPr>
-        <w:pStyle w:val="Normal1"/>
-        <w:rPr/>
-      </w:pPr>
-      <w:r>
-        <w:rPr/>
-      </w:r>
-    </w:p>
-    <w:p>
-      <w:pPr>
-        <w:pStyle w:val="Normal1"/>
+        <w:pStyle w:val="LOnormal"/>
+        <w:rPr/>
+      </w:pPr>
+      <w:r>
+        <w:rPr/>
+      </w:r>
+    </w:p>
+    <w:p>
+      <w:pPr>
+        <w:pStyle w:val="LOnormal"/>
         <w:rPr/>
       </w:pPr>
       <w:r>
@@ -1559,7 +1498,7 @@
     </w:p>
     <w:p>
       <w:pPr>
-        <w:pStyle w:val="Normal1"/>
+        <w:pStyle w:val="LOnormal"/>
         <w:rPr>
           <w:highlight w:val="none"/>
           <w:shd w:fill="FFFF00" w:val="clear"/>
@@ -1574,12 +1513,11 @@
     </w:p>
     <w:p>
       <w:pPr>
-        <w:pStyle w:val="Normal1"/>
+        <w:pStyle w:val="LOnormal"/>
         <w:keepNext w:val="true"/>
         <w:keepLines/>
         <w:pageBreakBefore w:val="false"/>
         <w:widowControl/>
-        <w:pBdr/>
         <w:shd w:val="clear" w:fill="auto"/>
         <w:spacing w:lineRule="auto" w:line="312" w:before="0" w:after="0"/>
         <w:ind w:left="0" w:right="0" w:hanging="0"/>
@@ -1626,12 +1564,11 @@
     </w:p>
     <w:p>
       <w:pPr>
-        <w:pStyle w:val="Normal1"/>
+        <w:pStyle w:val="LOnormal"/>
         <w:keepNext w:val="true"/>
         <w:keepLines/>
         <w:pageBreakBefore w:val="false"/>
         <w:widowControl/>
-        <w:pBdr/>
         <w:shd w:val="clear" w:fill="auto"/>
         <w:spacing w:lineRule="auto" w:line="312" w:before="0" w:after="0"/>
         <w:ind w:left="0" w:right="0" w:hanging="0"/>
@@ -1679,12 +1616,11 @@
     </w:p>
     <w:p>
       <w:pPr>
-        <w:pStyle w:val="Normal1"/>
+        <w:pStyle w:val="LOnormal"/>
         <w:keepNext w:val="true"/>
         <w:keepLines/>
         <w:pageBreakBefore w:val="false"/>
         <w:widowControl/>
-        <w:pBdr/>
         <w:shd w:val="clear" w:fill="auto"/>
         <w:spacing w:lineRule="auto" w:line="312" w:before="0" w:after="0"/>
         <w:ind w:left="0" w:right="0" w:hanging="0"/>
@@ -1731,7 +1667,7 @@
     </w:p>
     <w:p>
       <w:pPr>
-        <w:pStyle w:val="Normal1"/>
+        <w:pStyle w:val="LOnormal"/>
         <w:rPr/>
       </w:pPr>
       <w:r>
@@ -1741,12 +1677,11 @@
     </w:p>
     <w:p>
       <w:pPr>
-        <w:pStyle w:val="Normal1"/>
+        <w:pStyle w:val="LOnormal"/>
         <w:keepNext w:val="true"/>
         <w:keepLines/>
         <w:pageBreakBefore w:val="false"/>
         <w:widowControl/>
-        <w:pBdr/>
         <w:shd w:val="clear" w:fill="auto"/>
         <w:spacing w:lineRule="auto" w:line="312" w:before="0" w:after="0"/>
         <w:ind w:left="0" w:right="0" w:hanging="0"/>
@@ -1793,12 +1728,11 @@
     </w:p>
     <w:p>
       <w:pPr>
-        <w:pStyle w:val="Normal1"/>
+        <w:pStyle w:val="LOnormal"/>
         <w:keepNext w:val="true"/>
         <w:keepLines/>
         <w:pageBreakBefore w:val="false"/>
         <w:widowControl/>
-        <w:pBdr/>
         <w:shd w:val="clear" w:fill="auto"/>
         <w:spacing w:lineRule="auto" w:line="312" w:before="0" w:after="0"/>
         <w:ind w:left="0" w:right="0" w:hanging="0"/>
@@ -1846,12 +1780,11 @@
     </w:p>
     <w:p>
       <w:pPr>
-        <w:pStyle w:val="Normal1"/>
+        <w:pStyle w:val="LOnormal"/>
         <w:keepNext w:val="true"/>
         <w:keepLines/>
         <w:pageBreakBefore w:val="false"/>
         <w:widowControl/>
-        <w:pBdr/>
         <w:shd w:val="clear" w:fill="auto"/>
         <w:spacing w:lineRule="auto" w:line="312" w:before="0" w:after="0"/>
         <w:ind w:left="0" w:right="0" w:hanging="0"/>
@@ -1898,12 +1831,11 @@
     </w:p>
     <w:p>
       <w:pPr>
-        <w:pStyle w:val="Normal1"/>
+        <w:pStyle w:val="LOnormal"/>
         <w:keepNext w:val="true"/>
         <w:keepLines/>
         <w:pageBreakBefore w:val="false"/>
         <w:widowControl/>
-        <w:pBdr/>
         <w:shd w:val="clear" w:fill="auto"/>
         <w:spacing w:lineRule="auto" w:line="312" w:before="0" w:after="0"/>
         <w:ind w:left="0" w:right="0" w:hanging="0"/>
@@ -1951,12 +1883,11 @@
     </w:p>
     <w:p>
       <w:pPr>
-        <w:pStyle w:val="Normal1"/>
+        <w:pStyle w:val="LOnormal"/>
         <w:keepNext w:val="true"/>
         <w:keepLines/>
         <w:pageBreakBefore w:val="false"/>
         <w:widowControl/>
-        <w:pBdr/>
         <w:shd w:val="clear" w:fill="auto"/>
         <w:spacing w:lineRule="auto" w:line="312" w:before="0" w:after="0"/>
         <w:ind w:left="0" w:right="0" w:hanging="0"/>
@@ -2003,7 +1934,7 @@
     </w:p>
     <w:p>
       <w:pPr>
-        <w:pStyle w:val="Normal1"/>
+        <w:pStyle w:val="LOnormal"/>
         <w:rPr/>
       </w:pPr>
       <w:r>
@@ -2036,12 +1967,11 @@
     </w:p>
     <w:p>
       <w:pPr>
-        <w:pStyle w:val="Normal1"/>
+        <w:pStyle w:val="LOnormal"/>
         <w:keepNext w:val="true"/>
         <w:keepLines/>
         <w:pageBreakBefore w:val="false"/>
         <w:widowControl/>
-        <w:pBdr/>
         <w:shd w:val="clear" w:fill="auto"/>
         <w:spacing w:lineRule="auto" w:line="312" w:before="0" w:after="0"/>
         <w:ind w:left="0" w:right="0" w:hanging="0"/>
@@ -2088,12 +2018,11 @@
     </w:p>
     <w:p>
       <w:pPr>
-        <w:pStyle w:val="Normal1"/>
+        <w:pStyle w:val="LOnormal"/>
         <w:keepNext w:val="true"/>
         <w:keepLines/>
         <w:pageBreakBefore w:val="false"/>
         <w:widowControl/>
-        <w:pBdr/>
         <w:shd w:val="clear" w:fill="auto"/>
         <w:spacing w:lineRule="auto" w:line="312" w:before="0" w:after="0"/>
         <w:ind w:left="0" w:right="0" w:hanging="0"/>
@@ -2141,12 +2070,11 @@
     </w:p>
     <w:p>
       <w:pPr>
-        <w:pStyle w:val="Normal1"/>
+        <w:pStyle w:val="LOnormal"/>
         <w:keepNext w:val="true"/>
         <w:keepLines/>
         <w:pageBreakBefore w:val="false"/>
         <w:widowControl/>
-        <w:pBdr/>
         <w:shd w:val="clear" w:fill="auto"/>
         <w:spacing w:lineRule="auto" w:line="312" w:before="0" w:after="0"/>
         <w:ind w:left="0" w:right="0" w:hanging="0"/>
@@ -2193,7 +2121,7 @@
     </w:p>
     <w:p>
       <w:pPr>
-        <w:pStyle w:val="Normal1"/>
+        <w:pStyle w:val="LOnormal"/>
         <w:jc w:val="left"/>
         <w:rPr/>
       </w:pPr>
@@ -2204,7 +2132,7 @@
     </w:p>
     <w:p>
       <w:pPr>
-        <w:pStyle w:val="Normal1"/>
+        <w:pStyle w:val="LOnormal"/>
         <w:jc w:val="left"/>
         <w:rPr/>
       </w:pPr>
@@ -2215,12 +2143,11 @@
     </w:p>
     <w:p>
       <w:pPr>
-        <w:pStyle w:val="Normal1"/>
+        <w:pStyle w:val="LOnormal"/>
         <w:keepNext w:val="true"/>
         <w:keepLines/>
         <w:pageBreakBefore w:val="false"/>
         <w:widowControl/>
-        <w:pBdr/>
         <w:shd w:val="clear" w:fill="auto"/>
         <w:spacing w:lineRule="auto" w:line="312" w:before="0" w:after="0"/>
         <w:ind w:left="0" w:right="0" w:hanging="0"/>
@@ -2267,12 +2194,11 @@
     </w:p>
     <w:p>
       <w:pPr>
-        <w:pStyle w:val="Normal1"/>
+        <w:pStyle w:val="LOnormal"/>
         <w:keepNext w:val="true"/>
         <w:keepLines/>
         <w:pageBreakBefore w:val="false"/>
         <w:widowControl/>
-        <w:pBdr/>
         <w:shd w:val="clear" w:fill="auto"/>
         <w:spacing w:lineRule="auto" w:line="312" w:before="0" w:after="0"/>
         <w:ind w:left="0" w:right="0" w:hanging="0"/>
@@ -2320,12 +2246,11 @@
     </w:p>
     <w:p>
       <w:pPr>
-        <w:pStyle w:val="Normal1"/>
+        <w:pStyle w:val="LOnormal"/>
         <w:keepNext w:val="true"/>
         <w:keepLines/>
         <w:pageBreakBefore w:val="false"/>
         <w:widowControl/>
-        <w:pBdr/>
         <w:shd w:val="clear" w:fill="auto"/>
         <w:spacing w:lineRule="auto" w:line="312" w:before="0" w:after="0"/>
         <w:ind w:left="0" w:right="0" w:hanging="0"/>
@@ -2372,12 +2297,11 @@
     </w:p>
     <w:p>
       <w:pPr>
-        <w:pStyle w:val="Normal1"/>
+        <w:pStyle w:val="LOnormal"/>
         <w:keepNext w:val="true"/>
         <w:keepLines/>
         <w:pageBreakBefore w:val="false"/>
         <w:widowControl/>
-        <w:pBdr/>
         <w:shd w:val="clear" w:fill="auto"/>
         <w:spacing w:lineRule="auto" w:line="312" w:before="0" w:after="0"/>
         <w:ind w:left="0" w:right="0" w:hanging="0"/>
@@ -2425,12 +2349,11 @@
     </w:p>
     <w:p>
       <w:pPr>
-        <w:pStyle w:val="Normal1"/>
+        <w:pStyle w:val="LOnormal"/>
         <w:keepNext w:val="true"/>
         <w:keepLines/>
         <w:pageBreakBefore w:val="false"/>
         <w:widowControl/>
-        <w:pBdr/>
         <w:shd w:val="clear" w:fill="auto"/>
         <w:spacing w:lineRule="auto" w:line="312" w:before="0" w:after="0"/>
         <w:ind w:left="0" w:right="0" w:hanging="0"/>
@@ -2477,7 +2400,7 @@
     </w:p>
     <w:p>
       <w:pPr>
-        <w:pStyle w:val="Normal1"/>
+        <w:pStyle w:val="LOnormal"/>
         <w:jc w:val="left"/>
         <w:rPr/>
       </w:pPr>
@@ -2488,7 +2411,7 @@
     </w:p>
     <w:p>
       <w:pPr>
-        <w:pStyle w:val="Normal1"/>
+        <w:pStyle w:val="LOnormal"/>
         <w:jc w:val="left"/>
         <w:rPr/>
       </w:pPr>
@@ -2499,7 +2422,7 @@
     </w:p>
     <w:p>
       <w:pPr>
-        <w:pStyle w:val="Normal1"/>
+        <w:pStyle w:val="LOnormal"/>
         <w:numPr>
           <w:ilvl w:val="0"/>
           <w:numId w:val="3"/>
@@ -2518,7 +2441,7 @@
     </w:p>
     <w:p>
       <w:pPr>
-        <w:pStyle w:val="Normal1"/>
+        <w:pStyle w:val="LOnormal"/>
         <w:numPr>
           <w:ilvl w:val="0"/>
           <w:numId w:val="3"/>
@@ -2537,7 +2460,7 @@
     </w:p>
     <w:p>
       <w:pPr>
-        <w:pStyle w:val="Normal1"/>
+        <w:pStyle w:val="LOnormal"/>
         <w:numPr>
           <w:ilvl w:val="0"/>
           <w:numId w:val="3"/>
@@ -2556,7 +2479,7 @@
     </w:p>
     <w:p>
       <w:pPr>
-        <w:pStyle w:val="Normal1"/>
+        <w:pStyle w:val="LOnormal"/>
         <w:numPr>
           <w:ilvl w:val="0"/>
           <w:numId w:val="3"/>
@@ -2575,7 +2498,7 @@
     </w:p>
     <w:p>
       <w:pPr>
-        <w:pStyle w:val="Normal1"/>
+        <w:pStyle w:val="LOnormal"/>
         <w:numPr>
           <w:ilvl w:val="0"/>
           <w:numId w:val="3"/>
@@ -2594,17 +2517,17 @@
     </w:p>
     <w:p>
       <w:pPr>
-        <w:pStyle w:val="Normal1"/>
-        <w:jc w:val="left"/>
-        <w:rPr/>
-      </w:pPr>
-      <w:r>
-        <w:rPr/>
-      </w:r>
-    </w:p>
-    <w:p>
-      <w:pPr>
-        <w:pStyle w:val="Normal1"/>
+        <w:pStyle w:val="LOnormal"/>
+        <w:jc w:val="left"/>
+        <w:rPr/>
+      </w:pPr>
+      <w:r>
+        <w:rPr/>
+      </w:r>
+    </w:p>
+    <w:p>
+      <w:pPr>
+        <w:pStyle w:val="LOnormal"/>
         <w:jc w:val="left"/>
         <w:rPr/>
       </w:pPr>
@@ -2615,22 +2538,21 @@
     </w:p>
     <w:p>
       <w:pPr>
-        <w:pStyle w:val="Normal1"/>
-        <w:jc w:val="left"/>
-        <w:rPr/>
-      </w:pPr>
-      <w:r>
-        <w:rPr/>
-      </w:r>
-    </w:p>
-    <w:p>
-      <w:pPr>
-        <w:pStyle w:val="Normal1"/>
+        <w:pStyle w:val="LOnormal"/>
+        <w:jc w:val="left"/>
+        <w:rPr/>
+      </w:pPr>
+      <w:r>
+        <w:rPr/>
+      </w:r>
+    </w:p>
+    <w:p>
+      <w:pPr>
+        <w:pStyle w:val="LOnormal"/>
         <w:keepNext w:val="true"/>
         <w:keepLines/>
         <w:pageBreakBefore w:val="false"/>
         <w:widowControl/>
-        <w:pBdr/>
         <w:shd w:val="clear" w:fill="auto"/>
         <w:spacing w:lineRule="auto" w:line="312" w:before="0" w:after="0"/>
         <w:ind w:left="0" w:right="0" w:hanging="0"/>
@@ -2678,12 +2600,11 @@
     </w:p>
     <w:p>
       <w:pPr>
-        <w:pStyle w:val="Normal1"/>
+        <w:pStyle w:val="LOnormal"/>
         <w:keepNext w:val="true"/>
         <w:keepLines/>
         <w:pageBreakBefore w:val="false"/>
         <w:widowControl/>
-        <w:pBdr/>
         <w:shd w:val="clear" w:fill="auto"/>
         <w:spacing w:lineRule="auto" w:line="312" w:before="0" w:after="0"/>
         <w:ind w:left="0" w:right="0" w:hanging="0"/>
@@ -2730,7 +2651,7 @@
     </w:p>
     <w:p>
       <w:pPr>
-        <w:pStyle w:val="Normal1"/>
+        <w:pStyle w:val="LOnormal"/>
         <w:rPr/>
       </w:pPr>
       <w:r>
@@ -2740,7 +2661,7 @@
     </w:p>
     <w:p>
       <w:pPr>
-        <w:pStyle w:val="Normal1"/>
+        <w:pStyle w:val="LOnormal"/>
         <w:rPr/>
       </w:pPr>
       <w:r>
@@ -2750,7 +2671,7 @@
     </w:p>
     <w:p>
       <w:pPr>
-        <w:pStyle w:val="Normal1"/>
+        <w:pStyle w:val="LOnormal"/>
         <w:numPr>
           <w:ilvl w:val="0"/>
           <w:numId w:val="4"/>
@@ -2765,7 +2686,7 @@
     </w:p>
     <w:p>
       <w:pPr>
-        <w:pStyle w:val="Normal1"/>
+        <w:pStyle w:val="LOnormal"/>
         <w:numPr>
           <w:ilvl w:val="0"/>
           <w:numId w:val="6"/>
@@ -2784,7 +2705,7 @@
     </w:p>
     <w:p>
       <w:pPr>
-        <w:pStyle w:val="Normal1"/>
+        <w:pStyle w:val="LOnormal"/>
         <w:numPr>
           <w:ilvl w:val="0"/>
           <w:numId w:val="8"/>
@@ -2799,16 +2720,16 @@
     </w:p>
     <w:p>
       <w:pPr>
-        <w:pStyle w:val="Normal1"/>
-        <w:rPr/>
-      </w:pPr>
-      <w:r>
-        <w:rPr/>
-      </w:r>
-    </w:p>
-    <w:p>
-      <w:pPr>
-        <w:pStyle w:val="Normal1"/>
+        <w:pStyle w:val="LOnormal"/>
+        <w:rPr/>
+      </w:pPr>
+      <w:r>
+        <w:rPr/>
+      </w:r>
+    </w:p>
+    <w:p>
+      <w:pPr>
+        <w:pStyle w:val="LOnormal"/>
         <w:rPr/>
       </w:pPr>
       <w:r>
@@ -2818,12 +2739,11 @@
     </w:p>
     <w:p>
       <w:pPr>
-        <w:pStyle w:val="Normal1"/>
+        <w:pStyle w:val="LOnormal"/>
         <w:keepNext w:val="true"/>
         <w:keepLines/>
         <w:pageBreakBefore w:val="false"/>
         <w:widowControl/>
-        <w:pBdr/>
         <w:shd w:val="clear" w:fill="auto"/>
         <w:spacing w:lineRule="auto" w:line="312" w:before="0" w:after="0"/>
         <w:ind w:left="0" w:right="0" w:hanging="0"/>
@@ -2870,12 +2790,11 @@
     </w:p>
     <w:p>
       <w:pPr>
-        <w:pStyle w:val="Normal1"/>
+        <w:pStyle w:val="LOnormal"/>
         <w:keepNext w:val="true"/>
         <w:keepLines/>
         <w:pageBreakBefore w:val="false"/>
         <w:widowControl/>
-        <w:pBdr/>
         <w:shd w:val="clear" w:fill="auto"/>
         <w:spacing w:lineRule="auto" w:line="312" w:before="0" w:after="0"/>
         <w:ind w:left="0" w:right="0" w:hanging="0"/>
@@ -2923,12 +2842,11 @@
     </w:p>
     <w:p>
       <w:pPr>
-        <w:pStyle w:val="Normal1"/>
+        <w:pStyle w:val="LOnormal"/>
         <w:keepNext w:val="true"/>
         <w:keepLines/>
         <w:pageBreakBefore w:val="false"/>
         <w:widowControl/>
-        <w:pBdr/>
         <w:shd w:val="clear" w:fill="auto"/>
         <w:spacing w:lineRule="auto" w:line="312" w:before="0" w:after="0"/>
         <w:ind w:left="0" w:right="0" w:hanging="0"/>
@@ -2975,7 +2893,7 @@
     </w:p>
     <w:p>
       <w:pPr>
-        <w:pStyle w:val="Normal1"/>
+        <w:pStyle w:val="LOnormal"/>
         <w:jc w:val="left"/>
         <w:rPr/>
       </w:pPr>
@@ -2986,7 +2904,7 @@
     </w:p>
     <w:p>
       <w:pPr>
-        <w:pStyle w:val="Normal1"/>
+        <w:pStyle w:val="LOnormal"/>
         <w:numPr>
           <w:ilvl w:val="0"/>
           <w:numId w:val="5"/>
@@ -3005,7 +2923,7 @@
     </w:p>
     <w:p>
       <w:pPr>
-        <w:pStyle w:val="Normal1"/>
+        <w:pStyle w:val="LOnormal"/>
         <w:numPr>
           <w:ilvl w:val="0"/>
           <w:numId w:val="5"/>
@@ -3024,12 +2942,11 @@
     </w:p>
     <w:p>
       <w:pPr>
-        <w:pStyle w:val="Normal1"/>
+        <w:pStyle w:val="LOnormal"/>
         <w:keepNext w:val="true"/>
         <w:keepLines/>
         <w:pageBreakBefore w:val="false"/>
         <w:widowControl/>
-        <w:pBdr/>
         <w:shd w:val="clear" w:fill="auto"/>
         <w:spacing w:lineRule="auto" w:line="312" w:before="0" w:after="0"/>
         <w:ind w:left="0" w:right="0" w:hanging="0"/>
@@ -3076,12 +2993,11 @@
     </w:p>
     <w:p>
       <w:pPr>
-        <w:pStyle w:val="Normal1"/>
+        <w:pStyle w:val="LOnormal"/>
         <w:keepNext w:val="true"/>
         <w:keepLines/>
         <w:pageBreakBefore w:val="false"/>
         <w:widowControl/>
-        <w:pBdr/>
         <w:shd w:val="clear" w:fill="auto"/>
         <w:spacing w:lineRule="auto" w:line="312" w:before="0" w:after="0"/>
         <w:ind w:left="0" w:right="0" w:hanging="0"/>
@@ -3129,12 +3045,11 @@
     </w:p>
     <w:p>
       <w:pPr>
-        <w:pStyle w:val="Normal1"/>
+        <w:pStyle w:val="LOnormal"/>
         <w:keepNext w:val="true"/>
         <w:keepLines/>
         <w:pageBreakBefore w:val="false"/>
         <w:widowControl/>
-        <w:pBdr/>
         <w:shd w:val="clear" w:fill="auto"/>
         <w:spacing w:lineRule="auto" w:line="312" w:before="0" w:after="0"/>
         <w:ind w:left="0" w:right="0" w:hanging="0"/>
@@ -3181,7 +3096,7 @@
     </w:p>
     <w:p>
       <w:pPr>
-        <w:pStyle w:val="Normal1"/>
+        <w:pStyle w:val="LOnormal"/>
         <w:rPr/>
       </w:pPr>
       <w:r>
@@ -3191,16 +3106,16 @@
     </w:p>
     <w:p>
       <w:pPr>
-        <w:pStyle w:val="Normal1"/>
-        <w:rPr/>
-      </w:pPr>
-      <w:r>
-        <w:rPr/>
-      </w:r>
-    </w:p>
-    <w:p>
-      <w:pPr>
-        <w:pStyle w:val="Normal1"/>
+        <w:pStyle w:val="LOnormal"/>
+        <w:rPr/>
+      </w:pPr>
+      <w:r>
+        <w:rPr/>
+      </w:r>
+    </w:p>
+    <w:p>
+      <w:pPr>
+        <w:pStyle w:val="LOnormal"/>
         <w:rPr/>
       </w:pPr>
       <w:r>
@@ -3210,7 +3125,7 @@
     </w:p>
     <w:p>
       <w:pPr>
-        <w:pStyle w:val="Normal1"/>
+        <w:pStyle w:val="LOnormal"/>
         <w:rPr/>
       </w:pPr>
       <w:r>
@@ -3220,12 +3135,11 @@
     </w:p>
     <w:p>
       <w:pPr>
-        <w:pStyle w:val="Normal1"/>
+        <w:pStyle w:val="LOnormal"/>
         <w:keepNext w:val="true"/>
         <w:keepLines/>
         <w:pageBreakBefore w:val="false"/>
         <w:widowControl/>
-        <w:pBdr/>
         <w:shd w:val="clear" w:fill="auto"/>
         <w:spacing w:lineRule="auto" w:line="312" w:before="0" w:after="0"/>
         <w:ind w:left="0" w:right="0" w:hanging="0"/>
@@ -3272,12 +3186,11 @@
     </w:p>
     <w:p>
       <w:pPr>
-        <w:pStyle w:val="Normal1"/>
+        <w:pStyle w:val="LOnormal"/>
         <w:keepNext w:val="true"/>
         <w:keepLines/>
         <w:pageBreakBefore w:val="false"/>
         <w:widowControl/>
-        <w:pBdr/>
         <w:shd w:val="clear" w:fill="auto"/>
         <w:spacing w:lineRule="auto" w:line="312" w:before="0" w:after="0"/>
         <w:ind w:left="0" w:right="0" w:hanging="0"/>
@@ -3325,12 +3238,11 @@
     </w:p>
     <w:p>
       <w:pPr>
-        <w:pStyle w:val="Normal1"/>
+        <w:pStyle w:val="LOnormal"/>
         <w:keepNext w:val="true"/>
         <w:keepLines/>
         <w:pageBreakBefore w:val="false"/>
         <w:widowControl/>
-        <w:pBdr/>
         <w:shd w:val="clear" w:fill="auto"/>
         <w:spacing w:lineRule="auto" w:line="312" w:before="0" w:after="0"/>
         <w:ind w:left="0" w:right="0" w:hanging="0"/>
@@ -3377,7 +3289,7 @@
     </w:p>
     <w:p>
       <w:pPr>
-        <w:pStyle w:val="Normal1"/>
+        <w:pStyle w:val="LOnormal"/>
         <w:rPr/>
       </w:pPr>
       <w:r>
@@ -3387,7 +3299,7 @@
     </w:p>
     <w:p>
       <w:pPr>
-        <w:pStyle w:val="Normal1"/>
+        <w:pStyle w:val="LOnormal"/>
         <w:rPr/>
       </w:pPr>
       <w:r>
@@ -3397,12 +3309,11 @@
     </w:p>
     <w:p>
       <w:pPr>
-        <w:pStyle w:val="Normal1"/>
+        <w:pStyle w:val="LOnormal"/>
         <w:keepNext w:val="true"/>
         <w:keepLines/>
         <w:pageBreakBefore w:val="false"/>
         <w:widowControl/>
-        <w:pBdr/>
         <w:shd w:val="clear" w:fill="auto"/>
         <w:spacing w:lineRule="auto" w:line="312" w:before="0" w:after="0"/>
         <w:ind w:left="0" w:right="0" w:hanging="0"/>
@@ -3449,12 +3360,11 @@
     </w:p>
     <w:p>
       <w:pPr>
-        <w:pStyle w:val="Normal1"/>
+        <w:pStyle w:val="LOnormal"/>
         <w:keepNext w:val="true"/>
         <w:keepLines/>
         <w:pageBreakBefore w:val="false"/>
         <w:widowControl/>
-        <w:pBdr/>
         <w:shd w:val="clear" w:fill="auto"/>
         <w:spacing w:lineRule="auto" w:line="312" w:before="0" w:after="0"/>
         <w:ind w:left="0" w:right="0" w:hanging="0"/>
@@ -3502,12 +3412,11 @@
     </w:p>
     <w:p>
       <w:pPr>
-        <w:pStyle w:val="Normal1"/>
+        <w:pStyle w:val="LOnormal"/>
         <w:keepNext w:val="true"/>
         <w:keepLines/>
         <w:pageBreakBefore w:val="false"/>
         <w:widowControl/>
-        <w:pBdr/>
         <w:shd w:val="clear" w:fill="auto"/>
         <w:spacing w:lineRule="auto" w:line="312" w:before="0" w:after="0"/>
         <w:ind w:left="0" w:right="0" w:hanging="0"/>
@@ -3554,12 +3463,11 @@
     </w:p>
     <w:p>
       <w:pPr>
-        <w:pStyle w:val="Normal1"/>
+        <w:pStyle w:val="LOnormal"/>
         <w:keepNext w:val="true"/>
         <w:keepLines/>
         <w:pageBreakBefore w:val="false"/>
         <w:widowControl/>
-        <w:pBdr/>
         <w:shd w:val="clear" w:fill="auto"/>
         <w:spacing w:lineRule="auto" w:line="312" w:before="0" w:after="0"/>
         <w:ind w:left="0" w:right="0" w:hanging="0"/>
@@ -3607,12 +3515,11 @@
     </w:p>
     <w:p>
       <w:pPr>
-        <w:pStyle w:val="Normal1"/>
+        <w:pStyle w:val="LOnormal"/>
         <w:keepNext w:val="true"/>
         <w:keepLines/>
         <w:pageBreakBefore w:val="false"/>
         <w:widowControl/>
-        <w:pBdr/>
         <w:shd w:val="clear" w:fill="auto"/>
         <w:spacing w:lineRule="auto" w:line="312" w:before="0" w:after="0"/>
         <w:ind w:left="0" w:right="0" w:hanging="0"/>
@@ -3659,12 +3566,11 @@
     </w:p>
     <w:p>
       <w:pPr>
-        <w:pStyle w:val="Normal1"/>
+        <w:pStyle w:val="LOnormal"/>
         <w:keepNext w:val="true"/>
         <w:keepLines/>
         <w:pageBreakBefore w:val="false"/>
         <w:widowControl/>
-        <w:pBdr/>
         <w:shd w:val="clear" w:fill="auto"/>
         <w:spacing w:lineRule="auto" w:line="312" w:before="0" w:after="0"/>
         <w:ind w:left="0" w:right="0" w:hanging="0"/>
@@ -3712,12 +3618,11 @@
     </w:p>
     <w:p>
       <w:pPr>
-        <w:pStyle w:val="Normal1"/>
+        <w:pStyle w:val="LOnormal"/>
         <w:keepNext w:val="true"/>
         <w:keepLines/>
         <w:pageBreakBefore w:val="false"/>
         <w:widowControl/>
-        <w:pBdr/>
         <w:shd w:val="clear" w:fill="auto"/>
         <w:spacing w:lineRule="auto" w:line="312" w:before="0" w:after="0"/>
         <w:ind w:left="0" w:right="0" w:hanging="0"/>
@@ -3764,7 +3669,7 @@
     </w:p>
     <w:p>
       <w:pPr>
-        <w:pStyle w:val="Normal1"/>
+        <w:pStyle w:val="LOnormal"/>
         <w:jc w:val="left"/>
         <w:rPr/>
       </w:pPr>
@@ -3798,7 +3703,7 @@
     </w:p>
     <w:p>
       <w:pPr>
-        <w:pStyle w:val="Normal1"/>
+        <w:pStyle w:val="LOnormal"/>
         <w:jc w:val="left"/>
         <w:rPr/>
       </w:pPr>
@@ -3819,7 +3724,7 @@
     </w:p>
     <w:p>
       <w:pPr>
-        <w:pStyle w:val="Normal1"/>
+        <w:pStyle w:val="LOnormal"/>
         <w:jc w:val="left"/>
         <w:rPr/>
       </w:pPr>
@@ -3853,22 +3758,21 @@
     </w:p>
     <w:p>
       <w:pPr>
-        <w:pStyle w:val="Normal1"/>
-        <w:jc w:val="left"/>
-        <w:rPr/>
-      </w:pPr>
-      <w:r>
-        <w:rPr/>
-      </w:r>
-    </w:p>
-    <w:p>
-      <w:pPr>
-        <w:pStyle w:val="Normal1"/>
+        <w:pStyle w:val="LOnormal"/>
+        <w:jc w:val="left"/>
+        <w:rPr/>
+      </w:pPr>
+      <w:r>
+        <w:rPr/>
+      </w:r>
+    </w:p>
+    <w:p>
+      <w:pPr>
+        <w:pStyle w:val="LOnormal"/>
         <w:keepNext w:val="true"/>
         <w:keepLines/>
         <w:pageBreakBefore w:val="false"/>
         <w:widowControl/>
-        <w:pBdr/>
         <w:shd w:val="clear" w:fill="auto"/>
         <w:spacing w:lineRule="auto" w:line="312" w:before="0" w:after="0"/>
         <w:ind w:left="0" w:right="0" w:hanging="0"/>
@@ -3916,12 +3820,11 @@
     </w:p>
     <w:p>
       <w:pPr>
-        <w:pStyle w:val="Normal1"/>
+        <w:pStyle w:val="LOnormal"/>
         <w:keepNext w:val="true"/>
         <w:keepLines/>
         <w:pageBreakBefore w:val="false"/>
         <w:widowControl/>
-        <w:pBdr/>
         <w:shd w:val="clear" w:fill="auto"/>
         <w:spacing w:lineRule="auto" w:line="312" w:before="0" w:after="0"/>
         <w:ind w:left="0" w:right="0" w:hanging="0"/>
@@ -3968,7 +3871,7 @@
     </w:p>
     <w:p>
       <w:pPr>
-        <w:pStyle w:val="Normal1"/>
+        <w:pStyle w:val="LOnormal"/>
         <w:jc w:val="left"/>
         <w:rPr/>
       </w:pPr>
@@ -3979,7 +3882,7 @@
     </w:p>
     <w:p>
       <w:pPr>
-        <w:pStyle w:val="Normal1"/>
+        <w:pStyle w:val="LOnormal"/>
         <w:jc w:val="left"/>
         <w:rPr/>
       </w:pPr>
@@ -3990,7 +3893,7 @@
     </w:p>
     <w:p>
       <w:pPr>
-        <w:pStyle w:val="Normal1"/>
+        <w:pStyle w:val="LOnormal"/>
         <w:jc w:val="left"/>
         <w:rPr/>
       </w:pPr>
@@ -4001,12 +3904,11 @@
     </w:p>
     <w:p>
       <w:pPr>
-        <w:pStyle w:val="Normal1"/>
+        <w:pStyle w:val="LOnormal"/>
         <w:keepNext w:val="true"/>
         <w:keepLines/>
         <w:pageBreakBefore w:val="false"/>
         <w:widowControl/>
-        <w:pBdr/>
         <w:shd w:val="clear" w:fill="auto"/>
         <w:spacing w:lineRule="auto" w:line="312" w:before="0" w:after="0"/>
         <w:ind w:left="0" w:right="0" w:hanging="0"/>
@@ -4053,12 +3955,11 @@
     </w:p>
     <w:p>
       <w:pPr>
-        <w:pStyle w:val="Normal1"/>
+        <w:pStyle w:val="LOnormal"/>
         <w:keepNext w:val="true"/>
         <w:keepLines/>
         <w:pageBreakBefore w:val="false"/>
         <w:widowControl/>
-        <w:pBdr/>
         <w:shd w:val="clear" w:fill="auto"/>
         <w:spacing w:lineRule="auto" w:line="312" w:before="0" w:after="0"/>
         <w:ind w:left="0" w:right="0" w:hanging="0"/>
@@ -4106,12 +4007,11 @@
     </w:p>
     <w:p>
       <w:pPr>
-        <w:pStyle w:val="Normal1"/>
+        <w:pStyle w:val="LOnormal"/>
         <w:keepNext w:val="true"/>
         <w:keepLines/>
         <w:pageBreakBefore w:val="false"/>
         <w:widowControl/>
-        <w:pBdr/>
         <w:shd w:val="clear" w:fill="auto"/>
         <w:spacing w:lineRule="auto" w:line="312" w:before="0" w:after="0"/>
         <w:ind w:left="0" w:right="0" w:hanging="0"/>
@@ -4158,7 +4058,7 @@
     </w:p>
     <w:p>
       <w:pPr>
-        <w:pStyle w:val="Normal1"/>
+        <w:pStyle w:val="LOnormal"/>
         <w:jc w:val="left"/>
         <w:rPr/>
       </w:pPr>
@@ -4192,7 +4092,7 @@
     </w:p>
     <w:p>
       <w:pPr>
-        <w:pStyle w:val="Normal1"/>
+        <w:pStyle w:val="LOnormal"/>
         <w:jc w:val="left"/>
         <w:rPr/>
       </w:pPr>
@@ -4203,7 +4103,7 @@
     </w:p>
     <w:p>
       <w:pPr>
-        <w:pStyle w:val="Normal1"/>
+        <w:pStyle w:val="LOnormal"/>
         <w:numPr>
           <w:ilvl w:val="0"/>
           <w:numId w:val="7"/>
@@ -4219,7 +4119,7 @@
     </w:p>
     <w:p>
       <w:pPr>
-        <w:pStyle w:val="Normal1"/>
+        <w:pStyle w:val="LOnormal"/>
         <w:numPr>
           <w:ilvl w:val="0"/>
           <w:numId w:val="7"/>
@@ -4235,7 +4135,7 @@
     </w:p>
     <w:p>
       <w:pPr>
-        <w:pStyle w:val="Normal1"/>
+        <w:pStyle w:val="LOnormal"/>
         <w:jc w:val="left"/>
         <w:rPr/>
       </w:pPr>
@@ -4246,12 +4146,11 @@
     </w:p>
     <w:p>
       <w:pPr>
-        <w:pStyle w:val="Normal1"/>
+        <w:pStyle w:val="LOnormal"/>
         <w:keepNext w:val="true"/>
         <w:keepLines/>
         <w:pageBreakBefore w:val="false"/>
         <w:widowControl/>
-        <w:pBdr/>
         <w:shd w:val="clear" w:fill="auto"/>
         <w:spacing w:lineRule="auto" w:line="312" w:before="0" w:after="0"/>
         <w:ind w:left="0" w:right="0" w:hanging="0"/>
@@ -4298,12 +4197,11 @@
     </w:p>
     <w:p>
       <w:pPr>
-        <w:pStyle w:val="Normal1"/>
+        <w:pStyle w:val="LOnormal"/>
         <w:keepNext w:val="true"/>
         <w:keepLines/>
         <w:pageBreakBefore w:val="false"/>
         <w:widowControl/>
-        <w:pBdr/>
         <w:shd w:val="clear" w:fill="auto"/>
         <w:spacing w:lineRule="auto" w:line="312" w:before="0" w:after="0"/>
         <w:ind w:left="0" w:right="0" w:hanging="0"/>
@@ -4351,12 +4249,11 @@
     </w:p>
     <w:p>
       <w:pPr>
-        <w:pStyle w:val="Normal1"/>
+        <w:pStyle w:val="LOnormal"/>
         <w:keepNext w:val="true"/>
         <w:keepLines/>
         <w:pageBreakBefore w:val="false"/>
         <w:widowControl/>
-        <w:pBdr/>
         <w:shd w:val="clear" w:fill="auto"/>
         <w:spacing w:lineRule="auto" w:line="312" w:before="0" w:after="0"/>
         <w:ind w:left="0" w:right="0" w:hanging="0"/>
@@ -4403,7 +4300,7 @@
     </w:p>
     <w:p>
       <w:pPr>
-        <w:pStyle w:val="Normal1"/>
+        <w:pStyle w:val="LOnormal"/>
         <w:jc w:val="left"/>
         <w:rPr/>
       </w:pPr>
@@ -4414,7 +4311,7 @@
     </w:p>
     <w:p>
       <w:pPr>
-        <w:pStyle w:val="Normal1"/>
+        <w:pStyle w:val="LOnormal"/>
         <w:jc w:val="left"/>
         <w:rPr/>
       </w:pPr>
@@ -4425,17 +4322,17 @@
     </w:p>
     <w:p>
       <w:pPr>
-        <w:pStyle w:val="Normal1"/>
-        <w:jc w:val="left"/>
-        <w:rPr/>
-      </w:pPr>
-      <w:r>
-        <w:rPr/>
-      </w:r>
-    </w:p>
-    <w:p>
-      <w:pPr>
-        <w:pStyle w:val="Normal1"/>
+        <w:pStyle w:val="LOnormal"/>
+        <w:jc w:val="left"/>
+        <w:rPr/>
+      </w:pPr>
+      <w:r>
+        <w:rPr/>
+      </w:r>
+    </w:p>
+    <w:p>
+      <w:pPr>
+        <w:pStyle w:val="LOnormal"/>
         <w:jc w:val="left"/>
         <w:rPr/>
       </w:pPr>
@@ -4464,33 +4361,7 @@
           <w:smallCaps w:val="false"/>
           <w:shd w:fill="B4C7DC" w:val="clear"/>
         </w:rPr>
-        <w:t>{{</w:t>
-      </w:r>
-      <w:r>
-        <w:rPr>
-          <w:rStyle w:val="Textesource"/>
-          <w:rFonts w:ascii="inherit" w:hAnsi="inherit"/>
-          <w:b w:val="false"/>
-          <w:bCs w:val="false"/>
-          <w:i w:val="false"/>
-          <w:caps w:val="false"/>
-          <w:smallCaps w:val="false"/>
-          <w:shd w:fill="B4C7DC" w:val="clear"/>
-        </w:rPr>
-        <w:t>charges</w:t>
-      </w:r>
-      <w:r>
-        <w:rPr>
-          <w:rStyle w:val="Textesource"/>
-          <w:rFonts w:ascii="inherit" w:hAnsi="inherit"/>
-          <w:b w:val="false"/>
-          <w:bCs w:val="false"/>
-          <w:i w:val="false"/>
-          <w:caps w:val="false"/>
-          <w:smallCaps w:val="false"/>
-          <w:shd w:fill="B4C7DC" w:val="clear"/>
-        </w:rPr>
-        <w:t xml:space="preserve">}} </w:t>
+        <w:t xml:space="preserve">{{charges}} </w:t>
       </w:r>
       <w:r>
         <w:rPr/>
@@ -4499,17 +4370,17 @@
     </w:p>
     <w:p>
       <w:pPr>
-        <w:pStyle w:val="Normal1"/>
-        <w:jc w:val="left"/>
-        <w:rPr/>
-      </w:pPr>
-      <w:r>
-        <w:rPr/>
-      </w:r>
-    </w:p>
-    <w:p>
-      <w:pPr>
-        <w:pStyle w:val="Normal1"/>
+        <w:pStyle w:val="LOnormal"/>
+        <w:jc w:val="left"/>
+        <w:rPr/>
+      </w:pPr>
+      <w:r>
+        <w:rPr/>
+      </w:r>
+    </w:p>
+    <w:p>
+      <w:pPr>
+        <w:pStyle w:val="LOnormal"/>
         <w:jc w:val="left"/>
         <w:rPr/>
       </w:pPr>
@@ -4520,17 +4391,17 @@
     </w:p>
     <w:p>
       <w:pPr>
-        <w:pStyle w:val="Normal1"/>
-        <w:jc w:val="left"/>
-        <w:rPr/>
-      </w:pPr>
-      <w:r>
-        <w:rPr/>
-      </w:r>
-    </w:p>
-    <w:p>
-      <w:pPr>
-        <w:pStyle w:val="Normal1"/>
+        <w:pStyle w:val="LOnormal"/>
+        <w:jc w:val="left"/>
+        <w:rPr/>
+      </w:pPr>
+      <w:r>
+        <w:rPr/>
+      </w:r>
+    </w:p>
+    <w:p>
+      <w:pPr>
+        <w:pStyle w:val="LOnormal"/>
         <w:jc w:val="left"/>
         <w:rPr/>
       </w:pPr>
@@ -4541,7 +4412,7 @@
     </w:p>
     <w:p>
       <w:pPr>
-        <w:pStyle w:val="Normal1"/>
+        <w:pStyle w:val="LOnormal"/>
         <w:jc w:val="left"/>
         <w:rPr/>
       </w:pPr>
@@ -4552,12 +4423,11 @@
     </w:p>
     <w:p>
       <w:pPr>
-        <w:pStyle w:val="Normal1"/>
+        <w:pStyle w:val="LOnormal"/>
         <w:keepNext w:val="true"/>
         <w:keepLines/>
         <w:pageBreakBefore w:val="false"/>
         <w:widowControl/>
-        <w:pBdr/>
         <w:shd w:val="clear" w:fill="auto"/>
         <w:spacing w:lineRule="auto" w:line="312" w:before="0" w:after="0"/>
         <w:ind w:left="0" w:right="0" w:hanging="0"/>
@@ -4604,12 +4474,11 @@
     </w:p>
     <w:p>
       <w:pPr>
-        <w:pStyle w:val="Normal1"/>
+        <w:pStyle w:val="LOnormal"/>
         <w:keepNext w:val="true"/>
         <w:keepLines/>
         <w:pageBreakBefore w:val="false"/>
         <w:widowControl/>
-        <w:pBdr/>
         <w:shd w:val="clear" w:fill="auto"/>
         <w:spacing w:lineRule="auto" w:line="312" w:before="0" w:after="0"/>
         <w:ind w:left="0" w:right="0" w:hanging="0"/>
@@ -4657,12 +4526,11 @@
     </w:p>
     <w:p>
       <w:pPr>
-        <w:pStyle w:val="Normal1"/>
+        <w:pStyle w:val="LOnormal"/>
         <w:keepNext w:val="true"/>
         <w:keepLines/>
         <w:pageBreakBefore w:val="false"/>
         <w:widowControl/>
-        <w:pBdr/>
         <w:shd w:val="clear" w:fill="auto"/>
         <w:spacing w:lineRule="auto" w:line="312" w:before="0" w:after="0"/>
         <w:ind w:left="0" w:right="0" w:hanging="0"/>
@@ -4709,7 +4577,7 @@
     </w:p>
     <w:p>
       <w:pPr>
-        <w:pStyle w:val="Normal1"/>
+        <w:pStyle w:val="LOnormal"/>
         <w:jc w:val="left"/>
         <w:rPr/>
       </w:pPr>
@@ -4720,12 +4588,11 @@
     </w:p>
     <w:p>
       <w:pPr>
-        <w:pStyle w:val="Normal1"/>
+        <w:pStyle w:val="LOnormal"/>
         <w:keepNext w:val="true"/>
         <w:keepLines/>
         <w:pageBreakBefore w:val="false"/>
         <w:widowControl/>
-        <w:pBdr/>
         <w:shd w:val="clear" w:fill="auto"/>
         <w:spacing w:lineRule="auto" w:line="312" w:before="0" w:after="0"/>
         <w:ind w:left="0" w:right="0" w:hanging="0"/>
@@ -4772,12 +4639,11 @@
     </w:p>
     <w:p>
       <w:pPr>
-        <w:pStyle w:val="Normal1"/>
+        <w:pStyle w:val="LOnormal"/>
         <w:keepNext w:val="true"/>
         <w:keepLines/>
         <w:pageBreakBefore w:val="false"/>
         <w:widowControl/>
-        <w:pBdr/>
         <w:shd w:val="clear" w:fill="auto"/>
         <w:spacing w:lineRule="auto" w:line="312" w:before="0" w:after="0"/>
         <w:ind w:left="0" w:right="0" w:hanging="0"/>
@@ -4825,12 +4691,11 @@
     </w:p>
     <w:p>
       <w:pPr>
-        <w:pStyle w:val="Normal1"/>
+        <w:pStyle w:val="LOnormal"/>
         <w:keepNext w:val="true"/>
         <w:keepLines/>
         <w:pageBreakBefore w:val="false"/>
         <w:widowControl/>
-        <w:pBdr/>
         <w:shd w:val="clear" w:fill="auto"/>
         <w:spacing w:lineRule="auto" w:line="312" w:before="0" w:after="0"/>
         <w:ind w:left="0" w:right="0" w:hanging="0"/>
@@ -4877,7 +4742,7 @@
     </w:p>
     <w:p>
       <w:pPr>
-        <w:pStyle w:val="Normal1"/>
+        <w:pStyle w:val="LOnormal"/>
         <w:jc w:val="left"/>
         <w:rPr/>
       </w:pPr>
@@ -4888,12 +4753,11 @@
     </w:p>
     <w:p>
       <w:pPr>
-        <w:pStyle w:val="Normal1"/>
+        <w:pStyle w:val="LOnormal"/>
         <w:keepNext w:val="true"/>
         <w:keepLines/>
         <w:pageBreakBefore w:val="false"/>
         <w:widowControl/>
-        <w:pBdr/>
         <w:shd w:val="clear" w:fill="auto"/>
         <w:spacing w:lineRule="auto" w:line="312" w:before="0" w:after="0"/>
         <w:ind w:left="0" w:right="0" w:hanging="0"/>
@@ -4940,12 +4804,11 @@
     </w:p>
     <w:p>
       <w:pPr>
-        <w:pStyle w:val="Normal1"/>
+        <w:pStyle w:val="LOnormal"/>
         <w:keepNext w:val="true"/>
         <w:keepLines/>
         <w:pageBreakBefore w:val="false"/>
         <w:widowControl/>
-        <w:pBdr/>
         <w:shd w:val="clear" w:fill="auto"/>
         <w:spacing w:lineRule="auto" w:line="312" w:before="0" w:after="0"/>
         <w:ind w:left="0" w:right="0" w:hanging="0"/>
@@ -4993,12 +4856,11 @@
     </w:p>
     <w:p>
       <w:pPr>
-        <w:pStyle w:val="Normal1"/>
+        <w:pStyle w:val="LOnormal"/>
         <w:keepNext w:val="true"/>
         <w:keepLines/>
         <w:pageBreakBefore w:val="false"/>
         <w:widowControl/>
-        <w:pBdr/>
         <w:shd w:val="clear" w:fill="auto"/>
         <w:spacing w:lineRule="auto" w:line="312" w:before="0" w:after="0"/>
         <w:ind w:left="0" w:right="0" w:hanging="0"/>
@@ -5045,12 +4907,11 @@
     </w:p>
     <w:p>
       <w:pPr>
-        <w:pStyle w:val="Normal1"/>
+        <w:pStyle w:val="LOnormal"/>
         <w:keepNext w:val="true"/>
         <w:keepLines/>
         <w:pageBreakBefore w:val="false"/>
         <w:widowControl/>
-        <w:pBdr/>
         <w:shd w:val="clear" w:fill="auto"/>
         <w:spacing w:lineRule="auto" w:line="312" w:before="0" w:after="0"/>
         <w:ind w:left="0" w:right="0" w:hanging="0"/>
@@ -5098,12 +4959,11 @@
     </w:p>
     <w:p>
       <w:pPr>
-        <w:pStyle w:val="Normal1"/>
+        <w:pStyle w:val="LOnormal"/>
         <w:keepNext w:val="true"/>
         <w:keepLines/>
         <w:pageBreakBefore w:val="false"/>
         <w:widowControl/>
-        <w:pBdr/>
         <w:shd w:val="clear" w:fill="auto"/>
         <w:spacing w:lineRule="auto" w:line="312" w:before="0" w:after="0"/>
         <w:ind w:left="0" w:right="0" w:hanging="0"/>
@@ -5150,7 +5010,7 @@
     </w:p>
     <w:p>
       <w:pPr>
-        <w:pStyle w:val="Normal1"/>
+        <w:pStyle w:val="LOnormal"/>
         <w:jc w:val="left"/>
         <w:rPr/>
       </w:pPr>
@@ -5161,7 +5021,7 @@
     </w:p>
     <w:p>
       <w:pPr>
-        <w:pStyle w:val="Normal1"/>
+        <w:pStyle w:val="LOnormal"/>
         <w:numPr>
           <w:ilvl w:val="0"/>
           <w:numId w:val="9"/>
@@ -5177,7 +5037,7 @@
     </w:p>
     <w:p>
       <w:pPr>
-        <w:pStyle w:val="Normal1"/>
+        <w:pStyle w:val="LOnormal"/>
         <w:numPr>
           <w:ilvl w:val="0"/>
           <w:numId w:val="9"/>
@@ -5193,7 +5053,7 @@
     </w:p>
     <w:p>
       <w:pPr>
-        <w:pStyle w:val="Normal1"/>
+        <w:pStyle w:val="LOnormal"/>
         <w:numPr>
           <w:ilvl w:val="0"/>
           <w:numId w:val="9"/>
@@ -5209,7 +5069,7 @@
     </w:p>
     <w:p>
       <w:pPr>
-        <w:pStyle w:val="Normal1"/>
+        <w:pStyle w:val="LOnormal"/>
         <w:numPr>
           <w:ilvl w:val="0"/>
           <w:numId w:val="9"/>
@@ -5225,7 +5085,7 @@
     </w:p>
     <w:p>
       <w:pPr>
-        <w:pStyle w:val="Normal1"/>
+        <w:pStyle w:val="LOnormal"/>
         <w:numPr>
           <w:ilvl w:val="0"/>
           <w:numId w:val="9"/>
@@ -5241,7 +5101,7 @@
     </w:p>
     <w:p>
       <w:pPr>
-        <w:pStyle w:val="Normal1"/>
+        <w:pStyle w:val="LOnormal"/>
         <w:numPr>
           <w:ilvl w:val="0"/>
           <w:numId w:val="9"/>
@@ -5257,7 +5117,7 @@
     </w:p>
     <w:p>
       <w:pPr>
-        <w:pStyle w:val="Normal1"/>
+        <w:pStyle w:val="LOnormal"/>
         <w:numPr>
           <w:ilvl w:val="0"/>
           <w:numId w:val="9"/>
@@ -5273,7 +5133,7 @@
     </w:p>
     <w:p>
       <w:pPr>
-        <w:pStyle w:val="Normal1"/>
+        <w:pStyle w:val="LOnormal"/>
         <w:numPr>
           <w:ilvl w:val="0"/>
           <w:numId w:val="9"/>
@@ -5289,12 +5149,11 @@
     </w:p>
     <w:p>
       <w:pPr>
-        <w:pStyle w:val="Normal1"/>
+        <w:pStyle w:val="LOnormal"/>
         <w:keepNext w:val="true"/>
         <w:keepLines/>
         <w:pageBreakBefore w:val="false"/>
         <w:widowControl/>
-        <w:pBdr/>
         <w:shd w:val="clear" w:fill="auto"/>
         <w:spacing w:lineRule="auto" w:line="312" w:before="0" w:after="0"/>
         <w:ind w:left="0" w:right="0" w:hanging="0"/>
@@ -5341,12 +5200,11 @@
     </w:p>
     <w:p>
       <w:pPr>
-        <w:pStyle w:val="Normal1"/>
+        <w:pStyle w:val="LOnormal"/>
         <w:keepNext w:val="true"/>
         <w:keepLines/>
         <w:pageBreakBefore w:val="false"/>
         <w:widowControl/>
-        <w:pBdr/>
         <w:shd w:val="clear" w:fill="auto"/>
         <w:spacing w:lineRule="auto" w:line="312" w:before="0" w:after="0"/>
         <w:ind w:left="0" w:right="0" w:hanging="0"/>
@@ -5394,12 +5252,11 @@
     </w:p>
     <w:p>
       <w:pPr>
-        <w:pStyle w:val="Normal1"/>
+        <w:pStyle w:val="LOnormal"/>
         <w:keepNext w:val="true"/>
         <w:keepLines/>
         <w:pageBreakBefore w:val="false"/>
         <w:widowControl/>
-        <w:pBdr/>
         <w:shd w:val="clear" w:fill="auto"/>
         <w:spacing w:lineRule="auto" w:line="312" w:before="0" w:after="0"/>
         <w:ind w:left="0" w:right="0" w:hanging="0"/>
@@ -5446,7 +5303,7 @@
     </w:p>
     <w:p>
       <w:pPr>
-        <w:pStyle w:val="Normal1"/>
+        <w:pStyle w:val="LOnormal"/>
         <w:jc w:val="left"/>
         <w:rPr/>
       </w:pPr>
@@ -5457,7 +5314,7 @@
     </w:p>
     <w:p>
       <w:pPr>
-        <w:pStyle w:val="Normal1"/>
+        <w:pStyle w:val="LOnormal"/>
         <w:numPr>
           <w:ilvl w:val="0"/>
           <w:numId w:val="10"/>
@@ -5473,7 +5330,7 @@
     </w:p>
     <w:p>
       <w:pPr>
-        <w:pStyle w:val="Normal1"/>
+        <w:pStyle w:val="LOnormal"/>
         <w:numPr>
           <w:ilvl w:val="0"/>
           <w:numId w:val="10"/>
@@ -5489,7 +5346,7 @@
     </w:p>
     <w:p>
       <w:pPr>
-        <w:pStyle w:val="Normal1"/>
+        <w:pStyle w:val="LOnormal"/>
         <w:numPr>
           <w:ilvl w:val="0"/>
           <w:numId w:val="10"/>
@@ -5505,7 +5362,7 @@
     </w:p>
     <w:p>
       <w:pPr>
-        <w:pStyle w:val="Normal1"/>
+        <w:pStyle w:val="LOnormal"/>
         <w:numPr>
           <w:ilvl w:val="0"/>
           <w:numId w:val="10"/>
@@ -5521,7 +5378,7 @@
     </w:p>
     <w:p>
       <w:pPr>
-        <w:pStyle w:val="Normal1"/>
+        <w:pStyle w:val="LOnormal"/>
         <w:numPr>
           <w:ilvl w:val="0"/>
           <w:numId w:val="10"/>
@@ -5537,7 +5394,7 @@
     </w:p>
     <w:p>
       <w:pPr>
-        <w:pStyle w:val="Normal1"/>
+        <w:pStyle w:val="LOnormal"/>
         <w:numPr>
           <w:ilvl w:val="0"/>
           <w:numId w:val="10"/>
@@ -5553,7 +5410,7 @@
     </w:p>
     <w:p>
       <w:pPr>
-        <w:pStyle w:val="Normal1"/>
+        <w:pStyle w:val="LOnormal"/>
         <w:numPr>
           <w:ilvl w:val="0"/>
           <w:numId w:val="10"/>
@@ -5569,7 +5426,7 @@
     </w:p>
     <w:p>
       <w:pPr>
-        <w:pStyle w:val="Normal1"/>
+        <w:pStyle w:val="LOnormal"/>
         <w:numPr>
           <w:ilvl w:val="0"/>
           <w:numId w:val="10"/>
@@ -5585,7 +5442,7 @@
     </w:p>
     <w:p>
       <w:pPr>
-        <w:pStyle w:val="Normal1"/>
+        <w:pStyle w:val="LOnormal"/>
         <w:numPr>
           <w:ilvl w:val="0"/>
           <w:numId w:val="10"/>
@@ -5601,7 +5458,7 @@
     </w:p>
     <w:p>
       <w:pPr>
-        <w:pStyle w:val="Normal1"/>
+        <w:pStyle w:val="LOnormal"/>
         <w:numPr>
           <w:ilvl w:val="0"/>
           <w:numId w:val="10"/>
@@ -5617,7 +5474,7 @@
     </w:p>
     <w:p>
       <w:pPr>
-        <w:pStyle w:val="Normal1"/>
+        <w:pStyle w:val="LOnormal"/>
         <w:numPr>
           <w:ilvl w:val="0"/>
           <w:numId w:val="10"/>
@@ -5633,7 +5490,7 @@
     </w:p>
     <w:p>
       <w:pPr>
-        <w:pStyle w:val="Normal1"/>
+        <w:pStyle w:val="LOnormal"/>
         <w:numPr>
           <w:ilvl w:val="0"/>
           <w:numId w:val="10"/>
@@ -5649,7 +5506,7 @@
     </w:p>
     <w:p>
       <w:pPr>
-        <w:pStyle w:val="Normal1"/>
+        <w:pStyle w:val="LOnormal"/>
         <w:numPr>
           <w:ilvl w:val="0"/>
           <w:numId w:val="10"/>
@@ -5665,12 +5522,11 @@
     </w:p>
     <w:p>
       <w:pPr>
-        <w:pStyle w:val="Normal1"/>
+        <w:pStyle w:val="LOnormal"/>
         <w:keepNext w:val="true"/>
         <w:keepLines/>
         <w:pageBreakBefore w:val="false"/>
         <w:widowControl/>
-        <w:pBdr/>
         <w:shd w:val="clear" w:fill="auto"/>
         <w:spacing w:lineRule="auto" w:line="312" w:before="0" w:after="0"/>
         <w:ind w:left="0" w:right="0" w:hanging="0"/>
@@ -5717,12 +5573,11 @@
     </w:p>
     <w:p>
       <w:pPr>
-        <w:pStyle w:val="Normal1"/>
+        <w:pStyle w:val="LOnormal"/>
         <w:keepNext w:val="true"/>
         <w:keepLines/>
         <w:pageBreakBefore w:val="false"/>
         <w:widowControl/>
-        <w:pBdr/>
         <w:shd w:val="clear" w:fill="auto"/>
         <w:spacing w:lineRule="auto" w:line="312" w:before="0" w:after="0"/>
         <w:ind w:left="0" w:right="0" w:hanging="0"/>
@@ -5770,12 +5625,11 @@
     </w:p>
     <w:p>
       <w:pPr>
-        <w:pStyle w:val="Normal1"/>
+        <w:pStyle w:val="LOnormal"/>
         <w:keepNext w:val="true"/>
         <w:keepLines/>
         <w:pageBreakBefore w:val="false"/>
         <w:widowControl/>
-        <w:pBdr/>
         <w:shd w:val="clear" w:fill="auto"/>
         <w:spacing w:lineRule="auto" w:line="312" w:before="0" w:after="0"/>
         <w:ind w:left="0" w:right="0" w:hanging="0"/>
@@ -5822,7 +5676,7 @@
     </w:p>
     <w:p>
       <w:pPr>
-        <w:pStyle w:val="Normal1"/>
+        <w:pStyle w:val="LOnormal"/>
         <w:jc w:val="left"/>
         <w:rPr/>
       </w:pPr>
@@ -5833,7 +5687,7 @@
     </w:p>
     <w:p>
       <w:pPr>
-        <w:pStyle w:val="Normal1"/>
+        <w:pStyle w:val="LOnormal"/>
         <w:numPr>
           <w:ilvl w:val="0"/>
           <w:numId w:val="11"/>
@@ -5849,7 +5703,7 @@
     </w:p>
     <w:p>
       <w:pPr>
-        <w:pStyle w:val="Normal1"/>
+        <w:pStyle w:val="LOnormal"/>
         <w:numPr>
           <w:ilvl w:val="0"/>
           <w:numId w:val="11"/>
@@ -5865,7 +5719,7 @@
     </w:p>
     <w:p>
       <w:pPr>
-        <w:pStyle w:val="Normal1"/>
+        <w:pStyle w:val="LOnormal"/>
         <w:numPr>
           <w:ilvl w:val="0"/>
           <w:numId w:val="11"/>
@@ -5881,17 +5735,17 @@
     </w:p>
     <w:p>
       <w:pPr>
-        <w:pStyle w:val="Normal1"/>
-        <w:jc w:val="left"/>
-        <w:rPr/>
-      </w:pPr>
-      <w:r>
-        <w:rPr/>
-      </w:r>
-    </w:p>
-    <w:p>
-      <w:pPr>
-        <w:pStyle w:val="Normal1"/>
+        <w:pStyle w:val="LOnormal"/>
+        <w:jc w:val="left"/>
+        <w:rPr/>
+      </w:pPr>
+      <w:r>
+        <w:rPr/>
+      </w:r>
+    </w:p>
+    <w:p>
+      <w:pPr>
+        <w:pStyle w:val="LOnormal"/>
         <w:jc w:val="left"/>
         <w:rPr/>
       </w:pPr>
@@ -5902,12 +5756,11 @@
     </w:p>
     <w:p>
       <w:pPr>
-        <w:pStyle w:val="Normal1"/>
+        <w:pStyle w:val="LOnormal"/>
         <w:keepNext w:val="true"/>
         <w:keepLines/>
         <w:pageBreakBefore w:val="false"/>
         <w:widowControl/>
-        <w:pBdr/>
         <w:shd w:val="clear" w:fill="auto"/>
         <w:spacing w:lineRule="auto" w:line="312" w:before="0" w:after="0"/>
         <w:ind w:left="0" w:right="0" w:hanging="0"/>
@@ -5954,12 +5807,11 @@
     </w:p>
     <w:p>
       <w:pPr>
-        <w:pStyle w:val="Normal1"/>
+        <w:pStyle w:val="LOnormal"/>
         <w:keepNext w:val="true"/>
         <w:keepLines/>
         <w:pageBreakBefore w:val="false"/>
         <w:widowControl/>
-        <w:pBdr/>
         <w:shd w:val="clear" w:fill="auto"/>
         <w:spacing w:lineRule="auto" w:line="312" w:before="0" w:after="0"/>
         <w:ind w:left="0" w:right="0" w:hanging="0"/>
@@ -6007,12 +5859,11 @@
     </w:p>
     <w:p>
       <w:pPr>
-        <w:pStyle w:val="Normal1"/>
+        <w:pStyle w:val="LOnormal"/>
         <w:keepNext w:val="true"/>
         <w:keepLines/>
         <w:pageBreakBefore w:val="false"/>
         <w:widowControl/>
-        <w:pBdr/>
         <w:shd w:val="clear" w:fill="auto"/>
         <w:spacing w:lineRule="auto" w:line="312" w:before="0" w:after="0"/>
         <w:ind w:left="0" w:right="0" w:hanging="0"/>
@@ -6059,7 +5910,7 @@
     </w:p>
     <w:p>
       <w:pPr>
-        <w:pStyle w:val="Normal1"/>
+        <w:pStyle w:val="LOnormal"/>
         <w:jc w:val="left"/>
         <w:rPr/>
       </w:pPr>
@@ -6070,7 +5921,7 @@
     </w:p>
     <w:p>
       <w:pPr>
-        <w:pStyle w:val="Normal1"/>
+        <w:pStyle w:val="LOnormal"/>
         <w:jc w:val="left"/>
         <w:rPr/>
       </w:pPr>
@@ -6081,21 +5932,20 @@
     </w:p>
     <w:p>
       <w:pPr>
-        <w:pStyle w:val="Normal1"/>
-        <w:rPr/>
-      </w:pPr>
-      <w:r>
-        <w:rPr/>
-      </w:r>
-    </w:p>
-    <w:p>
-      <w:pPr>
-        <w:pStyle w:val="Normal1"/>
+        <w:pStyle w:val="LOnormal"/>
+        <w:rPr/>
+      </w:pPr>
+      <w:r>
+        <w:rPr/>
+      </w:r>
+    </w:p>
+    <w:p>
+      <w:pPr>
+        <w:pStyle w:val="LOnormal"/>
         <w:keepNext w:val="true"/>
         <w:keepLines/>
         <w:pageBreakBefore w:val="false"/>
         <w:widowControl/>
-        <w:pBdr/>
         <w:shd w:val="clear" w:fill="auto"/>
         <w:spacing w:lineRule="auto" w:line="312" w:before="0" w:after="0"/>
         <w:ind w:left="0" w:right="0" w:hanging="0"/>
@@ -6143,12 +5993,11 @@
     </w:p>
     <w:p>
       <w:pPr>
-        <w:pStyle w:val="Normal1"/>
+        <w:pStyle w:val="LOnormal"/>
         <w:keepNext w:val="true"/>
         <w:keepLines/>
         <w:pageBreakBefore w:val="false"/>
         <w:widowControl/>
-        <w:pBdr/>
         <w:shd w:val="clear" w:fill="auto"/>
         <w:spacing w:lineRule="auto" w:line="312" w:before="0" w:after="0"/>
         <w:ind w:left="0" w:right="0" w:hanging="0"/>
@@ -6195,7 +6044,7 @@
     </w:p>
     <w:p>
       <w:pPr>
-        <w:pStyle w:val="Normal1"/>
+        <w:pStyle w:val="LOnormal"/>
         <w:rPr/>
       </w:pPr>
       <w:r>
@@ -6205,7 +6054,7 @@
     </w:p>
     <w:p>
       <w:pPr>
-        <w:pStyle w:val="Normal1"/>
+        <w:pStyle w:val="LOnormal"/>
         <w:rPr/>
       </w:pPr>
       <w:r>
@@ -6215,7 +6064,7 @@
     </w:p>
     <w:p>
       <w:pPr>
-        <w:pStyle w:val="Normal1"/>
+        <w:pStyle w:val="LOnormal"/>
         <w:rPr/>
       </w:pPr>
       <w:r>
@@ -6225,7 +6074,7 @@
     </w:p>
     <w:p>
       <w:pPr>
-        <w:pStyle w:val="Normal1"/>
+        <w:pStyle w:val="LOnormal"/>
         <w:rPr/>
       </w:pPr>
       <w:r>
@@ -6235,7 +6084,7 @@
     </w:p>
     <w:p>
       <w:pPr>
-        <w:pStyle w:val="Normal1"/>
+        <w:pStyle w:val="LOnormal"/>
         <w:numPr>
           <w:ilvl w:val="0"/>
           <w:numId w:val="15"/>
@@ -6250,7 +6099,7 @@
     </w:p>
     <w:p>
       <w:pPr>
-        <w:pStyle w:val="Normal1"/>
+        <w:pStyle w:val="LOnormal"/>
         <w:numPr>
           <w:ilvl w:val="0"/>
           <w:numId w:val="15"/>
@@ -6265,7 +6114,7 @@
     </w:p>
     <w:p>
       <w:pPr>
-        <w:pStyle w:val="Normal1"/>
+        <w:pStyle w:val="LOnormal"/>
         <w:numPr>
           <w:ilvl w:val="0"/>
           <w:numId w:val="15"/>
@@ -6280,16 +6129,16 @@
     </w:p>
     <w:p>
       <w:pPr>
-        <w:pStyle w:val="Normal1"/>
-        <w:rPr/>
-      </w:pPr>
-      <w:r>
-        <w:rPr/>
-      </w:r>
-    </w:p>
-    <w:p>
-      <w:pPr>
-        <w:pStyle w:val="Normal1"/>
+        <w:pStyle w:val="LOnormal"/>
+        <w:rPr/>
+      </w:pPr>
+      <w:r>
+        <w:rPr/>
+      </w:r>
+    </w:p>
+    <w:p>
+      <w:pPr>
+        <w:pStyle w:val="LOnormal"/>
         <w:rPr/>
       </w:pPr>
       <w:r>
@@ -6299,12 +6148,11 @@
     </w:p>
     <w:p>
       <w:pPr>
-        <w:pStyle w:val="Normal1"/>
+        <w:pStyle w:val="LOnormal"/>
         <w:keepNext w:val="true"/>
         <w:keepLines/>
         <w:pageBreakBefore w:val="false"/>
         <w:widowControl/>
-        <w:pBdr/>
         <w:shd w:val="clear" w:fill="auto"/>
         <w:spacing w:lineRule="auto" w:line="312" w:before="0" w:after="0"/>
         <w:ind w:left="0" w:right="0" w:hanging="0"/>
@@ -6351,12 +6199,11 @@
     </w:p>
     <w:p>
       <w:pPr>
-        <w:pStyle w:val="Normal1"/>
+        <w:pStyle w:val="LOnormal"/>
         <w:keepNext w:val="true"/>
         <w:keepLines/>
         <w:pageBreakBefore w:val="false"/>
         <w:widowControl/>
-        <w:pBdr/>
         <w:shd w:val="clear" w:fill="auto"/>
         <w:spacing w:lineRule="auto" w:line="312" w:before="0" w:after="0"/>
         <w:ind w:left="0" w:right="0" w:hanging="0"/>
@@ -6404,12 +6251,11 @@
     </w:p>
     <w:p>
       <w:pPr>
-        <w:pStyle w:val="Normal1"/>
+        <w:pStyle w:val="LOnormal"/>
         <w:keepNext w:val="true"/>
         <w:keepLines/>
         <w:pageBreakBefore w:val="false"/>
         <w:widowControl/>
-        <w:pBdr/>
         <w:shd w:val="clear" w:fill="auto"/>
         <w:spacing w:lineRule="auto" w:line="312" w:before="0" w:after="0"/>
         <w:ind w:left="0" w:right="0" w:hanging="0"/>
@@ -6456,7 +6302,7 @@
     </w:p>
     <w:p>
       <w:pPr>
-        <w:pStyle w:val="Normal1"/>
+        <w:pStyle w:val="LOnormal"/>
         <w:jc w:val="left"/>
         <w:rPr/>
       </w:pPr>
@@ -6467,12 +6313,11 @@
     </w:p>
     <w:p>
       <w:pPr>
-        <w:pStyle w:val="Normal1"/>
+        <w:pStyle w:val="LOnormal"/>
         <w:keepNext w:val="true"/>
         <w:keepLines/>
         <w:pageBreakBefore w:val="false"/>
         <w:widowControl/>
-        <w:pBdr/>
         <w:shd w:val="clear" w:fill="auto"/>
         <w:spacing w:lineRule="auto" w:line="312" w:before="0" w:after="0"/>
         <w:ind w:left="0" w:right="0" w:hanging="0"/>
@@ -6519,12 +6364,11 @@
     </w:p>
     <w:p>
       <w:pPr>
-        <w:pStyle w:val="Normal1"/>
+        <w:pStyle w:val="LOnormal"/>
         <w:keepNext w:val="true"/>
         <w:keepLines/>
         <w:pageBreakBefore w:val="false"/>
         <w:widowControl/>
-        <w:pBdr/>
         <w:shd w:val="clear" w:fill="auto"/>
         <w:spacing w:lineRule="auto" w:line="312" w:before="0" w:after="0"/>
         <w:ind w:left="0" w:right="0" w:hanging="0"/>
@@ -6572,12 +6416,11 @@
     </w:p>
     <w:p>
       <w:pPr>
-        <w:pStyle w:val="Normal1"/>
+        <w:pStyle w:val="LOnormal"/>
         <w:keepNext w:val="true"/>
         <w:keepLines/>
         <w:pageBreakBefore w:val="false"/>
         <w:widowControl/>
-        <w:pBdr/>
         <w:shd w:val="clear" w:fill="auto"/>
         <w:spacing w:lineRule="auto" w:line="312" w:before="0" w:after="0"/>
         <w:ind w:left="0" w:right="0" w:hanging="0"/>
@@ -6624,7 +6467,7 @@
     </w:p>
     <w:p>
       <w:pPr>
-        <w:pStyle w:val="Normal1"/>
+        <w:pStyle w:val="LOnormal"/>
         <w:jc w:val="left"/>
         <w:rPr/>
       </w:pPr>
@@ -6635,7 +6478,7 @@
     </w:p>
     <w:p>
       <w:pPr>
-        <w:pStyle w:val="Normal1"/>
+        <w:pStyle w:val="LOnormal"/>
         <w:jc w:val="left"/>
         <w:rPr/>
       </w:pPr>
@@ -6646,7 +6489,7 @@
     </w:p>
     <w:p>
       <w:pPr>
-        <w:pStyle w:val="Normal1"/>
+        <w:pStyle w:val="LOnormal"/>
         <w:rPr/>
       </w:pPr>
       <w:r>
@@ -6656,12 +6499,11 @@
     </w:p>
     <w:p>
       <w:pPr>
-        <w:pStyle w:val="Normal1"/>
+        <w:pStyle w:val="LOnormal"/>
         <w:keepNext w:val="true"/>
         <w:keepLines/>
         <w:pageBreakBefore w:val="false"/>
         <w:widowControl/>
-        <w:pBdr/>
         <w:shd w:val="clear" w:fill="auto"/>
         <w:spacing w:lineRule="auto" w:line="312" w:before="0" w:after="0"/>
         <w:ind w:left="0" w:right="0" w:hanging="0"/>
@@ -6708,12 +6550,11 @@
     </w:p>
     <w:p>
       <w:pPr>
-        <w:pStyle w:val="Normal1"/>
+        <w:pStyle w:val="LOnormal"/>
         <w:keepNext w:val="true"/>
         <w:keepLines/>
         <w:pageBreakBefore w:val="false"/>
         <w:widowControl/>
-        <w:pBdr/>
         <w:shd w:val="clear" w:fill="auto"/>
         <w:spacing w:lineRule="auto" w:line="312" w:before="0" w:after="0"/>
         <w:ind w:left="0" w:right="0" w:hanging="0"/>
@@ -6761,12 +6602,11 @@
     </w:p>
     <w:p>
       <w:pPr>
-        <w:pStyle w:val="Normal1"/>
+        <w:pStyle w:val="LOnormal"/>
         <w:keepNext w:val="true"/>
         <w:keepLines/>
         <w:pageBreakBefore w:val="false"/>
         <w:widowControl/>
-        <w:pBdr/>
         <w:shd w:val="clear" w:fill="auto"/>
         <w:spacing w:lineRule="auto" w:line="312" w:before="0" w:after="0"/>
         <w:ind w:left="0" w:right="0" w:hanging="0"/>
@@ -6813,7 +6653,7 @@
     </w:p>
     <w:p>
       <w:pPr>
-        <w:pStyle w:val="Normal1"/>
+        <w:pStyle w:val="LOnormal"/>
         <w:rPr/>
       </w:pPr>
       <w:r>
@@ -6823,12 +6663,11 @@
     </w:p>
     <w:p>
       <w:pPr>
-        <w:pStyle w:val="Normal1"/>
+        <w:pStyle w:val="LOnormal"/>
         <w:keepNext w:val="true"/>
         <w:keepLines/>
         <w:pageBreakBefore w:val="false"/>
         <w:widowControl/>
-        <w:pBdr/>
         <w:shd w:val="clear" w:fill="auto"/>
         <w:spacing w:lineRule="auto" w:line="312" w:before="0" w:after="0"/>
         <w:ind w:left="0" w:right="0" w:hanging="0"/>
@@ -6875,12 +6714,11 @@
     </w:p>
     <w:p>
       <w:pPr>
-        <w:pStyle w:val="Normal1"/>
+        <w:pStyle w:val="LOnormal"/>
         <w:keepNext w:val="true"/>
         <w:keepLines/>
         <w:pageBreakBefore w:val="false"/>
         <w:widowControl/>
-        <w:pBdr/>
         <w:shd w:val="clear" w:fill="auto"/>
         <w:spacing w:lineRule="auto" w:line="312" w:before="0" w:after="0"/>
         <w:ind w:left="0" w:right="0" w:hanging="0"/>
@@ -6928,12 +6766,11 @@
     </w:p>
     <w:p>
       <w:pPr>
-        <w:pStyle w:val="Normal1"/>
+        <w:pStyle w:val="LOnormal"/>
         <w:keepNext w:val="true"/>
         <w:keepLines/>
         <w:pageBreakBefore w:val="false"/>
         <w:widowControl/>
-        <w:pBdr/>
         <w:shd w:val="clear" w:fill="auto"/>
         <w:spacing w:lineRule="auto" w:line="312" w:before="0" w:after="0"/>
         <w:ind w:left="0" w:right="0" w:hanging="0"/>
@@ -6980,7 +6817,7 @@
     </w:p>
     <w:p>
       <w:pPr>
-        <w:pStyle w:val="Normal1"/>
+        <w:pStyle w:val="LOnormal"/>
         <w:jc w:val="left"/>
         <w:rPr/>
       </w:pPr>
@@ -6991,7 +6828,7 @@
     </w:p>
     <w:p>
       <w:pPr>
-        <w:pStyle w:val="Normal1"/>
+        <w:pStyle w:val="LOnormal"/>
         <w:rPr/>
       </w:pPr>
       <w:r>
@@ -7001,12 +6838,11 @@
     </w:p>
     <w:p>
       <w:pPr>
-        <w:pStyle w:val="Normal1"/>
+        <w:pStyle w:val="LOnormal"/>
         <w:keepNext w:val="true"/>
         <w:keepLines/>
         <w:pageBreakBefore w:val="false"/>
         <w:widowControl/>
-        <w:pBdr/>
         <w:shd w:val="clear" w:fill="auto"/>
         <w:spacing w:lineRule="auto" w:line="312" w:before="0" w:after="0"/>
         <w:ind w:left="0" w:right="0" w:hanging="0"/>
@@ -7053,12 +6889,11 @@
     </w:p>
     <w:p>
       <w:pPr>
-        <w:pStyle w:val="Normal1"/>
+        <w:pStyle w:val="LOnormal"/>
         <w:keepNext w:val="true"/>
         <w:keepLines/>
         <w:pageBreakBefore w:val="false"/>
         <w:widowControl/>
-        <w:pBdr/>
         <w:shd w:val="clear" w:fill="auto"/>
         <w:spacing w:lineRule="auto" w:line="312" w:before="0" w:after="0"/>
         <w:ind w:left="0" w:right="0" w:hanging="0"/>
@@ -7106,12 +6941,11 @@
     </w:p>
     <w:p>
       <w:pPr>
-        <w:pStyle w:val="Normal1"/>
+        <w:pStyle w:val="LOnormal"/>
         <w:keepNext w:val="true"/>
         <w:keepLines/>
         <w:pageBreakBefore w:val="false"/>
         <w:widowControl/>
-        <w:pBdr/>
         <w:shd w:val="clear" w:fill="auto"/>
         <w:spacing w:lineRule="auto" w:line="312" w:before="0" w:after="0"/>
         <w:ind w:left="0" w:right="0" w:hanging="0"/>
@@ -7158,7 +6992,7 @@
     </w:p>
     <w:p>
       <w:pPr>
-        <w:pStyle w:val="Normal1"/>
+        <w:pStyle w:val="LOnormal"/>
         <w:jc w:val="left"/>
         <w:rPr/>
       </w:pPr>
@@ -7169,12 +7003,11 @@
     </w:p>
     <w:p>
       <w:pPr>
-        <w:pStyle w:val="Normal1"/>
+        <w:pStyle w:val="LOnormal"/>
         <w:keepNext w:val="true"/>
         <w:keepLines/>
         <w:pageBreakBefore w:val="false"/>
         <w:widowControl/>
-        <w:pBdr/>
         <w:shd w:val="clear" w:fill="auto"/>
         <w:spacing w:lineRule="auto" w:line="312" w:before="0" w:after="0"/>
         <w:ind w:left="0" w:right="0" w:hanging="0"/>
@@ -7221,12 +7054,11 @@
     </w:p>
     <w:p>
       <w:pPr>
-        <w:pStyle w:val="Normal1"/>
+        <w:pStyle w:val="LOnormal"/>
         <w:keepNext w:val="true"/>
         <w:keepLines/>
         <w:pageBreakBefore w:val="false"/>
         <w:widowControl/>
-        <w:pBdr/>
         <w:shd w:val="clear" w:fill="auto"/>
         <w:spacing w:lineRule="auto" w:line="312" w:before="0" w:after="0"/>
         <w:ind w:left="0" w:right="0" w:hanging="0"/>
@@ -7274,12 +7106,11 @@
     </w:p>
     <w:p>
       <w:pPr>
-        <w:pStyle w:val="Normal1"/>
+        <w:pStyle w:val="LOnormal"/>
         <w:keepNext w:val="true"/>
         <w:keepLines/>
         <w:pageBreakBefore w:val="false"/>
         <w:widowControl/>
-        <w:pBdr/>
         <w:shd w:val="clear" w:fill="auto"/>
         <w:spacing w:lineRule="auto" w:line="312" w:before="0" w:after="0"/>
         <w:ind w:left="0" w:right="0" w:hanging="0"/>
@@ -7326,7 +7157,7 @@
     </w:p>
     <w:p>
       <w:pPr>
-        <w:pStyle w:val="Normal1"/>
+        <w:pStyle w:val="LOnormal"/>
         <w:jc w:val="left"/>
         <w:rPr/>
       </w:pPr>
@@ -7337,12 +7168,11 @@
     </w:p>
     <w:p>
       <w:pPr>
-        <w:pStyle w:val="Normal1"/>
+        <w:pStyle w:val="LOnormal"/>
         <w:keepNext w:val="true"/>
         <w:keepLines/>
         <w:pageBreakBefore w:val="false"/>
         <w:widowControl/>
-        <w:pBdr/>
         <w:shd w:val="clear" w:fill="auto"/>
         <w:spacing w:lineRule="auto" w:line="312" w:before="0" w:after="0"/>
         <w:ind w:left="0" w:right="0" w:hanging="0"/>
@@ -7389,12 +7219,11 @@
     </w:p>
     <w:p>
       <w:pPr>
-        <w:pStyle w:val="Normal1"/>
+        <w:pStyle w:val="LOnormal"/>
         <w:keepNext w:val="true"/>
         <w:keepLines/>
         <w:pageBreakBefore w:val="false"/>
         <w:widowControl/>
-        <w:pBdr/>
         <w:shd w:val="clear" w:fill="auto"/>
         <w:spacing w:lineRule="auto" w:line="312" w:before="0" w:after="0"/>
         <w:ind w:left="0" w:right="0" w:hanging="0"/>
@@ -7442,12 +7271,11 @@
     </w:p>
     <w:p>
       <w:pPr>
-        <w:pStyle w:val="Normal1"/>
+        <w:pStyle w:val="LOnormal"/>
         <w:keepNext w:val="true"/>
         <w:keepLines/>
         <w:pageBreakBefore w:val="false"/>
         <w:widowControl/>
-        <w:pBdr/>
         <w:shd w:val="clear" w:fill="auto"/>
         <w:spacing w:lineRule="auto" w:line="312" w:before="0" w:after="0"/>
         <w:ind w:left="0" w:right="0" w:hanging="0"/>
@@ -7494,7 +7322,7 @@
     </w:p>
     <w:p>
       <w:pPr>
-        <w:pStyle w:val="Normal1"/>
+        <w:pStyle w:val="LOnormal"/>
         <w:jc w:val="left"/>
         <w:rPr/>
       </w:pPr>
@@ -7505,12 +7333,11 @@
     </w:p>
     <w:p>
       <w:pPr>
-        <w:pStyle w:val="Normal1"/>
+        <w:pStyle w:val="LOnormal"/>
         <w:keepNext w:val="true"/>
         <w:keepLines/>
         <w:pageBreakBefore w:val="false"/>
         <w:widowControl/>
-        <w:pBdr/>
         <w:shd w:val="clear" w:fill="auto"/>
         <w:spacing w:lineRule="auto" w:line="312" w:before="0" w:after="0"/>
         <w:ind w:left="0" w:right="0" w:hanging="0"/>
@@ -7557,12 +7384,11 @@
     </w:p>
     <w:p>
       <w:pPr>
-        <w:pStyle w:val="Normal1"/>
+        <w:pStyle w:val="LOnormal"/>
         <w:keepNext w:val="true"/>
         <w:keepLines/>
         <w:pageBreakBefore w:val="false"/>
         <w:widowControl/>
-        <w:pBdr/>
         <w:shd w:val="clear" w:fill="auto"/>
         <w:spacing w:lineRule="auto" w:line="312" w:before="0" w:after="0"/>
         <w:ind w:left="0" w:right="0" w:hanging="0"/>
@@ -7610,12 +7436,11 @@
     </w:p>
     <w:p>
       <w:pPr>
-        <w:pStyle w:val="Normal1"/>
+        <w:pStyle w:val="LOnormal"/>
         <w:keepNext w:val="true"/>
         <w:keepLines/>
         <w:pageBreakBefore w:val="false"/>
         <w:widowControl/>
-        <w:pBdr/>
         <w:shd w:val="clear" w:fill="auto"/>
         <w:spacing w:lineRule="auto" w:line="312" w:before="0" w:after="0"/>
         <w:ind w:left="0" w:right="0" w:hanging="0"/>
@@ -7662,7 +7487,7 @@
     </w:p>
     <w:p>
       <w:pPr>
-        <w:pStyle w:val="Normal1"/>
+        <w:pStyle w:val="LOnormal"/>
         <w:jc w:val="left"/>
         <w:rPr/>
       </w:pPr>
@@ -7673,7 +7498,7 @@
     </w:p>
     <w:p>
       <w:pPr>
-        <w:pStyle w:val="Normal1"/>
+        <w:pStyle w:val="LOnormal"/>
         <w:numPr>
           <w:ilvl w:val="0"/>
           <w:numId w:val="16"/>
@@ -7692,7 +7517,7 @@
     </w:p>
     <w:p>
       <w:pPr>
-        <w:pStyle w:val="Normal1"/>
+        <w:pStyle w:val="LOnormal"/>
         <w:numPr>
           <w:ilvl w:val="0"/>
           <w:numId w:val="16"/>
@@ -7711,7 +7536,7 @@
     </w:p>
     <w:p>
       <w:pPr>
-        <w:pStyle w:val="Normal1"/>
+        <w:pStyle w:val="LOnormal"/>
         <w:numPr>
           <w:ilvl w:val="0"/>
           <w:numId w:val="16"/>
@@ -7730,7 +7555,7 @@
     </w:p>
     <w:p>
       <w:pPr>
-        <w:pStyle w:val="Normal1"/>
+        <w:pStyle w:val="LOnormal"/>
         <w:numPr>
           <w:ilvl w:val="0"/>
           <w:numId w:val="16"/>
@@ -7749,7 +7574,7 @@
     </w:p>
     <w:p>
       <w:pPr>
-        <w:pStyle w:val="Normal1"/>
+        <w:pStyle w:val="LOnormal"/>
         <w:numPr>
           <w:ilvl w:val="0"/>
           <w:numId w:val="16"/>
@@ -7765,7 +7590,7 @@
     </w:p>
     <w:p>
       <w:pPr>
-        <w:pStyle w:val="Normal1"/>
+        <w:pStyle w:val="LOnormal"/>
         <w:numPr>
           <w:ilvl w:val="0"/>
           <w:numId w:val="17"/>
@@ -7781,7 +7606,7 @@
     </w:p>
     <w:p>
       <w:pPr>
-        <w:pStyle w:val="Normal1"/>
+        <w:pStyle w:val="LOnormal"/>
         <w:numPr>
           <w:ilvl w:val="0"/>
           <w:numId w:val="18"/>
@@ -7797,7 +7622,7 @@
     </w:p>
     <w:p>
       <w:pPr>
-        <w:pStyle w:val="Normal1"/>
+        <w:pStyle w:val="LOnormal"/>
         <w:jc w:val="left"/>
         <w:rPr/>
       </w:pPr>
@@ -7808,7 +7633,7 @@
     </w:p>
     <w:p>
       <w:pPr>
-        <w:pStyle w:val="Normal1"/>
+        <w:pStyle w:val="LOnormal"/>
         <w:numPr>
           <w:ilvl w:val="0"/>
           <w:numId w:val="19"/>
@@ -7838,20 +7663,12 @@
       </w:r>
       <w:r>
         <w:rPr/>
-        <w:t xml:space="preserve"> exemplaire</w:t>
-      </w:r>
-      <w:r>
-        <w:rPr/>
-        <w:t xml:space="preserve">(s) </w:t>
-      </w:r>
-      <w:r>
-        <w:rPr/>
-        <w:t>original,</w:t>
-      </w:r>
-    </w:p>
-    <w:p>
-      <w:pPr>
-        <w:pStyle w:val="Normal1"/>
+        <w:t xml:space="preserve"> exemplaire(s) original,</w:t>
+      </w:r>
+    </w:p>
+    <w:p>
+      <w:pPr>
+        <w:pStyle w:val="LOnormal"/>
         <w:jc w:val="left"/>
         <w:rPr/>
       </w:pPr>
@@ -7873,7 +7690,7 @@
     </w:p>
     <w:p>
       <w:pPr>
-        <w:pStyle w:val="Normal1"/>
+        <w:pStyle w:val="LOnormal"/>
         <w:jc w:val="left"/>
         <w:rPr/>
       </w:pPr>
@@ -7884,37 +7701,37 @@
     </w:p>
     <w:p>
       <w:pPr>
-        <w:pStyle w:val="Normal1"/>
-        <w:jc w:val="left"/>
-        <w:rPr/>
-      </w:pPr>
-      <w:r>
-        <w:rPr/>
-      </w:r>
-    </w:p>
-    <w:p>
-      <w:pPr>
-        <w:pStyle w:val="Normal1"/>
-        <w:jc w:val="left"/>
-        <w:rPr/>
-      </w:pPr>
-      <w:r>
-        <w:rPr/>
-      </w:r>
-    </w:p>
-    <w:p>
-      <w:pPr>
-        <w:pStyle w:val="Normal1"/>
-        <w:jc w:val="left"/>
-        <w:rPr/>
-      </w:pPr>
-      <w:r>
-        <w:rPr/>
-      </w:r>
-    </w:p>
-    <w:p>
-      <w:pPr>
-        <w:pStyle w:val="Normal1"/>
+        <w:pStyle w:val="LOnormal"/>
+        <w:jc w:val="left"/>
+        <w:rPr/>
+      </w:pPr>
+      <w:r>
+        <w:rPr/>
+      </w:r>
+    </w:p>
+    <w:p>
+      <w:pPr>
+        <w:pStyle w:val="LOnormal"/>
+        <w:jc w:val="left"/>
+        <w:rPr/>
+      </w:pPr>
+      <w:r>
+        <w:rPr/>
+      </w:r>
+    </w:p>
+    <w:p>
+      <w:pPr>
+        <w:pStyle w:val="LOnormal"/>
+        <w:jc w:val="left"/>
+        <w:rPr/>
+      </w:pPr>
+      <w:r>
+        <w:rPr/>
+      </w:r>
+    </w:p>
+    <w:p>
+      <w:pPr>
+        <w:pStyle w:val="LOnormal"/>
         <w:jc w:val="left"/>
         <w:rPr/>
       </w:pPr>
@@ -7926,7 +7743,7 @@
     </w:p>
     <w:p>
       <w:pPr>
-        <w:pStyle w:val="Normal1"/>
+        <w:pStyle w:val="LOnormal"/>
         <w:jc w:val="left"/>
         <w:rPr/>
       </w:pPr>
@@ -7939,7 +7756,7 @@
     </w:p>
     <w:p>
       <w:pPr>
-        <w:pStyle w:val="Normal1"/>
+        <w:pStyle w:val="LOnormal"/>
         <w:jc w:val="left"/>
         <w:rPr/>
       </w:pPr>
@@ -7950,37 +7767,37 @@
     </w:p>
     <w:p>
       <w:pPr>
-        <w:pStyle w:val="Normal1"/>
-        <w:jc w:val="left"/>
-        <w:rPr/>
-      </w:pPr>
-      <w:r>
-        <w:rPr/>
-      </w:r>
-    </w:p>
-    <w:p>
-      <w:pPr>
-        <w:pStyle w:val="Normal1"/>
-        <w:jc w:val="left"/>
-        <w:rPr/>
-      </w:pPr>
-      <w:r>
-        <w:rPr/>
-      </w:r>
-    </w:p>
-    <w:p>
-      <w:pPr>
-        <w:pStyle w:val="Normal1"/>
-        <w:jc w:val="left"/>
-        <w:rPr/>
-      </w:pPr>
-      <w:r>
-        <w:rPr/>
-      </w:r>
-    </w:p>
-    <w:p>
-      <w:pPr>
-        <w:pStyle w:val="Normal1"/>
+        <w:pStyle w:val="LOnormal"/>
+        <w:jc w:val="left"/>
+        <w:rPr/>
+      </w:pPr>
+      <w:r>
+        <w:rPr/>
+      </w:r>
+    </w:p>
+    <w:p>
+      <w:pPr>
+        <w:pStyle w:val="LOnormal"/>
+        <w:jc w:val="left"/>
+        <w:rPr/>
+      </w:pPr>
+      <w:r>
+        <w:rPr/>
+      </w:r>
+    </w:p>
+    <w:p>
+      <w:pPr>
+        <w:pStyle w:val="LOnormal"/>
+        <w:jc w:val="left"/>
+        <w:rPr/>
+      </w:pPr>
+      <w:r>
+        <w:rPr/>
+      </w:r>
+    </w:p>
+    <w:p>
+      <w:pPr>
+        <w:pStyle w:val="LOnormal"/>
         <w:jc w:val="left"/>
         <w:rPr/>
       </w:pPr>
@@ -7992,7 +7809,7 @@
     </w:p>
     <w:p>
       <w:pPr>
-        <w:pStyle w:val="Normal1"/>
+        <w:pStyle w:val="LOnormal"/>
         <w:jc w:val="left"/>
         <w:rPr/>
       </w:pPr>
@@ -8004,7 +7821,7 @@
     </w:p>
     <w:p>
       <w:pPr>
-        <w:pStyle w:val="Normal1"/>
+        <w:pStyle w:val="LOnormal"/>
         <w:jc w:val="left"/>
         <w:rPr/>
       </w:pPr>
@@ -8015,7 +7832,7 @@
     </w:p>
     <w:p>
       <w:pPr>
-        <w:pStyle w:val="Normal1"/>
+        <w:pStyle w:val="LOnormal"/>
         <w:jc w:val="left"/>
         <w:rPr/>
       </w:pPr>
@@ -8026,7 +7843,7 @@
     </w:p>
     <w:p>
       <w:pPr>
-        <w:pStyle w:val="Normal1"/>
+        <w:pStyle w:val="LOnormal"/>
         <w:jc w:val="left"/>
         <w:rPr/>
       </w:pPr>
@@ -8039,7 +7856,7 @@
     </w:p>
     <w:p>
       <w:pPr>
-        <w:pStyle w:val="Normal1"/>
+        <w:pStyle w:val="LOnormal"/>
         <w:jc w:val="both"/>
         <w:rPr>
           <w:rFonts w:ascii="Arial" w:hAnsi="Arial" w:eastAsia="Arial" w:cs="Arial"/>
@@ -10867,6 +10684,7 @@
     <w:qFormat/>
     <w:pPr>
       <w:widowControl/>
+      <w:suppressAutoHyphens w:val="true"/>
       <w:bidi w:val="0"/>
       <w:spacing w:lineRule="auto" w:line="312" w:before="0" w:after="0"/>
       <w:jc w:val="left"/>
@@ -10882,8 +10700,8 @@
   </w:style>
   <w:style w:type="paragraph" w:styleId="Titre1">
     <w:name w:val="Heading 1"/>
-    <w:basedOn w:val="Normal1"/>
-    <w:next w:val="Normal1"/>
+    <w:basedOn w:val="LOnormal"/>
+    <w:next w:val="LOnormal"/>
     <w:qFormat/>
     <w:pPr>
       <w:keepNext w:val="true"/>
@@ -10899,8 +10717,8 @@
   </w:style>
   <w:style w:type="paragraph" w:styleId="Titre2">
     <w:name w:val="Heading 2"/>
-    <w:basedOn w:val="Normal1"/>
-    <w:next w:val="Normal1"/>
+    <w:basedOn w:val="LOnormal"/>
+    <w:next w:val="LOnormal"/>
     <w:qFormat/>
     <w:pPr>
       <w:keepNext w:val="true"/>
@@ -10916,8 +10734,8 @@
   </w:style>
   <w:style w:type="paragraph" w:styleId="Titre3">
     <w:name w:val="Heading 3"/>
-    <w:basedOn w:val="Normal1"/>
-    <w:next w:val="Normal1"/>
+    <w:basedOn w:val="LOnormal"/>
+    <w:next w:val="LOnormal"/>
     <w:qFormat/>
     <w:pPr>
       <w:keepNext w:val="true"/>
@@ -10933,8 +10751,8 @@
   </w:style>
   <w:style w:type="paragraph" w:styleId="Titre4">
     <w:name w:val="Heading 4"/>
-    <w:basedOn w:val="Normal1"/>
-    <w:next w:val="Normal1"/>
+    <w:basedOn w:val="LOnormal"/>
+    <w:next w:val="LOnormal"/>
     <w:qFormat/>
     <w:pPr>
       <w:keepNext w:val="true"/>
@@ -10950,8 +10768,8 @@
   </w:style>
   <w:style w:type="paragraph" w:styleId="Titre5">
     <w:name w:val="Heading 5"/>
-    <w:basedOn w:val="Normal1"/>
-    <w:next w:val="Normal1"/>
+    <w:basedOn w:val="LOnormal"/>
+    <w:next w:val="LOnormal"/>
     <w:qFormat/>
     <w:pPr>
       <w:keepNext w:val="true"/>
@@ -10967,8 +10785,8 @@
   </w:style>
   <w:style w:type="paragraph" w:styleId="Titre6">
     <w:name w:val="Heading 6"/>
-    <w:basedOn w:val="Normal1"/>
-    <w:next w:val="Normal1"/>
+    <w:basedOn w:val="LOnormal"/>
+    <w:next w:val="LOnormal"/>
     <w:qFormat/>
     <w:pPr>
       <w:keepNext w:val="true"/>
@@ -11052,11 +10870,12 @@
       <w:rFonts w:cs="FreeSans"/>
     </w:rPr>
   </w:style>
-  <w:style w:type="paragraph" w:styleId="Normal1" w:default="1">
+  <w:style w:type="paragraph" w:styleId="LOnormal" w:default="1">
     <w:name w:val="LO-normal"/>
     <w:qFormat/>
     <w:pPr>
       <w:widowControl/>
+      <w:suppressAutoHyphens w:val="true"/>
       <w:bidi w:val="0"/>
       <w:spacing w:lineRule="auto" w:line="312" w:before="0" w:after="0"/>
       <w:jc w:val="left"/>
@@ -11072,8 +10891,8 @@
   </w:style>
   <w:style w:type="paragraph" w:styleId="Titreprincipal">
     <w:name w:val="Title"/>
-    <w:basedOn w:val="Normal1"/>
-    <w:next w:val="Normal1"/>
+    <w:basedOn w:val="LOnormal"/>
+    <w:next w:val="LOnormal"/>
     <w:qFormat/>
     <w:pPr>
       <w:keepNext w:val="true"/>
@@ -11089,8 +10908,8 @@
   </w:style>
   <w:style w:type="paragraph" w:styleId="Soustitre">
     <w:name w:val="Subtitle"/>
-    <w:basedOn w:val="Normal1"/>
-    <w:next w:val="Normal1"/>
+    <w:basedOn w:val="LOnormal"/>
+    <w:next w:val="LOnormal"/>
     <w:qFormat/>
     <w:pPr>
       <w:keepNext w:val="true"/>

</xml_diff>

<commit_message>
Refactor main page and main code.
</commit_message>
<xml_diff>
--- a/_assets/template.docx
+++ b/_assets/template.docx
@@ -64,17 +64,9 @@
         </w:rPr>
       </w:pPr>
       <w:r>
-        <w:rPr/>
-      </w:r>
-    </w:p>
-    <w:p>
-      <w:pPr>
-        <w:pStyle w:val="Titre1"/>
-        <w:rPr>
-          <w:rFonts w:ascii="Arial" w:hAnsi="Arial" w:eastAsia="Arial" w:cs="Arial"/>
+        <w:rPr>
+          <w:rFonts w:eastAsia="Arial" w:cs="Arial"/>
           <w:b/>
-          <w:b/>
-          <w:i w:val="false"/>
           <w:i w:val="false"/>
           <w:caps w:val="false"/>
           <w:smallCaps w:val="false"/>
@@ -89,6 +81,30 @@
           <w:shd w:fill="auto" w:val="clear"/>
           <w:vertAlign w:val="baseline"/>
         </w:rPr>
+      </w:r>
+    </w:p>
+    <w:p>
+      <w:pPr>
+        <w:pStyle w:val="Titre1"/>
+        <w:rPr>
+          <w:rFonts w:ascii="Arial" w:hAnsi="Arial" w:eastAsia="Arial" w:cs="Arial"/>
+          <w:b/>
+          <w:b/>
+          <w:i w:val="false"/>
+          <w:i w:val="false"/>
+          <w:caps w:val="false"/>
+          <w:smallCaps w:val="false"/>
+          <w:strike w:val="false"/>
+          <w:dstrike w:val="false"/>
+          <w:color w:val="051259"/>
+          <w:position w:val="0"/>
+          <w:sz w:val="28"/>
+          <w:sz w:val="28"/>
+          <w:szCs w:val="28"/>
+          <w:u w:val="none"/>
+          <w:shd w:fill="auto" w:val="clear"/>
+          <w:vertAlign w:val="baseline"/>
+        </w:rPr>
       </w:pPr>
       <w:r>
         <w:rPr/>
@@ -134,6 +150,94 @@
           <w:b/>
         </w:rPr>
         <w:t>1. Le(s) Bailleur(s)</w:t>
+      </w:r>
+    </w:p>
+    <w:p>
+      <w:pPr>
+        <w:pStyle w:val="LOnormal"/>
+        <w:rPr>
+          <w:b w:val="false"/>
+          <w:b w:val="false"/>
+          <w:bCs w:val="false"/>
+        </w:rPr>
+      </w:pPr>
+      <w:r>
+        <w:rPr>
+          <w:b w:val="false"/>
+          <w:bCs w:val="false"/>
+        </w:rPr>
+        <w:t>{{lessorGenderSalutation}} {{lessorFirstName}} {{lessorLastName}}, né(e) le {{lessorDateOfBirth}} à {{lessorBirthCity}}, demeurant {{lessorStreetNumber}} {{lessorStreetName}} {{lessorPostalCode}} {{lessorCity}} ;</w:t>
+      </w:r>
+    </w:p>
+    <w:p>
+      <w:pPr>
+        <w:pStyle w:val="LOnormal"/>
+        <w:rPr>
+          <w:b w:val="false"/>
+          <w:b w:val="false"/>
+          <w:bCs w:val="false"/>
+        </w:rPr>
+      </w:pPr>
+      <w:r>
+        <w:rPr>
+          <w:b w:val="false"/>
+          <w:bCs w:val="false"/>
+        </w:rPr>
+      </w:r>
+    </w:p>
+    <w:p>
+      <w:pPr>
+        <w:pStyle w:val="LOnormal"/>
+        <w:rPr/>
+      </w:pPr>
+      <w:r>
+        <w:rPr/>
+        <w:t>d</w:t>
+      </w:r>
+      <w:r>
+        <w:rPr/>
+        <w:t>ésigné(s) ci-après, le "</w:t>
+      </w:r>
+      <w:r>
+        <w:rPr>
+          <w:b/>
+        </w:rPr>
+        <w:t>Bailleur</w:t>
+      </w:r>
+      <w:r>
+        <w:rPr/>
+        <w:t>" ;</w:t>
+      </w:r>
+    </w:p>
+    <w:p>
+      <w:pPr>
+        <w:pStyle w:val="LOnormal"/>
+        <w:rPr/>
+      </w:pPr>
+      <w:r>
+        <w:rPr/>
+      </w:r>
+    </w:p>
+    <w:p>
+      <w:pPr>
+        <w:pStyle w:val="LOnormal"/>
+        <w:rPr/>
+      </w:pPr>
+      <w:r>
+        <w:rPr/>
+        <w:t>Et, d'autre part,</w:t>
+      </w:r>
+    </w:p>
+    <w:p>
+      <w:pPr>
+        <w:pStyle w:val="LOnormal"/>
+        <w:rPr/>
+      </w:pPr>
+      <w:r>
+        <w:rPr>
+          <w:b/>
+        </w:rPr>
+        <w:t>2. Le(s) Locataire(s)</w:t>
       </w:r>
     </w:p>
     <w:p>
@@ -165,19 +269,13 @@
           <w:smallCaps w:val="false"/>
           <w:shd w:fill="FF8000" w:val="clear"/>
         </w:rPr>
-        <w:t>{{companyName}}</w:t>
+        <w:t>{{genderSalutation}}</w:t>
       </w:r>
       <w:r>
         <w:rPr>
           <w:shd w:fill="FF8000" w:val="clear"/>
         </w:rPr>
-        <w:t>﻿</w:t>
-      </w:r>
-      <w:r>
-        <w:rPr>
-          <w:shd w:fill="FF8000" w:val="clear"/>
-        </w:rPr>
-        <w:t xml:space="preserve">, SCI, dont le siège social est situé </w:t>
+        <w:t xml:space="preserve"> </w:t>
       </w:r>
       <w:r>
         <w:rPr>
@@ -190,13 +288,13 @@
           <w:smallCaps w:val="false"/>
           <w:shd w:fill="FF8000" w:val="clear"/>
         </w:rPr>
-        <w:t>{{officeStreetNumber}}</w:t>
+        <w:t>{{tenantFirstName}}</w:t>
       </w:r>
       <w:r>
         <w:rPr>
           <w:shd w:fill="FF8000" w:val="clear"/>
         </w:rPr>
-        <w:t xml:space="preserve"> </w:t>
+        <w:t xml:space="preserve">, </w:t>
       </w:r>
       <w:r>
         <w:rPr>
@@ -209,13 +307,13 @@
           <w:smallCaps w:val="false"/>
           <w:shd w:fill="FF8000" w:val="clear"/>
         </w:rPr>
-        <w:t>{{officeStreetName}}</w:t>
+        <w:t>{{tenantLastName}}</w:t>
       </w:r>
       <w:r>
         <w:rPr>
           <w:shd w:fill="FF8000" w:val="clear"/>
         </w:rPr>
-        <w:t xml:space="preserve">, immatriculée au registre du commerce et des sociétés sous le numéro d'identification </w:t>
+        <w:t xml:space="preserve">, né le </w:t>
       </w:r>
       <w:r>
         <w:rPr>
@@ -228,13 +326,13 @@
           <w:smallCaps w:val="false"/>
           <w:shd w:fill="FF8000" w:val="clear"/>
         </w:rPr>
-        <w:t>{{siren}}</w:t>
+        <w:t>{{dateOfBirth}}</w:t>
       </w:r>
       <w:r>
         <w:rPr>
           <w:shd w:fill="FF8000" w:val="clear"/>
         </w:rPr>
-        <w:t xml:space="preserve"> RCS </w:t>
+        <w:t xml:space="preserve"> à </w:t>
       </w:r>
       <w:r>
         <w:rPr>
@@ -247,13 +345,13 @@
           <w:smallCaps w:val="false"/>
           <w:shd w:fill="FF8000" w:val="clear"/>
         </w:rPr>
-        <w:t>{{officeCity}}</w:t>
+        <w:t>{{birthCity}}</w:t>
       </w:r>
       <w:r>
         <w:rPr>
           <w:shd w:fill="FF8000" w:val="clear"/>
         </w:rPr>
-        <w:t xml:space="preserve">, représentée par </w:t>
+        <w:t xml:space="preserve">, demeurant </w:t>
       </w:r>
       <w:r>
         <w:rPr>
@@ -266,7 +364,7 @@
           <w:smallCaps w:val="false"/>
           <w:shd w:fill="FF8000" w:val="clear"/>
         </w:rPr>
-        <w:t>{{managerFirstName}}</w:t>
+        <w:t>{{tenantStreetNumber}}</w:t>
       </w:r>
       <w:r>
         <w:rPr>
@@ -285,286 +383,7 @@
           <w:smallCaps w:val="false"/>
           <w:shd w:fill="FF8000" w:val="clear"/>
         </w:rPr>
-        <w:t xml:space="preserve">{{managerLastName}} </w:t>
-      </w:r>
-      <w:r>
-        <w:rPr>
-          <w:shd w:fill="FF8000" w:val="clear"/>
-        </w:rPr>
-        <w:t xml:space="preserve"> en sa qualité de </w:t>
-      </w:r>
-      <w:r>
-        <w:rPr>
-          <w:rStyle w:val="Textesource"/>
-          <w:rFonts w:ascii="inherit" w:hAnsi="inherit"/>
-          <w:b w:val="false"/>
-          <w:bCs w:val="false"/>
-          <w:i w:val="false"/>
-          <w:caps w:val="false"/>
-          <w:smallCaps w:val="false"/>
-          <w:shd w:fill="FF8000" w:val="clear"/>
-        </w:rPr>
-        <w:t>{{position}}</w:t>
-      </w:r>
-      <w:r>
-        <w:rPr>
-          <w:shd w:fill="FF8000" w:val="clear"/>
-        </w:rPr>
-        <w:t>, dument habilité ;</w:t>
-      </w:r>
-    </w:p>
-    <w:p>
-      <w:pPr>
-        <w:pStyle w:val="Texteprformat"/>
-        <w:bidi w:val="0"/>
-        <w:spacing w:before="0" w:after="0"/>
-        <w:ind w:left="0" w:right="0" w:hanging="0"/>
-        <w:rPr>
-          <w:rStyle w:val="Textesource"/>
-          <w:rFonts w:ascii="inherit" w:hAnsi="inherit"/>
-          <w:b w:val="false"/>
-          <w:b w:val="false"/>
-          <w:bCs w:val="false"/>
-          <w:i w:val="false"/>
-          <w:i w:val="false"/>
-          <w:caps w:val="false"/>
-          <w:smallCaps w:val="false"/>
-          <w:shd w:fill="B4C7DC" w:val="clear"/>
-        </w:rPr>
-      </w:pPr>
-      <w:r>
-        <w:rPr>
-          <w:rFonts w:ascii="inherit" w:hAnsi="inherit"/>
-          <w:b w:val="false"/>
-          <w:bCs w:val="false"/>
-          <w:i w:val="false"/>
-          <w:caps w:val="false"/>
-          <w:smallCaps w:val="false"/>
-          <w:shd w:fill="B4C7DC" w:val="clear"/>
-        </w:rPr>
-      </w:r>
-    </w:p>
-    <w:p>
-      <w:pPr>
-        <w:pStyle w:val="LOnormal"/>
-        <w:rPr/>
-      </w:pPr>
-      <w:r>
-        <w:rPr/>
-        <w:t>Désigné(s) ci-après, le "</w:t>
-      </w:r>
-      <w:r>
-        <w:rPr>
-          <w:b/>
-        </w:rPr>
-        <w:t>Bailleur</w:t>
-      </w:r>
-      <w:r>
-        <w:rPr/>
-        <w:t>" ;</w:t>
-      </w:r>
-    </w:p>
-    <w:p>
-      <w:pPr>
-        <w:pStyle w:val="LOnormal"/>
-        <w:rPr/>
-      </w:pPr>
-      <w:r>
-        <w:rPr/>
-      </w:r>
-    </w:p>
-    <w:p>
-      <w:pPr>
-        <w:pStyle w:val="LOnormal"/>
-        <w:rPr/>
-      </w:pPr>
-      <w:r>
-        <w:rPr/>
-        <w:t>Et, d'autre part,</w:t>
-      </w:r>
-    </w:p>
-    <w:p>
-      <w:pPr>
-        <w:pStyle w:val="LOnormal"/>
-        <w:rPr/>
-      </w:pPr>
-      <w:r>
-        <w:rPr>
-          <w:b/>
-        </w:rPr>
-        <w:t>2. Le(s) Locataire(s)</w:t>
-      </w:r>
-    </w:p>
-    <w:p>
-      <w:pPr>
-        <w:pStyle w:val="LOnormal"/>
-        <w:rPr/>
-      </w:pPr>
-      <w:r>
-        <w:rPr/>
-      </w:r>
-    </w:p>
-    <w:p>
-      <w:pPr>
-        <w:pStyle w:val="LOnormal"/>
-        <w:rPr/>
-      </w:pPr>
-      <w:r>
-        <w:rPr/>
-        <w:t>﻿</w:t>
-      </w:r>
-      <w:r>
-        <w:rPr>
-          <w:rStyle w:val="Textesource"/>
-          <w:rFonts w:ascii="inherit" w:hAnsi="inherit"/>
-          <w:b w:val="false"/>
-          <w:bCs w:val="false"/>
-          <w:i w:val="false"/>
-          <w:caps w:val="false"/>
-          <w:smallCaps w:val="false"/>
-          <w:shd w:fill="FF8000" w:val="clear"/>
-        </w:rPr>
-        <w:t>{{genderSalutation}}</w:t>
-      </w:r>
-      <w:r>
-        <w:rPr>
-          <w:shd w:fill="FF8000" w:val="clear"/>
-        </w:rPr>
-        <w:t xml:space="preserve"> </w:t>
-      </w:r>
-      <w:r>
-        <w:rPr>
-          <w:rStyle w:val="Textesource"/>
-          <w:rFonts w:ascii="inherit" w:hAnsi="inherit"/>
-          <w:b w:val="false"/>
-          <w:bCs w:val="false"/>
-          <w:i w:val="false"/>
-          <w:caps w:val="false"/>
-          <w:smallCaps w:val="false"/>
-          <w:shd w:fill="FF8000" w:val="clear"/>
-        </w:rPr>
-        <w:t>{{tenantFirstName}}</w:t>
-      </w:r>
-      <w:r>
-        <w:rPr>
-          <w:shd w:fill="FF8000" w:val="clear"/>
-        </w:rPr>
-        <w:t xml:space="preserve">, </w:t>
-      </w:r>
-      <w:r>
-        <w:rPr>
-          <w:rStyle w:val="Textesource"/>
-          <w:rFonts w:ascii="inherit" w:hAnsi="inherit"/>
-          <w:b w:val="false"/>
-          <w:bCs w:val="false"/>
-          <w:i w:val="false"/>
-          <w:caps w:val="false"/>
-          <w:smallCaps w:val="false"/>
-          <w:shd w:fill="FF8000" w:val="clear"/>
-        </w:rPr>
-        <w:t>{{tenantLastName}}</w:t>
-      </w:r>
-      <w:r>
-        <w:rPr>
-          <w:shd w:fill="FF8000" w:val="clear"/>
-        </w:rPr>
-        <w:t xml:space="preserve">, né le </w:t>
-      </w:r>
-      <w:r>
-        <w:rPr>
-          <w:rStyle w:val="Textesource"/>
-          <w:rFonts w:ascii="inherit" w:hAnsi="inherit"/>
-          <w:b w:val="false"/>
-          <w:bCs w:val="false"/>
-          <w:i w:val="false"/>
-          <w:caps w:val="false"/>
-          <w:smallCaps w:val="false"/>
-          <w:shd w:fill="FF8000" w:val="clear"/>
-        </w:rPr>
-        <w:t>{{dateOfBirth}}</w:t>
-      </w:r>
-      <w:r>
-        <w:rPr>
-          <w:shd w:fill="FF8000" w:val="clear"/>
-        </w:rPr>
-        <w:t xml:space="preserve"> à </w:t>
-      </w:r>
-      <w:r>
-        <w:rPr>
-          <w:rStyle w:val="Textesource"/>
-          <w:rFonts w:ascii="inherit" w:hAnsi="inherit"/>
-          <w:b w:val="false"/>
-          <w:bCs w:val="false"/>
-          <w:i w:val="false"/>
-          <w:caps w:val="false"/>
-          <w:smallCaps w:val="false"/>
-          <w:shd w:fill="FF8000" w:val="clear"/>
-        </w:rPr>
-        <w:t>{{birthCity}}</w:t>
-      </w:r>
-      <w:r>
-        <w:rPr>
-          <w:shd w:fill="FF8000" w:val="clear"/>
-        </w:rPr>
-        <w:t xml:space="preserve">, demeurant </w:t>
-      </w:r>
-      <w:r>
-        <w:rPr>
-          <w:rStyle w:val="Textesource"/>
-          <w:rFonts w:ascii="inherit" w:hAnsi="inherit"/>
-          <w:b w:val="false"/>
-          <w:bCs w:val="false"/>
-          <w:i w:val="false"/>
-          <w:caps w:val="false"/>
-          <w:smallCaps w:val="false"/>
-          <w:shd w:fill="FF8000" w:val="clear"/>
-        </w:rPr>
-        <w:t>{{tenantStreetNumber}}</w:t>
-      </w:r>
-      <w:r>
-        <w:rPr>
-          <w:shd w:fill="FF8000" w:val="clear"/>
-        </w:rPr>
-        <w:t xml:space="preserve"> </w:t>
-      </w:r>
-      <w:r>
-        <w:rPr>
-          <w:rStyle w:val="Textesource"/>
-          <w:rFonts w:ascii="inherit" w:hAnsi="inherit"/>
-          <w:b w:val="false"/>
-          <w:bCs w:val="false"/>
-          <w:i w:val="false"/>
-          <w:caps w:val="false"/>
-          <w:smallCaps w:val="false"/>
-          <w:shd w:fill="FF8000" w:val="clear"/>
-        </w:rPr>
-        <w:t>{{tenantStreetName}</w:t>
-      </w:r>
-      <w:r>
-        <w:rPr>
-          <w:rStyle w:val="Textesource"/>
-          <w:rFonts w:ascii="inherit" w:hAnsi="inherit"/>
-          <w:b w:val="false"/>
-          <w:bCs w:val="false"/>
-          <w:i w:val="false"/>
-          <w:caps w:val="false"/>
-          <w:smallCaps w:val="false"/>
-          <w:shd w:fill="FF8000" w:val="clear"/>
-        </w:rPr>
-        <w:t xml:space="preserve">} </w:t>
-      </w:r>
-      <w:r>
-        <w:rPr>
-          <w:rStyle w:val="Textesource"/>
-          <w:rFonts w:ascii="inherit" w:hAnsi="inherit"/>
-          <w:b w:val="false"/>
-          <w:bCs w:val="false"/>
-          <w:i w:val="false"/>
-          <w:caps w:val="false"/>
-          <w:smallCaps w:val="false"/>
-          <w:shd w:fill="FF8000" w:val="clear"/>
-        </w:rPr>
-        <w:t>{{tenantCity}}</w:t>
+        <w:t>{{tenantStreetName}} {{tenantCity}}</w:t>
       </w:r>
       <w:r>
         <w:rPr>
@@ -3340,37 +3159,7 @@
         <w:rPr>
           <w:shd w:fill="auto" w:val="clear"/>
         </w:rPr>
-        <w:t>F</w:t>
-      </w:r>
-      <w:r>
-        <w:rPr>
-          <w:shd w:fill="auto" w:val="clear"/>
-        </w:rPr>
-        <w:t xml:space="preserve">ait à </w:t>
-      </w:r>
-      <w:r>
-        <w:rPr>
-          <w:shd w:fill="auto" w:val="clear"/>
-        </w:rPr>
-        <w:t>__________________________________________</w:t>
-      </w:r>
-      <w:r>
-        <w:rPr>
-          <w:shd w:fill="auto" w:val="clear"/>
-        </w:rPr>
-        <w:t xml:space="preserve"> en </w:t>
-      </w:r>
-      <w:r>
-        <w:rPr>
-          <w:shd w:fill="auto" w:val="clear"/>
-        </w:rPr>
-        <w:t>_____________</w:t>
-      </w:r>
-      <w:r>
-        <w:rPr>
-          <w:shd w:fill="auto" w:val="clear"/>
-        </w:rPr>
-        <w:t xml:space="preserve"> exemplaire(s) original,</w:t>
+        <w:t>Fait à __________________________________________ en _____________ exemplaire(s) original,</w:t>
       </w:r>
     </w:p>
     <w:p>
@@ -3383,7 +3172,9 @@
         </w:rPr>
       </w:pPr>
       <w:r>
-        <w:rPr/>
+        <w:rPr>
+          <w:shd w:fill="auto" w:val="clear"/>
+        </w:rPr>
       </w:r>
     </w:p>
     <w:p>
@@ -3400,18 +3191,7 @@
           <w:shd w:fill="auto" w:val="clear"/>
         </w:rPr>
         <w:br/>
-        <w:t xml:space="preserve">Le </w:t>
-      </w:r>
-      <w:r>
-        <w:rPr>
-          <w:shd w:fill="auto" w:val="clear"/>
-        </w:rPr>
-        <w:t>____________________________________________</w:t>
-      </w:r>
-      <w:r>
-        <w:rPr>
-          <w:shd w:fill="auto" w:val="clear"/>
-        </w:rPr>
+        <w:t>Le ____________________________________________</w:t>
         <w:br/>
       </w:r>
     </w:p>

</xml_diff>

<commit_message>
Refactor schema and form into 5 files.
</commit_message>
<xml_diff>
--- a/_assets/template.docx
+++ b/_assets/template.docx
@@ -234,6 +234,15 @@
         <w:rPr/>
       </w:pPr>
       <w:r>
+        <w:rPr/>
+      </w:r>
+    </w:p>
+    <w:p>
+      <w:pPr>
+        <w:pStyle w:val="LOnormal"/>
+        <w:rPr/>
+      </w:pPr>
+      <w:r>
         <w:rPr>
           <w:b/>
         </w:rPr>
@@ -247,149 +256,7 @@
       </w:pPr>
       <w:r>
         <w:rPr/>
-      </w:r>
-    </w:p>
-    <w:p>
-      <w:pPr>
-        <w:pStyle w:val="LOnormal"/>
-        <w:rPr/>
-      </w:pPr>
-      <w:r>
-        <w:rPr/>
-        <w:t>﻿</w:t>
-      </w:r>
-      <w:r>
-        <w:rPr>
-          <w:rStyle w:val="Textesource"/>
-          <w:rFonts w:ascii="inherit" w:hAnsi="inherit"/>
-          <w:b w:val="false"/>
-          <w:bCs w:val="false"/>
-          <w:i w:val="false"/>
-          <w:caps w:val="false"/>
-          <w:smallCaps w:val="false"/>
-          <w:shd w:fill="FF8000" w:val="clear"/>
-        </w:rPr>
-        <w:t>{{genderSalutation}}</w:t>
-      </w:r>
-      <w:r>
-        <w:rPr>
-          <w:shd w:fill="FF8000" w:val="clear"/>
-        </w:rPr>
-        <w:t xml:space="preserve"> </w:t>
-      </w:r>
-      <w:r>
-        <w:rPr>
-          <w:rStyle w:val="Textesource"/>
-          <w:rFonts w:ascii="inherit" w:hAnsi="inherit"/>
-          <w:b w:val="false"/>
-          <w:bCs w:val="false"/>
-          <w:i w:val="false"/>
-          <w:caps w:val="false"/>
-          <w:smallCaps w:val="false"/>
-          <w:shd w:fill="FF8000" w:val="clear"/>
-        </w:rPr>
-        <w:t>{{tenantFirstName}}</w:t>
-      </w:r>
-      <w:r>
-        <w:rPr>
-          <w:shd w:fill="FF8000" w:val="clear"/>
-        </w:rPr>
-        <w:t xml:space="preserve">, </w:t>
-      </w:r>
-      <w:r>
-        <w:rPr>
-          <w:rStyle w:val="Textesource"/>
-          <w:rFonts w:ascii="inherit" w:hAnsi="inherit"/>
-          <w:b w:val="false"/>
-          <w:bCs w:val="false"/>
-          <w:i w:val="false"/>
-          <w:caps w:val="false"/>
-          <w:smallCaps w:val="false"/>
-          <w:shd w:fill="FF8000" w:val="clear"/>
-        </w:rPr>
-        <w:t>{{tenantLastName}}</w:t>
-      </w:r>
-      <w:r>
-        <w:rPr>
-          <w:shd w:fill="FF8000" w:val="clear"/>
-        </w:rPr>
-        <w:t xml:space="preserve">, né le </w:t>
-      </w:r>
-      <w:r>
-        <w:rPr>
-          <w:rStyle w:val="Textesource"/>
-          <w:rFonts w:ascii="inherit" w:hAnsi="inherit"/>
-          <w:b w:val="false"/>
-          <w:bCs w:val="false"/>
-          <w:i w:val="false"/>
-          <w:caps w:val="false"/>
-          <w:smallCaps w:val="false"/>
-          <w:shd w:fill="FF8000" w:val="clear"/>
-        </w:rPr>
-        <w:t>{{dateOfBirth}}</w:t>
-      </w:r>
-      <w:r>
-        <w:rPr>
-          <w:shd w:fill="FF8000" w:val="clear"/>
-        </w:rPr>
-        <w:t xml:space="preserve"> à </w:t>
-      </w:r>
-      <w:r>
-        <w:rPr>
-          <w:rStyle w:val="Textesource"/>
-          <w:rFonts w:ascii="inherit" w:hAnsi="inherit"/>
-          <w:b w:val="false"/>
-          <w:bCs w:val="false"/>
-          <w:i w:val="false"/>
-          <w:caps w:val="false"/>
-          <w:smallCaps w:val="false"/>
-          <w:shd w:fill="FF8000" w:val="clear"/>
-        </w:rPr>
-        <w:t>{{birthCity}}</w:t>
-      </w:r>
-      <w:r>
-        <w:rPr>
-          <w:shd w:fill="FF8000" w:val="clear"/>
-        </w:rPr>
-        <w:t xml:space="preserve">, demeurant </w:t>
-      </w:r>
-      <w:r>
-        <w:rPr>
-          <w:rStyle w:val="Textesource"/>
-          <w:rFonts w:ascii="inherit" w:hAnsi="inherit"/>
-          <w:b w:val="false"/>
-          <w:bCs w:val="false"/>
-          <w:i w:val="false"/>
-          <w:caps w:val="false"/>
-          <w:smallCaps w:val="false"/>
-          <w:shd w:fill="FF8000" w:val="clear"/>
-        </w:rPr>
-        <w:t>{{tenantStreetNumber}}</w:t>
-      </w:r>
-      <w:r>
-        <w:rPr>
-          <w:shd w:fill="FF8000" w:val="clear"/>
-        </w:rPr>
-        <w:t xml:space="preserve"> </w:t>
-      </w:r>
-      <w:r>
-        <w:rPr>
-          <w:rStyle w:val="Textesource"/>
-          <w:rFonts w:ascii="inherit" w:hAnsi="inherit"/>
-          <w:b w:val="false"/>
-          <w:bCs w:val="false"/>
-          <w:i w:val="false"/>
-          <w:caps w:val="false"/>
-          <w:smallCaps w:val="false"/>
-          <w:shd w:fill="FF8000" w:val="clear"/>
-        </w:rPr>
-        <w:t>{{tenantStreetName}} {{tenantCity}}</w:t>
-      </w:r>
-      <w:r>
-        <w:rPr>
-          <w:shd w:fill="FF8000" w:val="clear"/>
-        </w:rPr>
-        <w:t xml:space="preserve"> ;</w:t>
+        <w:t>{{tenantGenderSalutation}} {{tenantFirstName}} {{tenantLastName}}, né(e) le {{tenantDateOfBirth}} à {{tenantBirthCity}}, demeurant {{tenantStreetNumber}} {{tenantStreetName}} {{tenantPostalCode}} {{tenantCity}} ;</w:t>
       </w:r>
     </w:p>
     <w:p>

</xml_diff>